<commit_message>
update to 2.62 version of corridor for some programs #1-21 updated for slow T-LED drivers
Also, preparation for config.py file, that would hold few of the data together for quicker updates and distinction of corridor boxes, for now, there are 2 and 1 "unit" on my table
</commit_message>
<xml_diff>
--- a/HELPMEfile - MANUAL/TEST CORRIDOR FUNKCE.docx
+++ b/HELPMEfile - MANUAL/TEST CORRIDOR FUNKCE.docx
@@ -1,6 +1,6 @@
 
 <file path=word/document.xml><?xml version="1.0" encoding="utf-8"?>
-<w:document xmlns:wpc="http://schemas.microsoft.com/office/word/2010/wordprocessingCanvas" xmlns:cx="http://schemas.microsoft.com/office/drawing/2014/chartex" xmlns:cx1="http://schemas.microsoft.com/office/drawing/2015/9/8/chartex" xmlns:cx2="http://schemas.microsoft.com/office/drawing/2015/10/21/chartex" xmlns:cx3="http://schemas.microsoft.com/office/drawing/2016/5/9/chartex" xmlns:cx4="http://schemas.microsoft.com/office/drawing/2016/5/10/chartex" xmlns:cx5="http://schemas.microsoft.com/office/drawing/2016/5/11/chartex" xmlns:cx6="http://schemas.microsoft.com/office/drawing/2016/5/12/chartex" xmlns:cx7="http://schemas.microsoft.com/office/drawing/2016/5/13/chartex" xmlns:cx8="http://schemas.microsoft.com/office/drawing/2016/5/14/chartex" xmlns:mc="http://schemas.openxmlformats.org/markup-compatibility/2006" xmlns:aink="http://schemas.microsoft.com/office/drawing/2016/ink" xmlns:am3d="http://schemas.microsoft.com/office/drawing/2017/model3d" xmlns:o="urn:schemas-microsoft-com:office:office" xmlns:oel="http://schemas.microsoft.com/office/2019/extlst" xmlns:r="http://schemas.openxmlformats.org/officeDocument/2006/relationships" xmlns:m="http://schemas.openxmlformats.org/officeDocument/2006/math" xmlns:v="urn:schemas-microsoft-com:vml" xmlns:wp14="http://schemas.microsoft.com/office/word/2010/wordprocessingDrawing" xmlns:wp="http://schemas.openxmlformats.org/drawingml/2006/wordprocessingDrawing" xmlns:w10="urn:schemas-microsoft-com:office:word" xmlns:w="http://schemas.openxmlformats.org/wordprocessingml/2006/main" xmlns:w14="http://schemas.microsoft.com/office/word/2010/wordml" xmlns:w15="http://schemas.microsoft.com/office/word/2012/wordml" xmlns:w16cex="http://schemas.microsoft.com/office/word/2018/wordml/cex" xmlns:w16cid="http://schemas.microsoft.com/office/word/2016/wordml/cid" xmlns:w16="http://schemas.microsoft.com/office/word/2018/wordml" xmlns:w16sdtdh="http://schemas.microsoft.com/office/word/2020/wordml/sdtdatahash" xmlns:w16se="http://schemas.microsoft.com/office/word/2015/wordml/symex" xmlns:wpg="http://schemas.microsoft.com/office/word/2010/wordprocessingGroup" xmlns:wpi="http://schemas.microsoft.com/office/word/2010/wordprocessingInk" xmlns:wne="http://schemas.microsoft.com/office/word/2006/wordml" xmlns:wps="http://schemas.microsoft.com/office/word/2010/wordprocessingShape" mc:Ignorable="w14 w15 w16se w16cid w16 w16cex w16sdtdh wp14">
+<w:document xmlns:wpc="http://schemas.microsoft.com/office/word/2010/wordprocessingCanvas" xmlns:cx="http://schemas.microsoft.com/office/drawing/2014/chartex" xmlns:cx1="http://schemas.microsoft.com/office/drawing/2015/9/8/chartex" xmlns:cx2="http://schemas.microsoft.com/office/drawing/2015/10/21/chartex" xmlns:cx3="http://schemas.microsoft.com/office/drawing/2016/5/9/chartex" xmlns:cx4="http://schemas.microsoft.com/office/drawing/2016/5/10/chartex" xmlns:cx5="http://schemas.microsoft.com/office/drawing/2016/5/11/chartex" xmlns:cx6="http://schemas.microsoft.com/office/drawing/2016/5/12/chartex" xmlns:cx7="http://schemas.microsoft.com/office/drawing/2016/5/13/chartex" xmlns:cx8="http://schemas.microsoft.com/office/drawing/2016/5/14/chartex" xmlns:mc="http://schemas.openxmlformats.org/markup-compatibility/2006" xmlns:aink="http://schemas.microsoft.com/office/drawing/2016/ink" xmlns:am3d="http://schemas.microsoft.com/office/drawing/2017/model3d" xmlns:o="urn:schemas-microsoft-com:office:office" xmlns:oel="http://schemas.microsoft.com/office/2019/extlst" xmlns:r="http://schemas.openxmlformats.org/officeDocument/2006/relationships" xmlns:m="http://schemas.openxmlformats.org/officeDocument/2006/math" xmlns:v="urn:schemas-microsoft-com:vml" xmlns:wp14="http://schemas.microsoft.com/office/word/2010/wordprocessingDrawing" xmlns:wp="http://schemas.openxmlformats.org/drawingml/2006/wordprocessingDrawing" xmlns:w10="urn:schemas-microsoft-com:office:word" xmlns:w="http://schemas.openxmlformats.org/wordprocessingml/2006/main" xmlns:w14="http://schemas.microsoft.com/office/word/2010/wordml" xmlns:w15="http://schemas.microsoft.com/office/word/2012/wordml" xmlns:w16cex="http://schemas.microsoft.com/office/word/2018/wordml/cex" xmlns:w16cid="http://schemas.microsoft.com/office/word/2016/wordml/cid" xmlns:w16="http://schemas.microsoft.com/office/word/2018/wordml" xmlns:w16du="http://schemas.microsoft.com/office/word/2023/wordml/word16du" xmlns:w16sdtdh="http://schemas.microsoft.com/office/word/2020/wordml/sdtdatahash" xmlns:w16se="http://schemas.microsoft.com/office/word/2015/wordml/symex" xmlns:wpg="http://schemas.microsoft.com/office/word/2010/wordprocessingGroup" xmlns:wpi="http://schemas.microsoft.com/office/word/2010/wordprocessingInk" xmlns:wne="http://schemas.microsoft.com/office/word/2006/wordml" xmlns:wps="http://schemas.microsoft.com/office/word/2010/wordprocessingShape" mc:Ignorable="w14 w15 w16se w16cid w16 w16cex w16sdtdh w16du wp14">
   <w:body>
     <w:tbl>
       <w:tblPr>
@@ -73,6 +73,8 @@
                 <w:szCs w:val="22"/>
               </w:rPr>
             </w:pPr>
+            <w:proofErr w:type="spellStart"/>
+            <w:proofErr w:type="gramStart"/>
             <w:r>
               <w:rPr>
                 <w:rFonts w:asciiTheme="minorHAnsi" w:hAnsiTheme="minorHAnsi"/>
@@ -80,6 +82,7 @@
               </w:rPr>
               <w:t>Vypr</w:t>
             </w:r>
+            <w:proofErr w:type="spellEnd"/>
             <w:r>
               <w:rPr>
                 <w:rFonts w:asciiTheme="minorHAnsi" w:hAnsiTheme="minorHAnsi"/>
@@ -92,7 +95,15 @@
                 <w:rFonts w:asciiTheme="minorHAnsi" w:hAnsiTheme="minorHAnsi"/>
                 <w:szCs w:val="22"/>
               </w:rPr>
-              <w:t xml:space="preserve">/Přezkoušel dne:  </w:t>
+              <w:t>/</w:t>
+            </w:r>
+            <w:proofErr w:type="gramEnd"/>
+            <w:r>
+              <w:rPr>
+                <w:rFonts w:asciiTheme="minorHAnsi" w:hAnsiTheme="minorHAnsi"/>
+                <w:szCs w:val="22"/>
+              </w:rPr>
+              <w:t xml:space="preserve">Přezkoušel dne:  </w:t>
             </w:r>
             <w:r>
               <w:rPr>
@@ -464,12 +475,21 @@
               </w:rPr>
               <w:fldChar w:fldCharType="separate"/>
             </w:r>
+            <w:proofErr w:type="spellStart"/>
             <w:r>
               <w:rPr>
                 <w:rFonts w:asciiTheme="minorHAnsi" w:hAnsiTheme="minorHAnsi"/>
                 <w:szCs w:val="22"/>
               </w:rPr>
-              <w:t>Novák M.</w:t>
+              <w:t>Kulhanek</w:t>
+            </w:r>
+            <w:proofErr w:type="spellEnd"/>
+            <w:r>
+              <w:rPr>
+                <w:rFonts w:asciiTheme="minorHAnsi" w:hAnsiTheme="minorHAnsi"/>
+                <w:szCs w:val="22"/>
+              </w:rPr>
+              <w:t xml:space="preserve"> P.</w:t>
             </w:r>
             <w:r>
               <w:rPr>
@@ -650,7 +670,27 @@
               <w:sz w:val="22"/>
               <w:szCs w:val="22"/>
             </w:rPr>
-            <w:t>Funkční kontrola corridor funkce.</w:t>
+            <w:t xml:space="preserve">Funkční kontrola </w:t>
+          </w:r>
+          <w:proofErr w:type="spellStart"/>
+          <w:r>
+            <w:rPr>
+              <w:rFonts w:asciiTheme="minorHAnsi" w:hAnsiTheme="minorHAnsi"/>
+              <w:b/>
+              <w:sz w:val="22"/>
+              <w:szCs w:val="22"/>
+            </w:rPr>
+            <w:t>corridor</w:t>
+          </w:r>
+          <w:proofErr w:type="spellEnd"/>
+          <w:r>
+            <w:rPr>
+              <w:rFonts w:asciiTheme="minorHAnsi" w:hAnsiTheme="minorHAnsi"/>
+              <w:b/>
+              <w:sz w:val="22"/>
+              <w:szCs w:val="22"/>
+            </w:rPr>
+            <w:t xml:space="preserve"> funkce.</w:t>
           </w:r>
         </w:p>
       </w:sdtContent>
@@ -1071,12 +1111,17 @@
               <w:t xml:space="preserve">KONTROLA </w:t>
             </w:r>
             <w:r>
-              <w:t>CORRIDOR FUNKCE</w:t>
+              <w:t xml:space="preserve">CORRIDOR </w:t>
+            </w:r>
+            <w:proofErr w:type="gramStart"/>
+            <w:r>
+              <w:t>FUNKCE</w:t>
             </w:r>
             <w:r>
               <w:t xml:space="preserve"> - PŘÍPRAVA</w:t>
             </w:r>
             <w:bookmarkEnd w:id="7"/>
+            <w:proofErr w:type="gramEnd"/>
           </w:p>
         </w:tc>
         <w:tc>
@@ -1204,12 +1249,21 @@
               </w:rPr>
               <w:t xml:space="preserve"> pro měření </w:t>
             </w:r>
-            <w:r>
-              <w:rPr>
-                <w:rFonts w:ascii="Calibri" w:hAnsi="Calibri"/>
-                <w:sz w:val="22"/>
-              </w:rPr>
-              <w:t>corridor funkce v</w:t>
+            <w:proofErr w:type="spellStart"/>
+            <w:r>
+              <w:rPr>
+                <w:rFonts w:ascii="Calibri" w:hAnsi="Calibri"/>
+                <w:sz w:val="22"/>
+              </w:rPr>
+              <w:t>corridor</w:t>
+            </w:r>
+            <w:proofErr w:type="spellEnd"/>
+            <w:r>
+              <w:rPr>
+                <w:rFonts w:ascii="Calibri" w:hAnsi="Calibri"/>
+                <w:sz w:val="22"/>
+              </w:rPr>
+              <w:t xml:space="preserve"> funkce v</w:t>
             </w:r>
             <w:r>
               <w:rPr>
@@ -1278,7 +1332,23 @@
                 <w:rFonts w:ascii="Calibri" w:hAnsi="Calibri"/>
                 <w:sz w:val="22"/>
               </w:rPr>
-              <w:t xml:space="preserve"> vypínač pro přivedení napětí 230V na přípravek.</w:t>
+              <w:t xml:space="preserve"> vypínač pro přivedení napětí </w:t>
+            </w:r>
+            <w:proofErr w:type="gramStart"/>
+            <w:r>
+              <w:rPr>
+                <w:rFonts w:ascii="Calibri" w:hAnsi="Calibri"/>
+                <w:sz w:val="22"/>
+              </w:rPr>
+              <w:t>230V</w:t>
+            </w:r>
+            <w:proofErr w:type="gramEnd"/>
+            <w:r>
+              <w:rPr>
+                <w:rFonts w:ascii="Calibri" w:hAnsi="Calibri"/>
+                <w:sz w:val="22"/>
+              </w:rPr>
+              <w:t xml:space="preserve"> na přípravek.</w:t>
             </w:r>
           </w:p>
           <w:p>
@@ -1647,8 +1717,17 @@
                 <w:rFonts w:ascii="Calibri" w:hAnsi="Calibri"/>
                 <w:sz w:val="22"/>
               </w:rPr>
-              <w:t> 230V</w:t>
-            </w:r>
+              <w:t> </w:t>
+            </w:r>
+            <w:proofErr w:type="gramStart"/>
+            <w:r>
+              <w:rPr>
+                <w:rFonts w:ascii="Calibri" w:hAnsi="Calibri"/>
+                <w:sz w:val="22"/>
+              </w:rPr>
+              <w:t>230V</w:t>
+            </w:r>
+            <w:proofErr w:type="gramEnd"/>
             <w:r>
               <w:rPr>
                 <w:rFonts w:ascii="Calibri" w:hAnsi="Calibri"/>
@@ -1690,12 +1769,21 @@
               </w:rPr>
               <w:t xml:space="preserve"> </w:t>
             </w:r>
+            <w:proofErr w:type="gramStart"/>
             <w:r>
               <w:rPr>
                 <w:rFonts w:asciiTheme="minorHAnsi" w:eastAsia="Microsoft JhengHei" w:hAnsiTheme="minorHAnsi" w:cstheme="minorHAnsi"/>
                 <w:sz w:val="22"/>
               </w:rPr>
-              <w:t>N  L1 na driver</w:t>
+              <w:t>N  L</w:t>
+            </w:r>
+            <w:proofErr w:type="gramEnd"/>
+            <w:r>
+              <w:rPr>
+                <w:rFonts w:asciiTheme="minorHAnsi" w:eastAsia="Microsoft JhengHei" w:hAnsiTheme="minorHAnsi" w:cstheme="minorHAnsi"/>
+                <w:sz w:val="22"/>
+              </w:rPr>
+              <w:t>1 na driver</w:t>
             </w:r>
             <w:r>
               <w:rPr>
@@ -2191,7 +2279,23 @@
                 <w:rFonts w:ascii="Calibri" w:hAnsi="Calibri"/>
                 <w:sz w:val="22"/>
               </w:rPr>
-              <w:t>Vyčkat na dokončení testu. Délka testu je dána nahranou corridor funkcí.</w:t>
+              <w:t xml:space="preserve">Vyčkat na dokončení testu. Délka testu je dána nahranou </w:t>
+            </w:r>
+            <w:proofErr w:type="spellStart"/>
+            <w:r>
+              <w:rPr>
+                <w:rFonts w:ascii="Calibri" w:hAnsi="Calibri"/>
+                <w:sz w:val="22"/>
+              </w:rPr>
+              <w:t>corridor</w:t>
+            </w:r>
+            <w:proofErr w:type="spellEnd"/>
+            <w:r>
+              <w:rPr>
+                <w:rFonts w:ascii="Calibri" w:hAnsi="Calibri"/>
+                <w:sz w:val="22"/>
+              </w:rPr>
+              <w:t xml:space="preserve"> funkcí.</w:t>
             </w:r>
           </w:p>
           <w:p>
@@ -2532,8 +2636,8 @@
                     <w:rPr>
                       <w:rFonts w:ascii="Calibri" w:hAnsi="Calibri" w:cs="Calibri"/>
                       <w:color w:val="000000"/>
-                      <w:sz w:val="22"/>
-                      <w:szCs w:val="22"/>
+                      <w:sz w:val="18"/>
+                      <w:szCs w:val="18"/>
                     </w:rPr>
                   </w:pPr>
                   <w:bookmarkStart w:id="9" w:name="_Hlk162264017"/>
@@ -2541,8 +2645,8 @@
                     <w:rPr>
                       <w:rFonts w:ascii="Calibri" w:hAnsi="Calibri" w:cs="Calibri"/>
                       <w:color w:val="000000"/>
-                      <w:sz w:val="22"/>
-                      <w:szCs w:val="22"/>
+                      <w:sz w:val="18"/>
+                      <w:szCs w:val="18"/>
                     </w:rPr>
                     <w:t>Program č. 1</w:t>
                   </w:r>
@@ -2566,18 +2670,38 @@
                     <w:rPr>
                       <w:rFonts w:ascii="Calibri" w:hAnsi="Calibri" w:cs="Calibri"/>
                       <w:color w:val="000000"/>
-                      <w:sz w:val="22"/>
-                      <w:szCs w:val="22"/>
+                      <w:sz w:val="18"/>
+                      <w:szCs w:val="18"/>
                     </w:rPr>
                   </w:pPr>
                   <w:r>
                     <w:rPr>
                       <w:rFonts w:ascii="Calibri" w:hAnsi="Calibri" w:cs="Calibri"/>
                       <w:color w:val="000000"/>
-                      <w:sz w:val="22"/>
-                      <w:szCs w:val="22"/>
-                    </w:rPr>
-                    <w:t>FIN:0.7s, RON:120s/100%, FOUT:32s, ABL:10%, SOFF:/</w:t>
+                      <w:sz w:val="18"/>
+                      <w:szCs w:val="18"/>
+                    </w:rPr>
+                    <w:t>FIN:0.</w:t>
+                  </w:r>
+                  <w:proofErr w:type="gramStart"/>
+                  <w:r>
+                    <w:rPr>
+                      <w:rFonts w:ascii="Calibri" w:hAnsi="Calibri" w:cs="Calibri"/>
+                      <w:color w:val="000000"/>
+                      <w:sz w:val="18"/>
+                      <w:szCs w:val="18"/>
+                    </w:rPr>
+                    <w:t>7s</w:t>
+                  </w:r>
+                  <w:proofErr w:type="gramEnd"/>
+                  <w:r>
+                    <w:rPr>
+                      <w:rFonts w:ascii="Calibri" w:hAnsi="Calibri" w:cs="Calibri"/>
+                      <w:color w:val="000000"/>
+                      <w:sz w:val="18"/>
+                      <w:szCs w:val="18"/>
+                    </w:rPr>
+                    <w:t>, RON:120s/100%, FOUT:32s, ABL:10%, SOFF:/</w:t>
                   </w:r>
                 </w:p>
               </w:tc>
@@ -2605,16 +2729,16 @@
                     <w:rPr>
                       <w:rFonts w:ascii="Calibri" w:hAnsi="Calibri" w:cs="Calibri"/>
                       <w:color w:val="000000"/>
-                      <w:sz w:val="22"/>
-                      <w:szCs w:val="22"/>
+                      <w:sz w:val="18"/>
+                      <w:szCs w:val="18"/>
                     </w:rPr>
                   </w:pPr>
                   <w:r>
                     <w:rPr>
                       <w:rFonts w:ascii="Calibri" w:hAnsi="Calibri" w:cs="Calibri"/>
                       <w:color w:val="000000"/>
-                      <w:sz w:val="22"/>
-                      <w:szCs w:val="22"/>
+                      <w:sz w:val="18"/>
+                      <w:szCs w:val="18"/>
                     </w:rPr>
                     <w:t>Program č. 2</w:t>
                   </w:r>
@@ -2638,18 +2762,38 @@
                     <w:rPr>
                       <w:rFonts w:ascii="Calibri" w:hAnsi="Calibri" w:cs="Calibri"/>
                       <w:color w:val="000000"/>
-                      <w:sz w:val="22"/>
-                      <w:szCs w:val="22"/>
+                      <w:sz w:val="18"/>
+                      <w:szCs w:val="18"/>
                     </w:rPr>
                   </w:pPr>
                   <w:r>
                     <w:rPr>
                       <w:rFonts w:ascii="Calibri" w:hAnsi="Calibri" w:cs="Calibri"/>
                       <w:color w:val="000000"/>
-                      <w:sz w:val="22"/>
-                      <w:szCs w:val="22"/>
-                    </w:rPr>
-                    <w:t>FIN:0.7s, RON:150s/100%, FOUT:30s, ABL:10%, SOFF:/</w:t>
+                      <w:sz w:val="18"/>
+                      <w:szCs w:val="18"/>
+                    </w:rPr>
+                    <w:t>FIN:0.</w:t>
+                  </w:r>
+                  <w:proofErr w:type="gramStart"/>
+                  <w:r>
+                    <w:rPr>
+                      <w:rFonts w:ascii="Calibri" w:hAnsi="Calibri" w:cs="Calibri"/>
+                      <w:color w:val="000000"/>
+                      <w:sz w:val="18"/>
+                      <w:szCs w:val="18"/>
+                    </w:rPr>
+                    <w:t>7s</w:t>
+                  </w:r>
+                  <w:proofErr w:type="gramEnd"/>
+                  <w:r>
+                    <w:rPr>
+                      <w:rFonts w:ascii="Calibri" w:hAnsi="Calibri" w:cs="Calibri"/>
+                      <w:color w:val="000000"/>
+                      <w:sz w:val="18"/>
+                      <w:szCs w:val="18"/>
+                    </w:rPr>
+                    <w:t>, RON:150s/100%, FOUT:30s, ABL:10%, SOFF:/</w:t>
                   </w:r>
                 </w:p>
               </w:tc>
@@ -2677,16 +2821,16 @@
                     <w:rPr>
                       <w:rFonts w:ascii="Calibri" w:hAnsi="Calibri" w:cs="Calibri"/>
                       <w:color w:val="000000"/>
-                      <w:sz w:val="22"/>
-                      <w:szCs w:val="22"/>
+                      <w:sz w:val="18"/>
+                      <w:szCs w:val="18"/>
                     </w:rPr>
                   </w:pPr>
                   <w:r>
                     <w:rPr>
                       <w:rFonts w:ascii="Calibri" w:hAnsi="Calibri" w:cs="Calibri"/>
                       <w:color w:val="000000"/>
-                      <w:sz w:val="22"/>
-                      <w:szCs w:val="22"/>
+                      <w:sz w:val="18"/>
+                      <w:szCs w:val="18"/>
                     </w:rPr>
                     <w:t>Program č. 3</w:t>
                   </w:r>
@@ -2710,18 +2854,38 @@
                     <w:rPr>
                       <w:rFonts w:ascii="Calibri" w:hAnsi="Calibri" w:cs="Calibri"/>
                       <w:color w:val="000000"/>
-                      <w:sz w:val="22"/>
-                      <w:szCs w:val="22"/>
+                      <w:sz w:val="18"/>
+                      <w:szCs w:val="18"/>
                     </w:rPr>
                   </w:pPr>
                   <w:r>
                     <w:rPr>
                       <w:rFonts w:ascii="Calibri" w:hAnsi="Calibri" w:cs="Calibri"/>
                       <w:color w:val="000000"/>
-                      <w:sz w:val="22"/>
-                      <w:szCs w:val="22"/>
-                    </w:rPr>
-                    <w:t xml:space="preserve">FIN:0.7s, RON:150s/72%, FOUT:30s, ABL:10%, SOFF:/ </w:t>
+                      <w:sz w:val="18"/>
+                      <w:szCs w:val="18"/>
+                    </w:rPr>
+                    <w:t>FIN:0.</w:t>
+                  </w:r>
+                  <w:proofErr w:type="gramStart"/>
+                  <w:r>
+                    <w:rPr>
+                      <w:rFonts w:ascii="Calibri" w:hAnsi="Calibri" w:cs="Calibri"/>
+                      <w:color w:val="000000"/>
+                      <w:sz w:val="18"/>
+                      <w:szCs w:val="18"/>
+                    </w:rPr>
+                    <w:t>7s</w:t>
+                  </w:r>
+                  <w:proofErr w:type="gramEnd"/>
+                  <w:r>
+                    <w:rPr>
+                      <w:rFonts w:ascii="Calibri" w:hAnsi="Calibri" w:cs="Calibri"/>
+                      <w:color w:val="000000"/>
+                      <w:sz w:val="18"/>
+                      <w:szCs w:val="18"/>
+                    </w:rPr>
+                    <w:t xml:space="preserve">, RON:150s/72%, FOUT:30s, ABL:10%, SOFF:/ </w:t>
                   </w:r>
                 </w:p>
               </w:tc>
@@ -2749,16 +2913,16 @@
                     <w:rPr>
                       <w:rFonts w:ascii="Calibri" w:hAnsi="Calibri" w:cs="Calibri"/>
                       <w:color w:val="000000"/>
-                      <w:sz w:val="22"/>
-                      <w:szCs w:val="22"/>
+                      <w:sz w:val="18"/>
+                      <w:szCs w:val="18"/>
                     </w:rPr>
                   </w:pPr>
                   <w:r>
                     <w:rPr>
                       <w:rFonts w:ascii="Calibri" w:hAnsi="Calibri" w:cs="Calibri"/>
                       <w:color w:val="000000"/>
-                      <w:sz w:val="22"/>
-                      <w:szCs w:val="22"/>
+                      <w:sz w:val="18"/>
+                      <w:szCs w:val="18"/>
                     </w:rPr>
                     <w:t>Program č. 4</w:t>
                   </w:r>
@@ -2782,18 +2946,38 @@
                     <w:rPr>
                       <w:rFonts w:ascii="Calibri" w:hAnsi="Calibri" w:cs="Calibri"/>
                       <w:color w:val="000000"/>
-                      <w:sz w:val="22"/>
-                      <w:szCs w:val="22"/>
+                      <w:sz w:val="18"/>
+                      <w:szCs w:val="18"/>
                     </w:rPr>
                   </w:pPr>
                   <w:r>
                     <w:rPr>
                       <w:rFonts w:ascii="Calibri" w:hAnsi="Calibri" w:cs="Calibri"/>
                       <w:color w:val="000000"/>
-                      <w:sz w:val="22"/>
-                      <w:szCs w:val="22"/>
-                    </w:rPr>
-                    <w:t>FIN:0.7s, RON:150s/100%, FOUT:32s, ABL:10%, SOFF:/</w:t>
+                      <w:sz w:val="18"/>
+                      <w:szCs w:val="18"/>
+                    </w:rPr>
+                    <w:t>FIN:0.</w:t>
+                  </w:r>
+                  <w:proofErr w:type="gramStart"/>
+                  <w:r>
+                    <w:rPr>
+                      <w:rFonts w:ascii="Calibri" w:hAnsi="Calibri" w:cs="Calibri"/>
+                      <w:color w:val="000000"/>
+                      <w:sz w:val="18"/>
+                      <w:szCs w:val="18"/>
+                    </w:rPr>
+                    <w:t>7s</w:t>
+                  </w:r>
+                  <w:proofErr w:type="gramEnd"/>
+                  <w:r>
+                    <w:rPr>
+                      <w:rFonts w:ascii="Calibri" w:hAnsi="Calibri" w:cs="Calibri"/>
+                      <w:color w:val="000000"/>
+                      <w:sz w:val="18"/>
+                      <w:szCs w:val="18"/>
+                    </w:rPr>
+                    <w:t>, RON:150s/100%, FOUT:32s, ABL:10%, SOFF:/</w:t>
                   </w:r>
                 </w:p>
               </w:tc>
@@ -2821,16 +3005,16 @@
                     <w:rPr>
                       <w:rFonts w:ascii="Calibri" w:hAnsi="Calibri" w:cs="Calibri"/>
                       <w:color w:val="000000"/>
-                      <w:sz w:val="22"/>
-                      <w:szCs w:val="22"/>
+                      <w:sz w:val="18"/>
+                      <w:szCs w:val="18"/>
                     </w:rPr>
                   </w:pPr>
                   <w:r>
                     <w:rPr>
                       <w:rFonts w:ascii="Calibri" w:hAnsi="Calibri" w:cs="Calibri"/>
                       <w:color w:val="000000"/>
-                      <w:sz w:val="22"/>
-                      <w:szCs w:val="22"/>
+                      <w:sz w:val="18"/>
+                      <w:szCs w:val="18"/>
                     </w:rPr>
                     <w:t>Program č. 5</w:t>
                   </w:r>
@@ -2854,18 +3038,38 @@
                     <w:rPr>
                       <w:rFonts w:ascii="Calibri" w:hAnsi="Calibri" w:cs="Calibri"/>
                       <w:color w:val="000000"/>
-                      <w:sz w:val="22"/>
-                      <w:szCs w:val="22"/>
+                      <w:sz w:val="18"/>
+                      <w:szCs w:val="18"/>
                     </w:rPr>
                   </w:pPr>
                   <w:r>
                     <w:rPr>
                       <w:rFonts w:ascii="Calibri" w:hAnsi="Calibri" w:cs="Calibri"/>
                       <w:color w:val="000000"/>
-                      <w:sz w:val="22"/>
-                      <w:szCs w:val="22"/>
-                    </w:rPr>
-                    <w:t>FIN:0.7s, RON:120s/100%, FOUT:30s, ABL:10%, SOFF:/</w:t>
+                      <w:sz w:val="18"/>
+                      <w:szCs w:val="18"/>
+                    </w:rPr>
+                    <w:t>FIN:0.</w:t>
+                  </w:r>
+                  <w:proofErr w:type="gramStart"/>
+                  <w:r>
+                    <w:rPr>
+                      <w:rFonts w:ascii="Calibri" w:hAnsi="Calibri" w:cs="Calibri"/>
+                      <w:color w:val="000000"/>
+                      <w:sz w:val="18"/>
+                      <w:szCs w:val="18"/>
+                    </w:rPr>
+                    <w:t>7s</w:t>
+                  </w:r>
+                  <w:proofErr w:type="gramEnd"/>
+                  <w:r>
+                    <w:rPr>
+                      <w:rFonts w:ascii="Calibri" w:hAnsi="Calibri" w:cs="Calibri"/>
+                      <w:color w:val="000000"/>
+                      <w:sz w:val="18"/>
+                      <w:szCs w:val="18"/>
+                    </w:rPr>
+                    <w:t>, RON:120s/100%, FOUT:30s, ABL:10%, SOFF:/</w:t>
                   </w:r>
                 </w:p>
               </w:tc>
@@ -2893,16 +3097,16 @@
                     <w:rPr>
                       <w:rFonts w:ascii="Calibri" w:hAnsi="Calibri" w:cs="Calibri"/>
                       <w:color w:val="000000"/>
-                      <w:sz w:val="22"/>
-                      <w:szCs w:val="22"/>
+                      <w:sz w:val="18"/>
+                      <w:szCs w:val="18"/>
                     </w:rPr>
                   </w:pPr>
                   <w:r>
                     <w:rPr>
                       <w:rFonts w:ascii="Calibri" w:hAnsi="Calibri" w:cs="Calibri"/>
                       <w:color w:val="000000"/>
-                      <w:sz w:val="22"/>
-                      <w:szCs w:val="22"/>
+                      <w:sz w:val="18"/>
+                      <w:szCs w:val="18"/>
                     </w:rPr>
                     <w:t>Program č. 6</w:t>
                   </w:r>
@@ -2926,18 +3130,38 @@
                     <w:rPr>
                       <w:rFonts w:ascii="Calibri" w:hAnsi="Calibri" w:cs="Calibri"/>
                       <w:color w:val="000000"/>
-                      <w:sz w:val="22"/>
-                      <w:szCs w:val="22"/>
+                      <w:sz w:val="18"/>
+                      <w:szCs w:val="18"/>
                     </w:rPr>
                   </w:pPr>
                   <w:r>
                     <w:rPr>
                       <w:rFonts w:ascii="Calibri" w:hAnsi="Calibri" w:cs="Calibri"/>
                       <w:color w:val="000000"/>
-                      <w:sz w:val="22"/>
-                      <w:szCs w:val="22"/>
-                    </w:rPr>
-                    <w:t>FIN:0.7s, RON:300s/100%, FOUT:32s, ABL:30%, SOFF:/</w:t>
+                      <w:sz w:val="18"/>
+                      <w:szCs w:val="18"/>
+                    </w:rPr>
+                    <w:t>FIN:0.</w:t>
+                  </w:r>
+                  <w:proofErr w:type="gramStart"/>
+                  <w:r>
+                    <w:rPr>
+                      <w:rFonts w:ascii="Calibri" w:hAnsi="Calibri" w:cs="Calibri"/>
+                      <w:color w:val="000000"/>
+                      <w:sz w:val="18"/>
+                      <w:szCs w:val="18"/>
+                    </w:rPr>
+                    <w:t>7s</w:t>
+                  </w:r>
+                  <w:proofErr w:type="gramEnd"/>
+                  <w:r>
+                    <w:rPr>
+                      <w:rFonts w:ascii="Calibri" w:hAnsi="Calibri" w:cs="Calibri"/>
+                      <w:color w:val="000000"/>
+                      <w:sz w:val="18"/>
+                      <w:szCs w:val="18"/>
+                    </w:rPr>
+                    <w:t>, RON:300s/100%, FOUT:32s, ABL:30%, SOFF:/</w:t>
                   </w:r>
                 </w:p>
               </w:tc>
@@ -2965,16 +3189,16 @@
                     <w:rPr>
                       <w:rFonts w:ascii="Calibri" w:hAnsi="Calibri" w:cs="Calibri"/>
                       <w:color w:val="000000"/>
-                      <w:sz w:val="22"/>
-                      <w:szCs w:val="22"/>
+                      <w:sz w:val="18"/>
+                      <w:szCs w:val="18"/>
                     </w:rPr>
                   </w:pPr>
                   <w:r>
                     <w:rPr>
                       <w:rFonts w:ascii="Calibri" w:hAnsi="Calibri" w:cs="Calibri"/>
                       <w:color w:val="000000"/>
-                      <w:sz w:val="22"/>
-                      <w:szCs w:val="22"/>
+                      <w:sz w:val="18"/>
+                      <w:szCs w:val="18"/>
                     </w:rPr>
                     <w:t>Program č. 7</w:t>
                   </w:r>
@@ -2998,18 +3222,38 @@
                     <w:rPr>
                       <w:rFonts w:ascii="Calibri" w:hAnsi="Calibri" w:cs="Calibri"/>
                       <w:color w:val="000000"/>
-                      <w:sz w:val="22"/>
-                      <w:szCs w:val="22"/>
+                      <w:sz w:val="18"/>
+                      <w:szCs w:val="18"/>
                     </w:rPr>
                   </w:pPr>
                   <w:r>
                     <w:rPr>
                       <w:rFonts w:ascii="Calibri" w:hAnsi="Calibri" w:cs="Calibri"/>
                       <w:color w:val="000000"/>
-                      <w:sz w:val="22"/>
-                      <w:szCs w:val="22"/>
-                    </w:rPr>
-                    <w:t xml:space="preserve">FIN:0.7s, RON:0s/100%, FOUT:180s, ABL:20%, SOFF:1200s </w:t>
+                      <w:sz w:val="18"/>
+                      <w:szCs w:val="18"/>
+                    </w:rPr>
+                    <w:t>FIN:0.</w:t>
+                  </w:r>
+                  <w:proofErr w:type="gramStart"/>
+                  <w:r>
+                    <w:rPr>
+                      <w:rFonts w:ascii="Calibri" w:hAnsi="Calibri" w:cs="Calibri"/>
+                      <w:color w:val="000000"/>
+                      <w:sz w:val="18"/>
+                      <w:szCs w:val="18"/>
+                    </w:rPr>
+                    <w:t>7s</w:t>
+                  </w:r>
+                  <w:proofErr w:type="gramEnd"/>
+                  <w:r>
+                    <w:rPr>
+                      <w:rFonts w:ascii="Calibri" w:hAnsi="Calibri" w:cs="Calibri"/>
+                      <w:color w:val="000000"/>
+                      <w:sz w:val="18"/>
+                      <w:szCs w:val="18"/>
+                    </w:rPr>
+                    <w:t xml:space="preserve">, RON:0s/100%, FOUT:180s, ABL:20%, SOFF:1200s </w:t>
                   </w:r>
                 </w:p>
               </w:tc>
@@ -3037,16 +3281,16 @@
                     <w:rPr>
                       <w:rFonts w:ascii="Calibri" w:hAnsi="Calibri" w:cs="Calibri"/>
                       <w:color w:val="000000"/>
-                      <w:sz w:val="22"/>
-                      <w:szCs w:val="22"/>
+                      <w:sz w:val="18"/>
+                      <w:szCs w:val="18"/>
                     </w:rPr>
                   </w:pPr>
                   <w:r>
                     <w:rPr>
                       <w:rFonts w:ascii="Calibri" w:hAnsi="Calibri" w:cs="Calibri"/>
                       <w:color w:val="000000"/>
-                      <w:sz w:val="22"/>
-                      <w:szCs w:val="22"/>
+                      <w:sz w:val="18"/>
+                      <w:szCs w:val="18"/>
                     </w:rPr>
                     <w:t>Program č. 8</w:t>
                   </w:r>
@@ -3070,18 +3314,38 @@
                     <w:rPr>
                       <w:rFonts w:ascii="Calibri" w:hAnsi="Calibri" w:cs="Calibri"/>
                       <w:color w:val="000000"/>
-                      <w:sz w:val="22"/>
-                      <w:szCs w:val="22"/>
+                      <w:sz w:val="18"/>
+                      <w:szCs w:val="18"/>
                     </w:rPr>
                   </w:pPr>
                   <w:r>
                     <w:rPr>
                       <w:rFonts w:ascii="Calibri" w:hAnsi="Calibri" w:cs="Calibri"/>
                       <w:color w:val="000000"/>
-                      <w:sz w:val="22"/>
-                      <w:szCs w:val="22"/>
-                    </w:rPr>
-                    <w:t xml:space="preserve">FIN:2s, RON:600s/100%, FOUT:120s, ABL:10%, SOFF:600s </w:t>
+                      <w:sz w:val="18"/>
+                      <w:szCs w:val="18"/>
+                    </w:rPr>
+                    <w:t>FIN:</w:t>
+                  </w:r>
+                  <w:proofErr w:type="gramStart"/>
+                  <w:r>
+                    <w:rPr>
+                      <w:rFonts w:ascii="Calibri" w:hAnsi="Calibri" w:cs="Calibri"/>
+                      <w:color w:val="000000"/>
+                      <w:sz w:val="18"/>
+                      <w:szCs w:val="18"/>
+                    </w:rPr>
+                    <w:t>2s</w:t>
+                  </w:r>
+                  <w:proofErr w:type="gramEnd"/>
+                  <w:r>
+                    <w:rPr>
+                      <w:rFonts w:ascii="Calibri" w:hAnsi="Calibri" w:cs="Calibri"/>
+                      <w:color w:val="000000"/>
+                      <w:sz w:val="18"/>
+                      <w:szCs w:val="18"/>
+                    </w:rPr>
+                    <w:t xml:space="preserve">, RON:600s/100%, FOUT:120s, ABL:10%, SOFF:600s </w:t>
                   </w:r>
                 </w:p>
               </w:tc>
@@ -3109,16 +3373,16 @@
                     <w:rPr>
                       <w:rFonts w:ascii="Calibri" w:hAnsi="Calibri" w:cs="Calibri"/>
                       <w:color w:val="000000"/>
-                      <w:sz w:val="22"/>
-                      <w:szCs w:val="22"/>
+                      <w:sz w:val="18"/>
+                      <w:szCs w:val="18"/>
                     </w:rPr>
                   </w:pPr>
                   <w:r>
                     <w:rPr>
                       <w:rFonts w:ascii="Calibri" w:hAnsi="Calibri" w:cs="Calibri"/>
                       <w:color w:val="000000"/>
-                      <w:sz w:val="22"/>
-                      <w:szCs w:val="22"/>
+                      <w:sz w:val="18"/>
+                      <w:szCs w:val="18"/>
                     </w:rPr>
                     <w:t>Program č. 9</w:t>
                   </w:r>
@@ -3142,18 +3406,38 @@
                     <w:rPr>
                       <w:rFonts w:ascii="Calibri" w:hAnsi="Calibri" w:cs="Calibri"/>
                       <w:color w:val="000000"/>
-                      <w:sz w:val="22"/>
-                      <w:szCs w:val="22"/>
+                      <w:sz w:val="18"/>
+                      <w:szCs w:val="18"/>
                     </w:rPr>
                   </w:pPr>
                   <w:r>
                     <w:rPr>
                       <w:rFonts w:ascii="Calibri" w:hAnsi="Calibri" w:cs="Calibri"/>
                       <w:color w:val="000000"/>
-                      <w:sz w:val="22"/>
-                      <w:szCs w:val="22"/>
-                    </w:rPr>
-                    <w:t>FIN:2s, RON:300s/100%, FOUT:120s, ABL:5%, SOFF:/</w:t>
+                      <w:sz w:val="18"/>
+                      <w:szCs w:val="18"/>
+                    </w:rPr>
+                    <w:t>FIN:</w:t>
+                  </w:r>
+                  <w:proofErr w:type="gramStart"/>
+                  <w:r>
+                    <w:rPr>
+                      <w:rFonts w:ascii="Calibri" w:hAnsi="Calibri" w:cs="Calibri"/>
+                      <w:color w:val="000000"/>
+                      <w:sz w:val="18"/>
+                      <w:szCs w:val="18"/>
+                    </w:rPr>
+                    <w:t>2s</w:t>
+                  </w:r>
+                  <w:proofErr w:type="gramEnd"/>
+                  <w:r>
+                    <w:rPr>
+                      <w:rFonts w:ascii="Calibri" w:hAnsi="Calibri" w:cs="Calibri"/>
+                      <w:color w:val="000000"/>
+                      <w:sz w:val="18"/>
+                      <w:szCs w:val="18"/>
+                    </w:rPr>
+                    <w:t>, RON:300s/100%, FOUT:120s, ABL:5%, SOFF:/</w:t>
                   </w:r>
                 </w:p>
               </w:tc>
@@ -3181,16 +3465,16 @@
                     <w:rPr>
                       <w:rFonts w:ascii="Calibri" w:hAnsi="Calibri" w:cs="Calibri"/>
                       <w:color w:val="000000"/>
-                      <w:sz w:val="22"/>
-                      <w:szCs w:val="22"/>
+                      <w:sz w:val="18"/>
+                      <w:szCs w:val="18"/>
                     </w:rPr>
                   </w:pPr>
                   <w:r>
                     <w:rPr>
                       <w:rFonts w:ascii="Calibri" w:hAnsi="Calibri" w:cs="Calibri"/>
                       <w:color w:val="000000"/>
-                      <w:sz w:val="22"/>
-                      <w:szCs w:val="22"/>
+                      <w:sz w:val="18"/>
+                      <w:szCs w:val="18"/>
                     </w:rPr>
                     <w:t>Program č. 10</w:t>
                   </w:r>
@@ -3214,18 +3498,38 @@
                     <w:rPr>
                       <w:rFonts w:ascii="Calibri" w:hAnsi="Calibri" w:cs="Calibri"/>
                       <w:color w:val="000000"/>
-                      <w:sz w:val="22"/>
-                      <w:szCs w:val="22"/>
+                      <w:sz w:val="18"/>
+                      <w:szCs w:val="18"/>
                     </w:rPr>
                   </w:pPr>
                   <w:r>
                     <w:rPr>
                       <w:rFonts w:ascii="Calibri" w:hAnsi="Calibri" w:cs="Calibri"/>
                       <w:color w:val="000000"/>
-                      <w:sz w:val="22"/>
-                      <w:szCs w:val="22"/>
-                    </w:rPr>
-                    <w:t>FIN:0.7s, RON:300s/100%, FOUT:32s, ABL:10%, SOFF:/</w:t>
+                      <w:sz w:val="18"/>
+                      <w:szCs w:val="18"/>
+                    </w:rPr>
+                    <w:t>FIN:0.</w:t>
+                  </w:r>
+                  <w:proofErr w:type="gramStart"/>
+                  <w:r>
+                    <w:rPr>
+                      <w:rFonts w:ascii="Calibri" w:hAnsi="Calibri" w:cs="Calibri"/>
+                      <w:color w:val="000000"/>
+                      <w:sz w:val="18"/>
+                      <w:szCs w:val="18"/>
+                    </w:rPr>
+                    <w:t>7s</w:t>
+                  </w:r>
+                  <w:proofErr w:type="gramEnd"/>
+                  <w:r>
+                    <w:rPr>
+                      <w:rFonts w:ascii="Calibri" w:hAnsi="Calibri" w:cs="Calibri"/>
+                      <w:color w:val="000000"/>
+                      <w:sz w:val="18"/>
+                      <w:szCs w:val="18"/>
+                    </w:rPr>
+                    <w:t>, RON:300s/100%, FOUT:32s, ABL:10%, SOFF:/</w:t>
                   </w:r>
                 </w:p>
               </w:tc>
@@ -3253,16 +3557,16 @@
                     <w:rPr>
                       <w:rFonts w:ascii="Calibri" w:hAnsi="Calibri" w:cs="Calibri"/>
                       <w:color w:val="000000"/>
-                      <w:sz w:val="22"/>
-                      <w:szCs w:val="22"/>
+                      <w:sz w:val="18"/>
+                      <w:szCs w:val="18"/>
                     </w:rPr>
                   </w:pPr>
                   <w:r>
                     <w:rPr>
                       <w:rFonts w:ascii="Calibri" w:hAnsi="Calibri" w:cs="Calibri"/>
                       <w:color w:val="000000"/>
-                      <w:sz w:val="22"/>
-                      <w:szCs w:val="22"/>
+                      <w:sz w:val="18"/>
+                      <w:szCs w:val="18"/>
                     </w:rPr>
                     <w:t>Program č. 11</w:t>
                   </w:r>
@@ -3286,18 +3590,38 @@
                     <w:rPr>
                       <w:rFonts w:ascii="Calibri" w:hAnsi="Calibri" w:cs="Calibri"/>
                       <w:color w:val="000000"/>
-                      <w:sz w:val="22"/>
-                      <w:szCs w:val="22"/>
+                      <w:sz w:val="18"/>
+                      <w:szCs w:val="18"/>
                     </w:rPr>
                   </w:pPr>
                   <w:r>
                     <w:rPr>
                       <w:rFonts w:ascii="Calibri" w:hAnsi="Calibri" w:cs="Calibri"/>
                       <w:color w:val="000000"/>
-                      <w:sz w:val="22"/>
-                      <w:szCs w:val="22"/>
-                    </w:rPr>
-                    <w:t>FIN:0.7s, RON:0s/100%, FOUT:16s, ABL:10%, SOFF:180s</w:t>
+                      <w:sz w:val="18"/>
+                      <w:szCs w:val="18"/>
+                    </w:rPr>
+                    <w:t>FIN:0.</w:t>
+                  </w:r>
+                  <w:proofErr w:type="gramStart"/>
+                  <w:r>
+                    <w:rPr>
+                      <w:rFonts w:ascii="Calibri" w:hAnsi="Calibri" w:cs="Calibri"/>
+                      <w:color w:val="000000"/>
+                      <w:sz w:val="18"/>
+                      <w:szCs w:val="18"/>
+                    </w:rPr>
+                    <w:t>7s</w:t>
+                  </w:r>
+                  <w:proofErr w:type="gramEnd"/>
+                  <w:r>
+                    <w:rPr>
+                      <w:rFonts w:ascii="Calibri" w:hAnsi="Calibri" w:cs="Calibri"/>
+                      <w:color w:val="000000"/>
+                      <w:sz w:val="18"/>
+                      <w:szCs w:val="18"/>
+                    </w:rPr>
+                    <w:t>, RON:0s/100%, FOUT:16s, ABL:10%, SOFF:180s</w:t>
                   </w:r>
                 </w:p>
               </w:tc>
@@ -3325,16 +3649,16 @@
                     <w:rPr>
                       <w:rFonts w:ascii="Calibri" w:hAnsi="Calibri" w:cs="Calibri"/>
                       <w:color w:val="000000"/>
-                      <w:sz w:val="22"/>
-                      <w:szCs w:val="22"/>
+                      <w:sz w:val="18"/>
+                      <w:szCs w:val="18"/>
                     </w:rPr>
                   </w:pPr>
                   <w:r>
                     <w:rPr>
                       <w:rFonts w:ascii="Calibri" w:hAnsi="Calibri" w:cs="Calibri"/>
                       <w:color w:val="000000"/>
-                      <w:sz w:val="22"/>
-                      <w:szCs w:val="22"/>
+                      <w:sz w:val="18"/>
+                      <w:szCs w:val="18"/>
                     </w:rPr>
                     <w:t>Program č. 12</w:t>
                   </w:r>
@@ -3358,18 +3682,38 @@
                     <w:rPr>
                       <w:rFonts w:ascii="Calibri" w:hAnsi="Calibri" w:cs="Calibri"/>
                       <w:color w:val="000000"/>
-                      <w:sz w:val="22"/>
-                      <w:szCs w:val="22"/>
+                      <w:sz w:val="18"/>
+                      <w:szCs w:val="18"/>
                     </w:rPr>
                   </w:pPr>
                   <w:r>
                     <w:rPr>
                       <w:rFonts w:ascii="Calibri" w:hAnsi="Calibri" w:cs="Calibri"/>
                       <w:color w:val="000000"/>
-                      <w:sz w:val="22"/>
-                      <w:szCs w:val="22"/>
-                    </w:rPr>
-                    <w:t>FIN:0.7s, RON:270s/100%, FOUT:32s, ABL:10%, SOFF:600s</w:t>
+                      <w:sz w:val="18"/>
+                      <w:szCs w:val="18"/>
+                    </w:rPr>
+                    <w:t>FIN:0.</w:t>
+                  </w:r>
+                  <w:proofErr w:type="gramStart"/>
+                  <w:r>
+                    <w:rPr>
+                      <w:rFonts w:ascii="Calibri" w:hAnsi="Calibri" w:cs="Calibri"/>
+                      <w:color w:val="000000"/>
+                      <w:sz w:val="18"/>
+                      <w:szCs w:val="18"/>
+                    </w:rPr>
+                    <w:t>7s</w:t>
+                  </w:r>
+                  <w:proofErr w:type="gramEnd"/>
+                  <w:r>
+                    <w:rPr>
+                      <w:rFonts w:ascii="Calibri" w:hAnsi="Calibri" w:cs="Calibri"/>
+                      <w:color w:val="000000"/>
+                      <w:sz w:val="18"/>
+                      <w:szCs w:val="18"/>
+                    </w:rPr>
+                    <w:t>, RON:270s/100%, FOUT:32s, ABL:10%, SOFF:600s</w:t>
                   </w:r>
                 </w:p>
               </w:tc>
@@ -3397,16 +3741,16 @@
                     <w:rPr>
                       <w:rFonts w:ascii="Calibri" w:hAnsi="Calibri" w:cs="Calibri"/>
                       <w:color w:val="000000"/>
-                      <w:sz w:val="22"/>
-                      <w:szCs w:val="22"/>
+                      <w:sz w:val="18"/>
+                      <w:szCs w:val="18"/>
                     </w:rPr>
                   </w:pPr>
                   <w:r>
                     <w:rPr>
                       <w:rFonts w:ascii="Calibri" w:hAnsi="Calibri" w:cs="Calibri"/>
                       <w:color w:val="000000"/>
-                      <w:sz w:val="22"/>
-                      <w:szCs w:val="22"/>
+                      <w:sz w:val="18"/>
+                      <w:szCs w:val="18"/>
                     </w:rPr>
                     <w:t>Program č. 13</w:t>
                   </w:r>
@@ -3430,18 +3774,38 @@
                     <w:rPr>
                       <w:rFonts w:ascii="Calibri" w:hAnsi="Calibri" w:cs="Calibri"/>
                       <w:color w:val="000000"/>
-                      <w:sz w:val="22"/>
-                      <w:szCs w:val="22"/>
+                      <w:sz w:val="18"/>
+                      <w:szCs w:val="18"/>
                     </w:rPr>
                   </w:pPr>
                   <w:r>
                     <w:rPr>
                       <w:rFonts w:ascii="Calibri" w:hAnsi="Calibri" w:cs="Calibri"/>
                       <w:color w:val="000000"/>
-                      <w:sz w:val="22"/>
-                      <w:szCs w:val="22"/>
-                    </w:rPr>
-                    <w:t>FIN:0.7s, RON:30s/100%, FOUT:32s, ABL:20%, SOFF:/</w:t>
+                      <w:sz w:val="18"/>
+                      <w:szCs w:val="18"/>
+                    </w:rPr>
+                    <w:t>FIN:0.</w:t>
+                  </w:r>
+                  <w:proofErr w:type="gramStart"/>
+                  <w:r>
+                    <w:rPr>
+                      <w:rFonts w:ascii="Calibri" w:hAnsi="Calibri" w:cs="Calibri"/>
+                      <w:color w:val="000000"/>
+                      <w:sz w:val="18"/>
+                      <w:szCs w:val="18"/>
+                    </w:rPr>
+                    <w:t>7s</w:t>
+                  </w:r>
+                  <w:proofErr w:type="gramEnd"/>
+                  <w:r>
+                    <w:rPr>
+                      <w:rFonts w:ascii="Calibri" w:hAnsi="Calibri" w:cs="Calibri"/>
+                      <w:color w:val="000000"/>
+                      <w:sz w:val="18"/>
+                      <w:szCs w:val="18"/>
+                    </w:rPr>
+                    <w:t>, RON:30s/100%, FOUT:32s, ABL:20%, SOFF:/</w:t>
                   </w:r>
                 </w:p>
               </w:tc>
@@ -3468,27 +3832,18 @@
                     <w:rPr>
                       <w:rFonts w:ascii="Calibri" w:hAnsi="Calibri" w:cs="Calibri"/>
                       <w:color w:val="000000"/>
-                      <w:sz w:val="22"/>
-                      <w:szCs w:val="22"/>
+                      <w:sz w:val="18"/>
+                      <w:szCs w:val="18"/>
                     </w:rPr>
                   </w:pPr>
                   <w:r>
                     <w:rPr>
                       <w:rFonts w:ascii="Calibri" w:hAnsi="Calibri" w:cs="Calibri"/>
                       <w:color w:val="000000"/>
-                      <w:sz w:val="22"/>
-                      <w:szCs w:val="22"/>
-                    </w:rPr>
-                    <w:t>Program č. 1</w:t>
-                  </w:r>
-                  <w:r>
-                    <w:rPr>
-                      <w:rFonts w:ascii="Calibri" w:hAnsi="Calibri" w:cs="Calibri"/>
-                      <w:color w:val="000000"/>
-                      <w:sz w:val="22"/>
-                      <w:szCs w:val="22"/>
-                    </w:rPr>
-                    <w:t>4</w:t>
+                      <w:sz w:val="18"/>
+                      <w:szCs w:val="18"/>
+                    </w:rPr>
+                    <w:t>Program č. 14</w:t>
                   </w:r>
                 </w:p>
               </w:tc>
@@ -3509,18 +3864,38 @@
                     <w:rPr>
                       <w:rFonts w:ascii="Calibri" w:hAnsi="Calibri" w:cs="Calibri"/>
                       <w:color w:val="000000"/>
-                      <w:sz w:val="22"/>
-                      <w:szCs w:val="22"/>
+                      <w:sz w:val="18"/>
+                      <w:szCs w:val="18"/>
                     </w:rPr>
                   </w:pPr>
                   <w:r>
                     <w:rPr>
                       <w:rFonts w:ascii="Calibri" w:hAnsi="Calibri" w:cs="Calibri"/>
                       <w:color w:val="000000"/>
-                      <w:sz w:val="22"/>
-                      <w:szCs w:val="22"/>
-                    </w:rPr>
-                    <w:t>FIN:0.7s, RON:60s/100%, FOUT:30s, ABL:30%, SOFF:/</w:t>
+                      <w:sz w:val="18"/>
+                      <w:szCs w:val="18"/>
+                    </w:rPr>
+                    <w:t>FIN:0.</w:t>
+                  </w:r>
+                  <w:proofErr w:type="gramStart"/>
+                  <w:r>
+                    <w:rPr>
+                      <w:rFonts w:ascii="Calibri" w:hAnsi="Calibri" w:cs="Calibri"/>
+                      <w:color w:val="000000"/>
+                      <w:sz w:val="18"/>
+                      <w:szCs w:val="18"/>
+                    </w:rPr>
+                    <w:t>7s</w:t>
+                  </w:r>
+                  <w:proofErr w:type="gramEnd"/>
+                  <w:r>
+                    <w:rPr>
+                      <w:rFonts w:ascii="Calibri" w:hAnsi="Calibri" w:cs="Calibri"/>
+                      <w:color w:val="000000"/>
+                      <w:sz w:val="18"/>
+                      <w:szCs w:val="18"/>
+                    </w:rPr>
+                    <w:t>, RON:60s/100%, FOUT:30s, ABL:30%, SOFF:/</w:t>
                   </w:r>
                 </w:p>
               </w:tc>
@@ -3547,27 +3922,18 @@
                     <w:rPr>
                       <w:rFonts w:ascii="Calibri" w:hAnsi="Calibri" w:cs="Calibri"/>
                       <w:color w:val="000000"/>
-                      <w:sz w:val="22"/>
-                      <w:szCs w:val="22"/>
+                      <w:sz w:val="18"/>
+                      <w:szCs w:val="18"/>
                     </w:rPr>
                   </w:pPr>
                   <w:r>
                     <w:rPr>
                       <w:rFonts w:ascii="Calibri" w:hAnsi="Calibri" w:cs="Calibri"/>
                       <w:color w:val="000000"/>
-                      <w:sz w:val="22"/>
-                      <w:szCs w:val="22"/>
-                    </w:rPr>
-                    <w:t>Program č. 1</w:t>
-                  </w:r>
-                  <w:r>
-                    <w:rPr>
-                      <w:rFonts w:ascii="Calibri" w:hAnsi="Calibri" w:cs="Calibri"/>
-                      <w:color w:val="000000"/>
-                      <w:sz w:val="22"/>
-                      <w:szCs w:val="22"/>
-                    </w:rPr>
-                    <w:t>5</w:t>
+                      <w:sz w:val="18"/>
+                      <w:szCs w:val="18"/>
+                    </w:rPr>
+                    <w:t>Program č. 15</w:t>
                   </w:r>
                 </w:p>
               </w:tc>
@@ -3588,18 +3954,38 @@
                     <w:rPr>
                       <w:rFonts w:ascii="Calibri" w:hAnsi="Calibri" w:cs="Calibri"/>
                       <w:color w:val="000000"/>
-                      <w:sz w:val="22"/>
-                      <w:szCs w:val="22"/>
+                      <w:sz w:val="18"/>
+                      <w:szCs w:val="18"/>
                     </w:rPr>
                   </w:pPr>
                   <w:r>
                     <w:rPr>
                       <w:rFonts w:ascii="Calibri" w:hAnsi="Calibri" w:cs="Calibri"/>
                       <w:color w:val="000000"/>
-                      <w:sz w:val="22"/>
-                      <w:szCs w:val="22"/>
-                    </w:rPr>
-                    <w:t>FIN:0.7s, RON:300s/100%, FOUT:60s, ABL:10%, SOFF:/</w:t>
+                      <w:sz w:val="18"/>
+                      <w:szCs w:val="18"/>
+                    </w:rPr>
+                    <w:t>FIN:0.</w:t>
+                  </w:r>
+                  <w:proofErr w:type="gramStart"/>
+                  <w:r>
+                    <w:rPr>
+                      <w:rFonts w:ascii="Calibri" w:hAnsi="Calibri" w:cs="Calibri"/>
+                      <w:color w:val="000000"/>
+                      <w:sz w:val="18"/>
+                      <w:szCs w:val="18"/>
+                    </w:rPr>
+                    <w:t>7s</w:t>
+                  </w:r>
+                  <w:proofErr w:type="gramEnd"/>
+                  <w:r>
+                    <w:rPr>
+                      <w:rFonts w:ascii="Calibri" w:hAnsi="Calibri" w:cs="Calibri"/>
+                      <w:color w:val="000000"/>
+                      <w:sz w:val="18"/>
+                      <w:szCs w:val="18"/>
+                    </w:rPr>
+                    <w:t>, RON:300s/100%, FOUT:60s, ABL:10%, SOFF:/</w:t>
                   </w:r>
                 </w:p>
               </w:tc>
@@ -3626,27 +4012,18 @@
                     <w:rPr>
                       <w:rFonts w:ascii="Calibri" w:hAnsi="Calibri" w:cs="Calibri"/>
                       <w:color w:val="000000"/>
-                      <w:sz w:val="22"/>
-                      <w:szCs w:val="22"/>
+                      <w:sz w:val="18"/>
+                      <w:szCs w:val="18"/>
                     </w:rPr>
                   </w:pPr>
                   <w:r>
                     <w:rPr>
                       <w:rFonts w:ascii="Calibri" w:hAnsi="Calibri" w:cs="Calibri"/>
                       <w:color w:val="000000"/>
-                      <w:sz w:val="22"/>
-                      <w:szCs w:val="22"/>
-                    </w:rPr>
-                    <w:t>Program č. 1</w:t>
-                  </w:r>
-                  <w:r>
-                    <w:rPr>
-                      <w:rFonts w:ascii="Calibri" w:hAnsi="Calibri" w:cs="Calibri"/>
-                      <w:color w:val="000000"/>
-                      <w:sz w:val="22"/>
-                      <w:szCs w:val="22"/>
-                    </w:rPr>
-                    <w:t>6</w:t>
+                      <w:sz w:val="18"/>
+                      <w:szCs w:val="18"/>
+                    </w:rPr>
+                    <w:t>Program č. 16</w:t>
                   </w:r>
                 </w:p>
               </w:tc>
@@ -3667,72 +4044,38 @@
                     <w:rPr>
                       <w:rFonts w:ascii="Calibri" w:hAnsi="Calibri" w:cs="Calibri"/>
                       <w:color w:val="000000"/>
-                      <w:sz w:val="22"/>
-                      <w:szCs w:val="22"/>
+                      <w:sz w:val="18"/>
+                      <w:szCs w:val="18"/>
                     </w:rPr>
                   </w:pPr>
                   <w:r>
                     <w:rPr>
                       <w:rFonts w:ascii="Calibri" w:hAnsi="Calibri" w:cs="Calibri"/>
                       <w:color w:val="000000"/>
-                      <w:sz w:val="22"/>
-                      <w:szCs w:val="22"/>
-                    </w:rPr>
-                    <w:t>FIN:0.7s, RON:</w:t>
+                      <w:sz w:val="18"/>
+                      <w:szCs w:val="18"/>
+                    </w:rPr>
+                    <w:t>FIN:0.</w:t>
                   </w:r>
+                  <w:proofErr w:type="gramStart"/>
                   <w:r>
                     <w:rPr>
                       <w:rFonts w:ascii="Calibri" w:hAnsi="Calibri" w:cs="Calibri"/>
                       <w:color w:val="000000"/>
-                      <w:sz w:val="22"/>
-                      <w:szCs w:val="22"/>
-                    </w:rPr>
-                    <w:t>9</w:t>
+                      <w:sz w:val="18"/>
+                      <w:szCs w:val="18"/>
+                    </w:rPr>
+                    <w:t>7s</w:t>
                   </w:r>
+                  <w:proofErr w:type="gramEnd"/>
                   <w:r>
                     <w:rPr>
                       <w:rFonts w:ascii="Calibri" w:hAnsi="Calibri" w:cs="Calibri"/>
                       <w:color w:val="000000"/>
-                      <w:sz w:val="22"/>
-                      <w:szCs w:val="22"/>
-                    </w:rPr>
-                    <w:t>00s/100%, FOUT:</w:t>
-                  </w:r>
-                  <w:r>
-                    <w:rPr>
-                      <w:rFonts w:ascii="Calibri" w:hAnsi="Calibri" w:cs="Calibri"/>
-                      <w:color w:val="000000"/>
-                      <w:sz w:val="22"/>
-                      <w:szCs w:val="22"/>
-                    </w:rPr>
-                    <w:t>3</w:t>
-                  </w:r>
-                  <w:r>
-                    <w:rPr>
-                      <w:rFonts w:ascii="Calibri" w:hAnsi="Calibri" w:cs="Calibri"/>
-                      <w:color w:val="000000"/>
-                      <w:sz w:val="22"/>
-                      <w:szCs w:val="22"/>
-                    </w:rPr>
-                    <w:t>0s, ABL:1</w:t>
-                  </w:r>
-                  <w:r>
-                    <w:rPr>
-                      <w:rFonts w:ascii="Calibri" w:hAnsi="Calibri" w:cs="Calibri"/>
-                      <w:color w:val="000000"/>
-                      <w:sz w:val="22"/>
-                      <w:szCs w:val="22"/>
-                    </w:rPr>
-                    <w:t>5</w:t>
-                  </w:r>
-                  <w:r>
-                    <w:rPr>
-                      <w:rFonts w:ascii="Calibri" w:hAnsi="Calibri" w:cs="Calibri"/>
-                      <w:color w:val="000000"/>
-                      <w:sz w:val="22"/>
-                      <w:szCs w:val="22"/>
-                    </w:rPr>
-                    <w:t>%, SOFF:/</w:t>
+                      <w:sz w:val="18"/>
+                      <w:szCs w:val="18"/>
+                    </w:rPr>
+                    <w:t>, RON:900s/100%, FOUT:30s, ABL:15%, SOFF:/</w:t>
                   </w:r>
                 </w:p>
               </w:tc>
@@ -3759,27 +4102,18 @@
                     <w:rPr>
                       <w:rFonts w:ascii="Calibri" w:hAnsi="Calibri" w:cs="Calibri"/>
                       <w:color w:val="000000"/>
-                      <w:sz w:val="22"/>
-                      <w:szCs w:val="22"/>
+                      <w:sz w:val="18"/>
+                      <w:szCs w:val="18"/>
                     </w:rPr>
                   </w:pPr>
                   <w:r>
                     <w:rPr>
                       <w:rFonts w:ascii="Calibri" w:hAnsi="Calibri" w:cs="Calibri"/>
                       <w:color w:val="000000"/>
-                      <w:sz w:val="22"/>
-                      <w:szCs w:val="22"/>
-                    </w:rPr>
-                    <w:t>Program č. 1</w:t>
-                  </w:r>
-                  <w:r>
-                    <w:rPr>
-                      <w:rFonts w:ascii="Calibri" w:hAnsi="Calibri" w:cs="Calibri"/>
-                      <w:color w:val="000000"/>
-                      <w:sz w:val="22"/>
-                      <w:szCs w:val="22"/>
-                    </w:rPr>
-                    <w:t>7</w:t>
+                      <w:sz w:val="18"/>
+                      <w:szCs w:val="18"/>
+                    </w:rPr>
+                    <w:t>Program č. 17</w:t>
                   </w:r>
                 </w:p>
               </w:tc>
@@ -3800,18 +4134,38 @@
                     <w:rPr>
                       <w:rFonts w:ascii="Calibri" w:hAnsi="Calibri" w:cs="Calibri"/>
                       <w:color w:val="000000"/>
-                      <w:sz w:val="22"/>
-                      <w:szCs w:val="22"/>
+                      <w:sz w:val="18"/>
+                      <w:szCs w:val="18"/>
                     </w:rPr>
                   </w:pPr>
                   <w:r>
                     <w:rPr>
                       <w:rFonts w:ascii="Calibri" w:hAnsi="Calibri" w:cs="Calibri"/>
                       <w:color w:val="000000"/>
-                      <w:sz w:val="22"/>
-                      <w:szCs w:val="22"/>
-                    </w:rPr>
-                    <w:t>FIN:0.7s, RON:32s/100%, FOUT:32s, ABL:10%, SOFF:/</w:t>
+                      <w:sz w:val="18"/>
+                      <w:szCs w:val="18"/>
+                    </w:rPr>
+                    <w:t>FIN:0.</w:t>
+                  </w:r>
+                  <w:proofErr w:type="gramStart"/>
+                  <w:r>
+                    <w:rPr>
+                      <w:rFonts w:ascii="Calibri" w:hAnsi="Calibri" w:cs="Calibri"/>
+                      <w:color w:val="000000"/>
+                      <w:sz w:val="18"/>
+                      <w:szCs w:val="18"/>
+                    </w:rPr>
+                    <w:t>7s</w:t>
+                  </w:r>
+                  <w:proofErr w:type="gramEnd"/>
+                  <w:r>
+                    <w:rPr>
+                      <w:rFonts w:ascii="Calibri" w:hAnsi="Calibri" w:cs="Calibri"/>
+                      <w:color w:val="000000"/>
+                      <w:sz w:val="18"/>
+                      <w:szCs w:val="18"/>
+                    </w:rPr>
+                    <w:t>, RON:32s/100%, FOUT:32s, ABL:10%, SOFF:/</w:t>
                   </w:r>
                 </w:p>
               </w:tc>
@@ -3838,27 +4192,18 @@
                     <w:rPr>
                       <w:rFonts w:ascii="Calibri" w:hAnsi="Calibri" w:cs="Calibri"/>
                       <w:color w:val="000000"/>
-                      <w:sz w:val="22"/>
-                      <w:szCs w:val="22"/>
+                      <w:sz w:val="18"/>
+                      <w:szCs w:val="18"/>
                     </w:rPr>
                   </w:pPr>
                   <w:r>
                     <w:rPr>
                       <w:rFonts w:ascii="Calibri" w:hAnsi="Calibri" w:cs="Calibri"/>
                       <w:color w:val="000000"/>
-                      <w:sz w:val="22"/>
-                      <w:szCs w:val="22"/>
-                    </w:rPr>
-                    <w:t>Program č. 1</w:t>
-                  </w:r>
-                  <w:r>
-                    <w:rPr>
-                      <w:rFonts w:ascii="Calibri" w:hAnsi="Calibri" w:cs="Calibri"/>
-                      <w:color w:val="000000"/>
-                      <w:sz w:val="22"/>
-                      <w:szCs w:val="22"/>
-                    </w:rPr>
-                    <w:t>8</w:t>
+                      <w:sz w:val="18"/>
+                      <w:szCs w:val="18"/>
+                    </w:rPr>
+                    <w:t>Program č. 18</w:t>
                   </w:r>
                 </w:p>
               </w:tc>
@@ -3879,18 +4224,38 @@
                     <w:rPr>
                       <w:rFonts w:ascii="Calibri" w:hAnsi="Calibri" w:cs="Calibri"/>
                       <w:color w:val="000000"/>
-                      <w:sz w:val="22"/>
-                      <w:szCs w:val="22"/>
+                      <w:sz w:val="18"/>
+                      <w:szCs w:val="18"/>
                     </w:rPr>
                   </w:pPr>
                   <w:r>
                     <w:rPr>
                       <w:rFonts w:ascii="Calibri" w:hAnsi="Calibri" w:cs="Calibri"/>
                       <w:color w:val="000000"/>
-                      <w:sz w:val="22"/>
-                      <w:szCs w:val="22"/>
-                    </w:rPr>
-                    <w:t>FIN:0.7s, RON:120s/100%, FOUT:32s, ABL:15%, SOFF:/</w:t>
+                      <w:sz w:val="18"/>
+                      <w:szCs w:val="18"/>
+                    </w:rPr>
+                    <w:t>FIN:0.</w:t>
+                  </w:r>
+                  <w:proofErr w:type="gramStart"/>
+                  <w:r>
+                    <w:rPr>
+                      <w:rFonts w:ascii="Calibri" w:hAnsi="Calibri" w:cs="Calibri"/>
+                      <w:color w:val="000000"/>
+                      <w:sz w:val="18"/>
+                      <w:szCs w:val="18"/>
+                    </w:rPr>
+                    <w:t>7s</w:t>
+                  </w:r>
+                  <w:proofErr w:type="gramEnd"/>
+                  <w:r>
+                    <w:rPr>
+                      <w:rFonts w:ascii="Calibri" w:hAnsi="Calibri" w:cs="Calibri"/>
+                      <w:color w:val="000000"/>
+                      <w:sz w:val="18"/>
+                      <w:szCs w:val="18"/>
+                    </w:rPr>
+                    <w:t>, RON:120s/100%, FOUT:32s, ABL:15%, SOFF:/</w:t>
                   </w:r>
                 </w:p>
               </w:tc>
@@ -3917,27 +4282,18 @@
                     <w:rPr>
                       <w:rFonts w:ascii="Calibri" w:hAnsi="Calibri" w:cs="Calibri"/>
                       <w:color w:val="000000"/>
-                      <w:sz w:val="22"/>
-                      <w:szCs w:val="22"/>
+                      <w:sz w:val="18"/>
+                      <w:szCs w:val="18"/>
                     </w:rPr>
                   </w:pPr>
                   <w:r>
                     <w:rPr>
                       <w:rFonts w:ascii="Calibri" w:hAnsi="Calibri" w:cs="Calibri"/>
                       <w:color w:val="000000"/>
-                      <w:sz w:val="22"/>
-                      <w:szCs w:val="22"/>
-                    </w:rPr>
-                    <w:t>Program č. 1</w:t>
-                  </w:r>
-                  <w:r>
-                    <w:rPr>
-                      <w:rFonts w:ascii="Calibri" w:hAnsi="Calibri" w:cs="Calibri"/>
-                      <w:color w:val="000000"/>
-                      <w:sz w:val="22"/>
-                      <w:szCs w:val="22"/>
-                    </w:rPr>
-                    <w:t>9</w:t>
+                      <w:sz w:val="18"/>
+                      <w:szCs w:val="18"/>
+                    </w:rPr>
+                    <w:t>Program č. 19</w:t>
                   </w:r>
                 </w:p>
               </w:tc>
@@ -3958,18 +4314,38 @@
                     <w:rPr>
                       <w:rFonts w:ascii="Calibri" w:hAnsi="Calibri" w:cs="Calibri"/>
                       <w:color w:val="000000"/>
-                      <w:sz w:val="22"/>
-                      <w:szCs w:val="22"/>
+                      <w:sz w:val="18"/>
+                      <w:szCs w:val="18"/>
                     </w:rPr>
                   </w:pPr>
                   <w:r>
                     <w:rPr>
                       <w:rFonts w:ascii="Calibri" w:hAnsi="Calibri" w:cs="Calibri"/>
                       <w:color w:val="000000"/>
-                      <w:sz w:val="22"/>
-                      <w:szCs w:val="22"/>
-                    </w:rPr>
-                    <w:t>FIN:0.7s, RON:300s/100%, FOUT:90s, ABL:10%, SOFF:300s</w:t>
+                      <w:sz w:val="18"/>
+                      <w:szCs w:val="18"/>
+                    </w:rPr>
+                    <w:t>FIN:0.</w:t>
+                  </w:r>
+                  <w:proofErr w:type="gramStart"/>
+                  <w:r>
+                    <w:rPr>
+                      <w:rFonts w:ascii="Calibri" w:hAnsi="Calibri" w:cs="Calibri"/>
+                      <w:color w:val="000000"/>
+                      <w:sz w:val="18"/>
+                      <w:szCs w:val="18"/>
+                    </w:rPr>
+                    <w:t>7s</w:t>
+                  </w:r>
+                  <w:proofErr w:type="gramEnd"/>
+                  <w:r>
+                    <w:rPr>
+                      <w:rFonts w:ascii="Calibri" w:hAnsi="Calibri" w:cs="Calibri"/>
+                      <w:color w:val="000000"/>
+                      <w:sz w:val="18"/>
+                      <w:szCs w:val="18"/>
+                    </w:rPr>
+                    <w:t>, RON:300s/100%, FOUT:90s, ABL:10%, SOFF:300s</w:t>
                   </w:r>
                 </w:p>
               </w:tc>
@@ -3996,27 +4372,18 @@
                     <w:rPr>
                       <w:rFonts w:ascii="Calibri" w:hAnsi="Calibri" w:cs="Calibri"/>
                       <w:color w:val="000000"/>
-                      <w:sz w:val="22"/>
-                      <w:szCs w:val="22"/>
+                      <w:sz w:val="18"/>
+                      <w:szCs w:val="18"/>
                     </w:rPr>
                   </w:pPr>
                   <w:r>
                     <w:rPr>
                       <w:rFonts w:ascii="Calibri" w:hAnsi="Calibri" w:cs="Calibri"/>
                       <w:color w:val="000000"/>
-                      <w:sz w:val="22"/>
-                      <w:szCs w:val="22"/>
-                    </w:rPr>
-                    <w:t xml:space="preserve">Program č. </w:t>
-                  </w:r>
-                  <w:r>
-                    <w:rPr>
-                      <w:rFonts w:ascii="Calibri" w:hAnsi="Calibri" w:cs="Calibri"/>
-                      <w:color w:val="000000"/>
-                      <w:sz w:val="22"/>
-                      <w:szCs w:val="22"/>
-                    </w:rPr>
-                    <w:t>20</w:t>
+                      <w:sz w:val="18"/>
+                      <w:szCs w:val="18"/>
+                    </w:rPr>
+                    <w:t>Program č. 20</w:t>
                   </w:r>
                 </w:p>
               </w:tc>
@@ -4037,18 +4404,38 @@
                     <w:rPr>
                       <w:rFonts w:ascii="Calibri" w:hAnsi="Calibri" w:cs="Calibri"/>
                       <w:color w:val="000000"/>
-                      <w:sz w:val="22"/>
-                      <w:szCs w:val="22"/>
+                      <w:sz w:val="18"/>
+                      <w:szCs w:val="18"/>
                     </w:rPr>
                   </w:pPr>
                   <w:r>
                     <w:rPr>
                       <w:rFonts w:ascii="Calibri" w:hAnsi="Calibri" w:cs="Calibri"/>
                       <w:color w:val="000000"/>
-                      <w:sz w:val="22"/>
-                      <w:szCs w:val="22"/>
-                    </w:rPr>
-                    <w:t>FIN:0.7s, RON:180s/100%, FOUT:32s, ABL:10%, SOFF:120s</w:t>
+                      <w:sz w:val="18"/>
+                      <w:szCs w:val="18"/>
+                    </w:rPr>
+                    <w:t>FIN:0.</w:t>
+                  </w:r>
+                  <w:proofErr w:type="gramStart"/>
+                  <w:r>
+                    <w:rPr>
+                      <w:rFonts w:ascii="Calibri" w:hAnsi="Calibri" w:cs="Calibri"/>
+                      <w:color w:val="000000"/>
+                      <w:sz w:val="18"/>
+                      <w:szCs w:val="18"/>
+                    </w:rPr>
+                    <w:t>7s</w:t>
+                  </w:r>
+                  <w:proofErr w:type="gramEnd"/>
+                  <w:r>
+                    <w:rPr>
+                      <w:rFonts w:ascii="Calibri" w:hAnsi="Calibri" w:cs="Calibri"/>
+                      <w:color w:val="000000"/>
+                      <w:sz w:val="18"/>
+                      <w:szCs w:val="18"/>
+                    </w:rPr>
+                    <w:t>, RON:180s/100%, FOUT:32s, ABL:10%, SOFF:120s</w:t>
                   </w:r>
                 </w:p>
               </w:tc>
@@ -4075,27 +4462,18 @@
                     <w:rPr>
                       <w:rFonts w:ascii="Calibri" w:hAnsi="Calibri" w:cs="Calibri"/>
                       <w:color w:val="000000"/>
-                      <w:sz w:val="22"/>
-                      <w:szCs w:val="22"/>
+                      <w:sz w:val="18"/>
+                      <w:szCs w:val="18"/>
                     </w:rPr>
                   </w:pPr>
                   <w:r>
                     <w:rPr>
                       <w:rFonts w:ascii="Calibri" w:hAnsi="Calibri" w:cs="Calibri"/>
                       <w:color w:val="000000"/>
-                      <w:sz w:val="22"/>
-                      <w:szCs w:val="22"/>
-                    </w:rPr>
-                    <w:t xml:space="preserve">Program č. </w:t>
-                  </w:r>
-                  <w:r>
-                    <w:rPr>
-                      <w:rFonts w:ascii="Calibri" w:hAnsi="Calibri" w:cs="Calibri"/>
-                      <w:color w:val="000000"/>
-                      <w:sz w:val="22"/>
-                      <w:szCs w:val="22"/>
-                    </w:rPr>
-                    <w:t>21</w:t>
+                      <w:sz w:val="18"/>
+                      <w:szCs w:val="18"/>
+                    </w:rPr>
+                    <w:t>Program č. 21</w:t>
                   </w:r>
                 </w:p>
               </w:tc>
@@ -4116,23 +4494,513 @@
                     <w:rPr>
                       <w:rFonts w:ascii="Calibri" w:hAnsi="Calibri" w:cs="Calibri"/>
                       <w:color w:val="000000"/>
-                      <w:sz w:val="22"/>
-                      <w:szCs w:val="22"/>
+                      <w:sz w:val="18"/>
+                      <w:szCs w:val="18"/>
                     </w:rPr>
                   </w:pPr>
                   <w:r>
                     <w:rPr>
                       <w:rFonts w:ascii="Calibri" w:hAnsi="Calibri" w:cs="Calibri"/>
                       <w:color w:val="000000"/>
-                      <w:sz w:val="22"/>
-                      <w:szCs w:val="22"/>
-                    </w:rPr>
-                    <w:t>FIN:0.7s, RON:120s/100%, FOUT:32s, ABL:15%, SOFF:/</w:t>
+                      <w:sz w:val="18"/>
+                      <w:szCs w:val="18"/>
+                    </w:rPr>
+                    <w:t>FIN:0.</w:t>
+                  </w:r>
+                  <w:proofErr w:type="gramStart"/>
+                  <w:r>
+                    <w:rPr>
+                      <w:rFonts w:ascii="Calibri" w:hAnsi="Calibri" w:cs="Calibri"/>
+                      <w:color w:val="000000"/>
+                      <w:sz w:val="18"/>
+                      <w:szCs w:val="18"/>
+                    </w:rPr>
+                    <w:t>7s</w:t>
+                  </w:r>
+                  <w:proofErr w:type="gramEnd"/>
+                  <w:r>
+                    <w:rPr>
+                      <w:rFonts w:ascii="Calibri" w:hAnsi="Calibri" w:cs="Calibri"/>
+                      <w:color w:val="000000"/>
+                      <w:sz w:val="18"/>
+                      <w:szCs w:val="18"/>
+                    </w:rPr>
+                    <w:t>, RON:120s/100%, FOUT:32s, ABL:15%, SOFF:/</w:t>
+                  </w:r>
+                </w:p>
+              </w:tc>
+            </w:tr>
+            <w:tr>
+              <w:trPr>
+                <w:trHeight w:val="282"/>
+              </w:trPr>
+              <w:tc>
+                <w:tcPr>
+                  <w:tcW w:w="1960" w:type="dxa"/>
+                  <w:tcBorders>
+                    <w:top w:val="single" w:sz="4" w:space="0" w:color="auto"/>
+                    <w:left w:val="single" w:sz="4" w:space="0" w:color="auto"/>
+                    <w:bottom w:val="single" w:sz="4" w:space="0" w:color="auto"/>
+                    <w:right w:val="single" w:sz="4" w:space="0" w:color="auto"/>
+                  </w:tcBorders>
+                  <w:shd w:val="clear" w:color="auto" w:fill="auto"/>
+                  <w:noWrap/>
+                  <w:vAlign w:val="bottom"/>
+                </w:tcPr>
+                <w:p>
+                  <w:pPr>
+                    <w:rPr>
+                      <w:rFonts w:ascii="Calibri" w:hAnsi="Calibri" w:cs="Calibri"/>
+                      <w:color w:val="000000"/>
+                      <w:sz w:val="18"/>
+                      <w:szCs w:val="18"/>
+                    </w:rPr>
+                  </w:pPr>
+                  <w:bookmarkStart w:id="10" w:name="_Hlk166758729"/>
+                  <w:r>
+                    <w:rPr>
+                      <w:rFonts w:ascii="Calibri" w:hAnsi="Calibri" w:cs="Calibri"/>
+                      <w:color w:val="000000"/>
+                      <w:sz w:val="18"/>
+                      <w:szCs w:val="18"/>
+                    </w:rPr>
+                    <w:t>Program č. 22</w:t>
+                  </w:r>
+                </w:p>
+              </w:tc>
+              <w:tc>
+                <w:tcPr>
+                  <w:tcW w:w="5973" w:type="dxa"/>
+                  <w:tcBorders>
+                    <w:top w:val="single" w:sz="4" w:space="0" w:color="auto"/>
+                    <w:left w:val="nil"/>
+                    <w:bottom w:val="single" w:sz="4" w:space="0" w:color="auto"/>
+                    <w:right w:val="single" w:sz="4" w:space="0" w:color="auto"/>
+                  </w:tcBorders>
+                  <w:shd w:val="clear" w:color="auto" w:fill="auto"/>
+                  <w:vAlign w:val="bottom"/>
+                </w:tcPr>
+                <w:p>
+                  <w:pPr>
+                    <w:rPr>
+                      <w:rFonts w:ascii="Calibri" w:hAnsi="Calibri" w:cs="Calibri"/>
+                      <w:color w:val="000000"/>
+                      <w:sz w:val="18"/>
+                      <w:szCs w:val="18"/>
+                    </w:rPr>
+                  </w:pPr>
+                  <w:r>
+                    <w:rPr>
+                      <w:rFonts w:ascii="Calibri" w:hAnsi="Calibri" w:cs="Calibri"/>
+                      <w:color w:val="000000"/>
+                      <w:sz w:val="18"/>
+                      <w:szCs w:val="18"/>
+                    </w:rPr>
+                    <w:t>FIN:0.</w:t>
+                  </w:r>
+                  <w:proofErr w:type="gramStart"/>
+                  <w:r>
+                    <w:rPr>
+                      <w:rFonts w:ascii="Calibri" w:hAnsi="Calibri" w:cs="Calibri"/>
+                      <w:color w:val="000000"/>
+                      <w:sz w:val="18"/>
+                      <w:szCs w:val="18"/>
+                    </w:rPr>
+                    <w:t>7s</w:t>
+                  </w:r>
+                  <w:proofErr w:type="gramEnd"/>
+                  <w:r>
+                    <w:rPr>
+                      <w:rFonts w:ascii="Calibri" w:hAnsi="Calibri" w:cs="Calibri"/>
+                      <w:color w:val="000000"/>
+                      <w:sz w:val="18"/>
+                      <w:szCs w:val="18"/>
+                    </w:rPr>
+                    <w:t>, RON:180s/100%, FOUT:32s, ABL:10%, SOFF:/</w:t>
+                  </w:r>
+                </w:p>
+              </w:tc>
+            </w:tr>
+            <w:tr>
+              <w:trPr>
+                <w:trHeight w:val="282"/>
+              </w:trPr>
+              <w:tc>
+                <w:tcPr>
+                  <w:tcW w:w="1960" w:type="dxa"/>
+                  <w:tcBorders>
+                    <w:top w:val="single" w:sz="4" w:space="0" w:color="auto"/>
+                    <w:left w:val="single" w:sz="4" w:space="0" w:color="auto"/>
+                    <w:bottom w:val="single" w:sz="4" w:space="0" w:color="auto"/>
+                    <w:right w:val="single" w:sz="4" w:space="0" w:color="auto"/>
+                  </w:tcBorders>
+                  <w:shd w:val="clear" w:color="auto" w:fill="auto"/>
+                  <w:noWrap/>
+                  <w:vAlign w:val="bottom"/>
+                </w:tcPr>
+                <w:p>
+                  <w:pPr>
+                    <w:rPr>
+                      <w:rFonts w:ascii="Calibri" w:hAnsi="Calibri" w:cs="Calibri"/>
+                      <w:color w:val="000000"/>
+                      <w:sz w:val="18"/>
+                      <w:szCs w:val="18"/>
+                    </w:rPr>
+                  </w:pPr>
+                  <w:r>
+                    <w:rPr>
+                      <w:rFonts w:ascii="Calibri" w:hAnsi="Calibri" w:cs="Calibri"/>
+                      <w:color w:val="000000"/>
+                      <w:sz w:val="18"/>
+                      <w:szCs w:val="18"/>
+                    </w:rPr>
+                    <w:t>Program č. 2</w:t>
+                  </w:r>
+                  <w:r>
+                    <w:rPr>
+                      <w:rFonts w:ascii="Calibri" w:hAnsi="Calibri" w:cs="Calibri"/>
+                      <w:color w:val="000000"/>
+                      <w:sz w:val="18"/>
+                      <w:szCs w:val="18"/>
+                    </w:rPr>
+                    <w:t>3</w:t>
+                  </w:r>
+                </w:p>
+              </w:tc>
+              <w:tc>
+                <w:tcPr>
+                  <w:tcW w:w="5973" w:type="dxa"/>
+                  <w:tcBorders>
+                    <w:top w:val="single" w:sz="4" w:space="0" w:color="auto"/>
+                    <w:left w:val="nil"/>
+                    <w:bottom w:val="single" w:sz="4" w:space="0" w:color="auto"/>
+                    <w:right w:val="single" w:sz="4" w:space="0" w:color="auto"/>
+                  </w:tcBorders>
+                  <w:shd w:val="clear" w:color="auto" w:fill="auto"/>
+                  <w:vAlign w:val="bottom"/>
+                </w:tcPr>
+                <w:p>
+                  <w:pPr>
+                    <w:rPr>
+                      <w:rFonts w:ascii="Calibri" w:hAnsi="Calibri" w:cs="Calibri"/>
+                      <w:color w:val="000000"/>
+                      <w:sz w:val="18"/>
+                      <w:szCs w:val="18"/>
+                    </w:rPr>
+                  </w:pPr>
+                  <w:r>
+                    <w:rPr>
+                      <w:rFonts w:ascii="Calibri" w:hAnsi="Calibri" w:cs="Calibri"/>
+                      <w:color w:val="000000"/>
+                      <w:sz w:val="18"/>
+                      <w:szCs w:val="18"/>
+                    </w:rPr>
+                    <w:t>FIN:</w:t>
+                  </w:r>
+                  <w:r>
+                    <w:rPr>
+                      <w:rFonts w:ascii="Calibri" w:hAnsi="Calibri" w:cs="Calibri"/>
+                      <w:color w:val="000000"/>
+                      <w:sz w:val="18"/>
+                      <w:szCs w:val="18"/>
+                    </w:rPr>
+                    <w:t xml:space="preserve">5 </w:t>
+                  </w:r>
+                  <w:r>
+                    <w:rPr>
+                      <w:rFonts w:ascii="Calibri" w:hAnsi="Calibri" w:cs="Calibri"/>
+                      <w:color w:val="000000"/>
+                      <w:sz w:val="18"/>
+                      <w:szCs w:val="18"/>
+                    </w:rPr>
+                    <w:t>s, RON:</w:t>
+                  </w:r>
+                  <w:proofErr w:type="gramStart"/>
+                  <w:r>
+                    <w:rPr>
+                      <w:rFonts w:ascii="Calibri" w:hAnsi="Calibri" w:cs="Calibri"/>
+                      <w:color w:val="000000"/>
+                      <w:sz w:val="18"/>
+                      <w:szCs w:val="18"/>
+                    </w:rPr>
+                    <w:t>180s</w:t>
+                  </w:r>
+                  <w:proofErr w:type="gramEnd"/>
+                  <w:r>
+                    <w:rPr>
+                      <w:rFonts w:ascii="Calibri" w:hAnsi="Calibri" w:cs="Calibri"/>
+                      <w:color w:val="000000"/>
+                      <w:sz w:val="18"/>
+                      <w:szCs w:val="18"/>
+                    </w:rPr>
+                    <w:t>/100%, FOUT:32s, ABL:10%, SOFF:/</w:t>
+                  </w:r>
+                </w:p>
+              </w:tc>
+            </w:tr>
+            <w:tr>
+              <w:trPr>
+                <w:trHeight w:val="282"/>
+              </w:trPr>
+              <w:tc>
+                <w:tcPr>
+                  <w:tcW w:w="1960" w:type="dxa"/>
+                  <w:tcBorders>
+                    <w:top w:val="single" w:sz="4" w:space="0" w:color="auto"/>
+                    <w:left w:val="single" w:sz="4" w:space="0" w:color="auto"/>
+                    <w:bottom w:val="single" w:sz="4" w:space="0" w:color="auto"/>
+                    <w:right w:val="single" w:sz="4" w:space="0" w:color="auto"/>
+                  </w:tcBorders>
+                  <w:shd w:val="clear" w:color="auto" w:fill="auto"/>
+                  <w:noWrap/>
+                  <w:vAlign w:val="bottom"/>
+                </w:tcPr>
+                <w:p>
+                  <w:pPr>
+                    <w:rPr>
+                      <w:rFonts w:ascii="Calibri" w:hAnsi="Calibri" w:cs="Calibri"/>
+                      <w:color w:val="000000"/>
+                      <w:sz w:val="18"/>
+                      <w:szCs w:val="18"/>
+                    </w:rPr>
+                  </w:pPr>
+                  <w:r>
+                    <w:rPr>
+                      <w:rFonts w:ascii="Calibri" w:hAnsi="Calibri" w:cs="Calibri"/>
+                      <w:color w:val="000000"/>
+                      <w:sz w:val="18"/>
+                      <w:szCs w:val="18"/>
+                    </w:rPr>
+                    <w:t>Program č. 2</w:t>
+                  </w:r>
+                  <w:r>
+                    <w:rPr>
+                      <w:rFonts w:ascii="Calibri" w:hAnsi="Calibri" w:cs="Calibri"/>
+                      <w:color w:val="000000"/>
+                      <w:sz w:val="18"/>
+                      <w:szCs w:val="18"/>
+                    </w:rPr>
+                    <w:t>4</w:t>
+                  </w:r>
+                </w:p>
+              </w:tc>
+              <w:tc>
+                <w:tcPr>
+                  <w:tcW w:w="5973" w:type="dxa"/>
+                  <w:tcBorders>
+                    <w:top w:val="single" w:sz="4" w:space="0" w:color="auto"/>
+                    <w:left w:val="nil"/>
+                    <w:bottom w:val="single" w:sz="4" w:space="0" w:color="auto"/>
+                    <w:right w:val="single" w:sz="4" w:space="0" w:color="auto"/>
+                  </w:tcBorders>
+                  <w:shd w:val="clear" w:color="auto" w:fill="auto"/>
+                  <w:vAlign w:val="bottom"/>
+                </w:tcPr>
+                <w:p>
+                  <w:pPr>
+                    <w:rPr>
+                      <w:rFonts w:ascii="Calibri" w:hAnsi="Calibri" w:cs="Calibri"/>
+                      <w:color w:val="000000"/>
+                      <w:sz w:val="18"/>
+                      <w:szCs w:val="18"/>
+                    </w:rPr>
+                  </w:pPr>
+                  <w:r>
+                    <w:rPr>
+                      <w:rFonts w:ascii="Calibri" w:hAnsi="Calibri" w:cs="Calibri"/>
+                      <w:color w:val="000000"/>
+                      <w:sz w:val="18"/>
+                      <w:szCs w:val="18"/>
+                    </w:rPr>
+                    <w:t>FIN:</w:t>
+                  </w:r>
+                  <w:r>
+                    <w:rPr>
+                      <w:rFonts w:ascii="Calibri" w:hAnsi="Calibri" w:cs="Calibri"/>
+                      <w:color w:val="000000"/>
+                      <w:sz w:val="18"/>
+                      <w:szCs w:val="18"/>
+                    </w:rPr>
+                    <w:t>0.7</w:t>
+                  </w:r>
+                  <w:r>
+                    <w:rPr>
+                      <w:rFonts w:ascii="Calibri" w:hAnsi="Calibri" w:cs="Calibri"/>
+                      <w:color w:val="000000"/>
+                      <w:sz w:val="18"/>
+                      <w:szCs w:val="18"/>
+                    </w:rPr>
+                    <w:t xml:space="preserve"> s, RON:</w:t>
+                  </w:r>
+                  <w:proofErr w:type="gramStart"/>
+                  <w:r>
+                    <w:rPr>
+                      <w:rFonts w:ascii="Calibri" w:hAnsi="Calibri" w:cs="Calibri"/>
+                      <w:color w:val="000000"/>
+                      <w:sz w:val="18"/>
+                      <w:szCs w:val="18"/>
+                    </w:rPr>
+                    <w:t>30</w:t>
+                  </w:r>
+                  <w:r>
+                    <w:rPr>
+                      <w:rFonts w:ascii="Calibri" w:hAnsi="Calibri" w:cs="Calibri"/>
+                      <w:color w:val="000000"/>
+                      <w:sz w:val="18"/>
+                      <w:szCs w:val="18"/>
+                    </w:rPr>
+                    <w:t>0s</w:t>
+                  </w:r>
+                  <w:proofErr w:type="gramEnd"/>
+                  <w:r>
+                    <w:rPr>
+                      <w:rFonts w:ascii="Calibri" w:hAnsi="Calibri" w:cs="Calibri"/>
+                      <w:color w:val="000000"/>
+                      <w:sz w:val="18"/>
+                      <w:szCs w:val="18"/>
+                    </w:rPr>
+                    <w:t>/</w:t>
+                  </w:r>
+                  <w:r>
+                    <w:rPr>
+                      <w:rFonts w:ascii="Calibri" w:hAnsi="Calibri" w:cs="Calibri"/>
+                      <w:color w:val="000000"/>
+                      <w:sz w:val="18"/>
+                      <w:szCs w:val="18"/>
+                    </w:rPr>
+                    <w:t>80</w:t>
+                  </w:r>
+                  <w:r>
+                    <w:rPr>
+                      <w:rFonts w:ascii="Calibri" w:hAnsi="Calibri" w:cs="Calibri"/>
+                      <w:color w:val="000000"/>
+                      <w:sz w:val="18"/>
+                      <w:szCs w:val="18"/>
+                    </w:rPr>
+                    <w:t>%, FOUT:32s, ABL:</w:t>
+                  </w:r>
+                  <w:r>
+                    <w:rPr>
+                      <w:rFonts w:ascii="Calibri" w:hAnsi="Calibri" w:cs="Calibri"/>
+                      <w:color w:val="000000"/>
+                      <w:sz w:val="18"/>
+                      <w:szCs w:val="18"/>
+                    </w:rPr>
+                    <w:t>2</w:t>
+                  </w:r>
+                  <w:r>
+                    <w:rPr>
+                      <w:rFonts w:ascii="Calibri" w:hAnsi="Calibri" w:cs="Calibri"/>
+                      <w:color w:val="000000"/>
+                      <w:sz w:val="18"/>
+                      <w:szCs w:val="18"/>
+                    </w:rPr>
+                    <w:t>0%, SOFF:/</w:t>
+                  </w:r>
+                </w:p>
+              </w:tc>
+            </w:tr>
+            <w:tr>
+              <w:trPr>
+                <w:trHeight w:val="282"/>
+              </w:trPr>
+              <w:tc>
+                <w:tcPr>
+                  <w:tcW w:w="1960" w:type="dxa"/>
+                  <w:tcBorders>
+                    <w:top w:val="single" w:sz="4" w:space="0" w:color="auto"/>
+                    <w:left w:val="single" w:sz="4" w:space="0" w:color="auto"/>
+                    <w:bottom w:val="single" w:sz="4" w:space="0" w:color="auto"/>
+                    <w:right w:val="single" w:sz="4" w:space="0" w:color="auto"/>
+                  </w:tcBorders>
+                  <w:shd w:val="clear" w:color="auto" w:fill="auto"/>
+                  <w:noWrap/>
+                  <w:vAlign w:val="bottom"/>
+                </w:tcPr>
+                <w:p>
+                  <w:pPr>
+                    <w:rPr>
+                      <w:rFonts w:ascii="Calibri" w:hAnsi="Calibri" w:cs="Calibri"/>
+                      <w:color w:val="000000"/>
+                      <w:sz w:val="18"/>
+                      <w:szCs w:val="18"/>
+                    </w:rPr>
+                  </w:pPr>
+                  <w:r>
+                    <w:rPr>
+                      <w:rFonts w:ascii="Calibri" w:hAnsi="Calibri" w:cs="Calibri"/>
+                      <w:color w:val="000000"/>
+                      <w:sz w:val="18"/>
+                      <w:szCs w:val="18"/>
+                    </w:rPr>
+                    <w:t>Program č. 2</w:t>
+                  </w:r>
+                  <w:r>
+                    <w:rPr>
+                      <w:rFonts w:ascii="Calibri" w:hAnsi="Calibri" w:cs="Calibri"/>
+                      <w:color w:val="000000"/>
+                      <w:sz w:val="18"/>
+                      <w:szCs w:val="18"/>
+                    </w:rPr>
+                    <w:t>5</w:t>
+                  </w:r>
+                </w:p>
+              </w:tc>
+              <w:tc>
+                <w:tcPr>
+                  <w:tcW w:w="5973" w:type="dxa"/>
+                  <w:tcBorders>
+                    <w:top w:val="single" w:sz="4" w:space="0" w:color="auto"/>
+                    <w:left w:val="nil"/>
+                    <w:bottom w:val="single" w:sz="4" w:space="0" w:color="auto"/>
+                    <w:right w:val="single" w:sz="4" w:space="0" w:color="auto"/>
+                  </w:tcBorders>
+                  <w:shd w:val="clear" w:color="auto" w:fill="auto"/>
+                  <w:vAlign w:val="bottom"/>
+                </w:tcPr>
+                <w:p>
+                  <w:pPr>
+                    <w:rPr>
+                      <w:rFonts w:ascii="Calibri" w:hAnsi="Calibri" w:cs="Calibri"/>
+                      <w:color w:val="000000"/>
+                      <w:sz w:val="18"/>
+                      <w:szCs w:val="18"/>
+                    </w:rPr>
+                  </w:pPr>
+                  <w:r>
+                    <w:rPr>
+                      <w:rFonts w:ascii="Calibri" w:hAnsi="Calibri" w:cs="Calibri"/>
+                      <w:color w:val="000000"/>
+                      <w:sz w:val="18"/>
+                      <w:szCs w:val="18"/>
+                    </w:rPr>
+                    <w:t>FIN:0.</w:t>
+                  </w:r>
+                  <w:proofErr w:type="gramStart"/>
+                  <w:r>
+                    <w:rPr>
+                      <w:rFonts w:ascii="Calibri" w:hAnsi="Calibri" w:cs="Calibri"/>
+                      <w:color w:val="000000"/>
+                      <w:sz w:val="18"/>
+                      <w:szCs w:val="18"/>
+                    </w:rPr>
+                    <w:t>7s</w:t>
+                  </w:r>
+                  <w:proofErr w:type="gramEnd"/>
+                  <w:r>
+                    <w:rPr>
+                      <w:rFonts w:ascii="Calibri" w:hAnsi="Calibri" w:cs="Calibri"/>
+                      <w:color w:val="000000"/>
+                      <w:sz w:val="18"/>
+                      <w:szCs w:val="18"/>
+                    </w:rPr>
+                    <w:t>, RON:300s/100%, FOUT:32s, ABL:10%, SOFF:7200s</w:t>
                   </w:r>
                 </w:p>
               </w:tc>
             </w:tr>
             <w:bookmarkEnd w:id="9"/>
+            <w:bookmarkEnd w:id="10"/>
           </w:tbl>
           <w:p>
             <w:pPr>
@@ -4250,11 +5118,11 @@
             <w:pPr>
               <w:pStyle w:val="Heading2"/>
             </w:pPr>
-            <w:bookmarkStart w:id="10" w:name="_Toc128569571"/>
+            <w:bookmarkStart w:id="11" w:name="_Toc128569571"/>
             <w:r>
               <w:t>PŘESUN DAT Z JEDNOTKY</w:t>
             </w:r>
-            <w:bookmarkEnd w:id="10"/>
+            <w:bookmarkEnd w:id="11"/>
           </w:p>
         </w:tc>
         <w:tc>
@@ -4615,7 +5483,7 @@
                 <w:sz w:val="22"/>
               </w:rPr>
               <w:drawing>
-                <wp:inline distT="0" distB="0" distL="0" distR="0" wp14:anchorId="116D4B89" wp14:editId="15308BE7">
+                <wp:inline distT="0" distB="0" distL="0" distR="0" wp14:anchorId="116D4B89" wp14:editId="09D277A1">
                   <wp:extent cx="5753100" cy="3236118"/>
                   <wp:effectExtent l="0" t="0" r="0" b="2540"/>
                   <wp:docPr id="1" name="Picture 1"/>
@@ -4764,12 +5632,21 @@
                 <w:sz w:val="22"/>
               </w:rPr>
             </w:pPr>
-            <w:r>
-              <w:rPr>
-                <w:rFonts w:ascii="Calibri" w:hAnsi="Calibri"/>
-                <w:sz w:val="22"/>
-              </w:rPr>
-              <w:t>Zmáčkout tlačítko STOP</w:t>
+            <w:proofErr w:type="spellStart"/>
+            <w:r>
+              <w:rPr>
+                <w:rFonts w:ascii="Calibri" w:hAnsi="Calibri"/>
+                <w:sz w:val="22"/>
+              </w:rPr>
+              <w:t>Zmáčkout</w:t>
+            </w:r>
+            <w:proofErr w:type="spellEnd"/>
+            <w:r>
+              <w:rPr>
+                <w:rFonts w:ascii="Calibri" w:hAnsi="Calibri"/>
+                <w:sz w:val="22"/>
+              </w:rPr>
+              <w:t xml:space="preserve"> tlačítko STOP</w:t>
             </w:r>
             <w:r>
               <w:rPr>
@@ -4796,7 +5673,55 @@
                 <w:rFonts w:ascii="Calibri" w:hAnsi="Calibri"/>
                 <w:sz w:val="22"/>
               </w:rPr>
-              <w:t>Mikroprocesor se připojí pod názvem Raspberry Pi Pico – pokud ne, opakovat od kroku č. 3.</w:t>
+              <w:t xml:space="preserve">Mikroprocesor se připojí pod názvem </w:t>
+            </w:r>
+            <w:proofErr w:type="spellStart"/>
+            <w:r>
+              <w:rPr>
+                <w:rFonts w:ascii="Calibri" w:hAnsi="Calibri"/>
+                <w:sz w:val="22"/>
+              </w:rPr>
+              <w:t>Raspberry</w:t>
+            </w:r>
+            <w:proofErr w:type="spellEnd"/>
+            <w:r>
+              <w:rPr>
+                <w:rFonts w:ascii="Calibri" w:hAnsi="Calibri"/>
+                <w:sz w:val="22"/>
+              </w:rPr>
+              <w:t xml:space="preserve"> </w:t>
+            </w:r>
+            <w:proofErr w:type="spellStart"/>
+            <w:r>
+              <w:rPr>
+                <w:rFonts w:ascii="Calibri" w:hAnsi="Calibri"/>
+                <w:sz w:val="22"/>
+              </w:rPr>
+              <w:t>Pi</w:t>
+            </w:r>
+            <w:proofErr w:type="spellEnd"/>
+            <w:r>
+              <w:rPr>
+                <w:rFonts w:ascii="Calibri" w:hAnsi="Calibri"/>
+                <w:sz w:val="22"/>
+              </w:rPr>
+              <w:t xml:space="preserve"> </w:t>
+            </w:r>
+            <w:proofErr w:type="spellStart"/>
+            <w:r>
+              <w:rPr>
+                <w:rFonts w:ascii="Calibri" w:hAnsi="Calibri"/>
+                <w:sz w:val="22"/>
+              </w:rPr>
+              <w:t>Pico</w:t>
+            </w:r>
+            <w:proofErr w:type="spellEnd"/>
+            <w:r>
+              <w:rPr>
+                <w:rFonts w:ascii="Calibri" w:hAnsi="Calibri"/>
+                <w:sz w:val="22"/>
+              </w:rPr>
+              <w:t xml:space="preserve"> – pokud ne, opakovat od kroku č. 3.</w:t>
             </w:r>
           </w:p>
           <w:p>
@@ -5090,6 +6015,7 @@
               </w:rPr>
               <w:t>„</w:t>
             </w:r>
+            <w:proofErr w:type="spellStart"/>
             <w:r>
               <w:rPr>
                 <w:rFonts w:ascii="Calibri" w:hAnsi="Calibri"/>
@@ -5097,17 +6023,17 @@
                 <w:bCs/>
                 <w:sz w:val="22"/>
               </w:rPr>
-              <w:t>download to C:</w:t>
-            </w:r>
+              <w:t>download</w:t>
+            </w:r>
+            <w:proofErr w:type="spellEnd"/>
             <w:r>
               <w:rPr>
                 <w:rFonts w:ascii="Calibri" w:hAnsi="Calibri"/>
                 <w:b/>
                 <w:bCs/>
                 <w:sz w:val="22"/>
-                <w:lang w:val="en-GB"/>
-              </w:rPr>
-              <w:t>\</w:t>
+              </w:rPr>
+              <w:t xml:space="preserve"> to C:</w:t>
             </w:r>
             <w:r>
               <w:rPr>
@@ -5115,9 +6041,11 @@
                 <w:b/>
                 <w:bCs/>
                 <w:sz w:val="22"/>
-              </w:rPr>
-              <w:t>Users\</w:t>
-            </w:r>
+                <w:lang w:val="en-GB"/>
+              </w:rPr>
+              <w:t>\</w:t>
+            </w:r>
+            <w:proofErr w:type="spellStart"/>
             <w:r>
               <w:rPr>
                 <w:rFonts w:ascii="Calibri" w:hAnsi="Calibri"/>
@@ -5125,8 +6053,29 @@
                 <w:bCs/>
                 <w:sz w:val="22"/>
               </w:rPr>
+              <w:t>Users</w:t>
+            </w:r>
+            <w:proofErr w:type="spellEnd"/>
+            <w:r>
+              <w:rPr>
+                <w:rFonts w:ascii="Calibri" w:hAnsi="Calibri"/>
+                <w:b/>
+                <w:bCs/>
+                <w:sz w:val="22"/>
+              </w:rPr>
+              <w:t>\</w:t>
+            </w:r>
+            <w:proofErr w:type="spellStart"/>
+            <w:r>
+              <w:rPr>
+                <w:rFonts w:ascii="Calibri" w:hAnsi="Calibri"/>
+                <w:b/>
+                <w:bCs/>
+                <w:sz w:val="22"/>
+              </w:rPr>
               <w:t>jméno_uživatele</w:t>
             </w:r>
+            <w:proofErr w:type="spellEnd"/>
             <w:r>
               <w:rPr>
                 <w:rFonts w:ascii="Calibri" w:hAnsi="Calibri"/>
@@ -5402,7 +6351,25 @@
                 <w:sz w:val="18"/>
                 <w:szCs w:val="16"/>
               </w:rPr>
-              <w:t>Program started 09:16:45 2023-07-28</w:t>
+              <w:t xml:space="preserve">Program </w:t>
+            </w:r>
+            <w:proofErr w:type="spellStart"/>
+            <w:r>
+              <w:rPr>
+                <w:rFonts w:ascii="Calibri" w:hAnsi="Calibri"/>
+                <w:sz w:val="18"/>
+                <w:szCs w:val="16"/>
+              </w:rPr>
+              <w:t>started</w:t>
+            </w:r>
+            <w:proofErr w:type="spellEnd"/>
+            <w:r>
+              <w:rPr>
+                <w:rFonts w:ascii="Calibri" w:hAnsi="Calibri"/>
+                <w:sz w:val="18"/>
+                <w:szCs w:val="16"/>
+              </w:rPr>
+              <w:t xml:space="preserve"> 09:16:45 2023-07-28</w:t>
             </w:r>
           </w:p>
           <w:p>
@@ -5413,13 +6380,23 @@
                 <w:szCs w:val="16"/>
               </w:rPr>
             </w:pPr>
+            <w:proofErr w:type="spellStart"/>
             <w:r>
               <w:rPr>
                 <w:rFonts w:ascii="Calibri" w:hAnsi="Calibri"/>
                 <w:sz w:val="18"/>
                 <w:szCs w:val="16"/>
               </w:rPr>
-              <w:t>version: v2.5-01-</w:t>
+              <w:t>version</w:t>
+            </w:r>
+            <w:proofErr w:type="spellEnd"/>
+            <w:r>
+              <w:rPr>
+                <w:rFonts w:ascii="Calibri" w:hAnsi="Calibri"/>
+                <w:sz w:val="18"/>
+                <w:szCs w:val="16"/>
+              </w:rPr>
+              <w:t>: v2.5-01-</w:t>
             </w:r>
             <w:r>
               <w:rPr>
@@ -5436,7 +6413,25 @@
                 <w:sz w:val="18"/>
                 <w:szCs w:val="16"/>
               </w:rPr>
-              <w:t xml:space="preserve"> FIN:0.7s, RON:120s/100%, FOUT:32s, ABL:10%, SOFF:/</w:t>
+              <w:t xml:space="preserve"> FIN:0.</w:t>
+            </w:r>
+            <w:proofErr w:type="gramStart"/>
+            <w:r>
+              <w:rPr>
+                <w:rFonts w:ascii="Calibri" w:hAnsi="Calibri"/>
+                <w:sz w:val="18"/>
+                <w:szCs w:val="16"/>
+              </w:rPr>
+              <w:t>7s</w:t>
+            </w:r>
+            <w:proofErr w:type="gramEnd"/>
+            <w:r>
+              <w:rPr>
+                <w:rFonts w:ascii="Calibri" w:hAnsi="Calibri"/>
+                <w:sz w:val="18"/>
+                <w:szCs w:val="16"/>
+              </w:rPr>
+              <w:t>, RON:120s/100%, FOUT:32s, ABL:10%, SOFF:/</w:t>
             </w:r>
           </w:p>
           <w:p>
@@ -5456,13 +6451,23 @@
                 <w:szCs w:val="16"/>
               </w:rPr>
             </w:pPr>
+            <w:proofErr w:type="spellStart"/>
             <w:r>
               <w:rPr>
                 <w:rFonts w:ascii="Calibri" w:hAnsi="Calibri"/>
                 <w:sz w:val="18"/>
                 <w:szCs w:val="16"/>
               </w:rPr>
-              <w:t>Parameters:</w:t>
+              <w:t>Parameters</w:t>
+            </w:r>
+            <w:proofErr w:type="spellEnd"/>
+            <w:r>
+              <w:rPr>
+                <w:rFonts w:ascii="Calibri" w:hAnsi="Calibri"/>
+                <w:sz w:val="18"/>
+                <w:szCs w:val="16"/>
+              </w:rPr>
+              <w:t>:</w:t>
             </w:r>
           </w:p>
           <w:p>
@@ -5479,7 +6484,43 @@
                 <w:sz w:val="18"/>
                 <w:szCs w:val="16"/>
               </w:rPr>
-              <w:t>Fade 0.7s, Hold 120s at 100%</w:t>
+              <w:t>Fade 0.</w:t>
+            </w:r>
+            <w:proofErr w:type="gramStart"/>
+            <w:r>
+              <w:rPr>
+                <w:rFonts w:ascii="Calibri" w:hAnsi="Calibri"/>
+                <w:sz w:val="18"/>
+                <w:szCs w:val="16"/>
+              </w:rPr>
+              <w:t>7s</w:t>
+            </w:r>
+            <w:proofErr w:type="gramEnd"/>
+            <w:r>
+              <w:rPr>
+                <w:rFonts w:ascii="Calibri" w:hAnsi="Calibri"/>
+                <w:sz w:val="18"/>
+                <w:szCs w:val="16"/>
+              </w:rPr>
+              <w:t xml:space="preserve">, Hold 120s </w:t>
+            </w:r>
+            <w:proofErr w:type="spellStart"/>
+            <w:r>
+              <w:rPr>
+                <w:rFonts w:ascii="Calibri" w:hAnsi="Calibri"/>
+                <w:sz w:val="18"/>
+                <w:szCs w:val="16"/>
+              </w:rPr>
+              <w:t>at</w:t>
+            </w:r>
+            <w:proofErr w:type="spellEnd"/>
+            <w:r>
+              <w:rPr>
+                <w:rFonts w:ascii="Calibri" w:hAnsi="Calibri"/>
+                <w:sz w:val="18"/>
+                <w:szCs w:val="16"/>
+              </w:rPr>
+              <w:t xml:space="preserve"> 100%</w:t>
             </w:r>
           </w:p>
           <w:p>
@@ -5496,7 +6537,43 @@
                 <w:sz w:val="18"/>
                 <w:szCs w:val="16"/>
               </w:rPr>
-              <w:t>fade 32s, hold 60s at 10%</w:t>
+              <w:t xml:space="preserve">fade </w:t>
+            </w:r>
+            <w:proofErr w:type="gramStart"/>
+            <w:r>
+              <w:rPr>
+                <w:rFonts w:ascii="Calibri" w:hAnsi="Calibri"/>
+                <w:sz w:val="18"/>
+                <w:szCs w:val="16"/>
+              </w:rPr>
+              <w:t>32s</w:t>
+            </w:r>
+            <w:proofErr w:type="gramEnd"/>
+            <w:r>
+              <w:rPr>
+                <w:rFonts w:ascii="Calibri" w:hAnsi="Calibri"/>
+                <w:sz w:val="18"/>
+                <w:szCs w:val="16"/>
+              </w:rPr>
+              <w:t xml:space="preserve">, hold 60s </w:t>
+            </w:r>
+            <w:proofErr w:type="spellStart"/>
+            <w:r>
+              <w:rPr>
+                <w:rFonts w:ascii="Calibri" w:hAnsi="Calibri"/>
+                <w:sz w:val="18"/>
+                <w:szCs w:val="16"/>
+              </w:rPr>
+              <w:t>at</w:t>
+            </w:r>
+            <w:proofErr w:type="spellEnd"/>
+            <w:r>
+              <w:rPr>
+                <w:rFonts w:ascii="Calibri" w:hAnsi="Calibri"/>
+                <w:sz w:val="18"/>
+                <w:szCs w:val="16"/>
+              </w:rPr>
+              <w:t xml:space="preserve"> 10%</w:t>
             </w:r>
           </w:p>
           <w:p>
@@ -5513,7 +6590,43 @@
                 <w:sz w:val="18"/>
                 <w:szCs w:val="16"/>
               </w:rPr>
-              <w:t>fade 0s, hold 0s at 0%</w:t>
+              <w:t xml:space="preserve">fade </w:t>
+            </w:r>
+            <w:proofErr w:type="gramStart"/>
+            <w:r>
+              <w:rPr>
+                <w:rFonts w:ascii="Calibri" w:hAnsi="Calibri"/>
+                <w:sz w:val="18"/>
+                <w:szCs w:val="16"/>
+              </w:rPr>
+              <w:t>0s</w:t>
+            </w:r>
+            <w:proofErr w:type="gramEnd"/>
+            <w:r>
+              <w:rPr>
+                <w:rFonts w:ascii="Calibri" w:hAnsi="Calibri"/>
+                <w:sz w:val="18"/>
+                <w:szCs w:val="16"/>
+              </w:rPr>
+              <w:t xml:space="preserve">, hold 0s </w:t>
+            </w:r>
+            <w:proofErr w:type="spellStart"/>
+            <w:r>
+              <w:rPr>
+                <w:rFonts w:ascii="Calibri" w:hAnsi="Calibri"/>
+                <w:sz w:val="18"/>
+                <w:szCs w:val="16"/>
+              </w:rPr>
+              <w:t>at</w:t>
+            </w:r>
+            <w:proofErr w:type="spellEnd"/>
+            <w:r>
+              <w:rPr>
+                <w:rFonts w:ascii="Calibri" w:hAnsi="Calibri"/>
+                <w:sz w:val="18"/>
+                <w:szCs w:val="16"/>
+              </w:rPr>
+              <w:t xml:space="preserve"> 0%</w:t>
             </w:r>
           </w:p>
           <w:p>
@@ -5546,7 +6659,25 @@
                 <w:sz w:val="18"/>
                 <w:szCs w:val="16"/>
               </w:rPr>
-              <w:t xml:space="preserve"> do 0% ale m</w:t>
+              <w:t xml:space="preserve"> do </w:t>
+            </w:r>
+            <w:proofErr w:type="gramStart"/>
+            <w:r>
+              <w:rPr>
+                <w:rFonts w:ascii="Calibri" w:hAnsi="Calibri"/>
+                <w:sz w:val="18"/>
+                <w:szCs w:val="16"/>
+              </w:rPr>
+              <w:t>0%</w:t>
+            </w:r>
+            <w:proofErr w:type="gramEnd"/>
+            <w:r>
+              <w:rPr>
+                <w:rFonts w:ascii="Calibri" w:hAnsi="Calibri"/>
+                <w:sz w:val="18"/>
+                <w:szCs w:val="16"/>
+              </w:rPr>
+              <w:t xml:space="preserve"> ale m</w:t>
             </w:r>
             <w:r>
               <w:rPr>
@@ -5582,13 +6713,23 @@
                 <w:szCs w:val="16"/>
               </w:rPr>
             </w:pPr>
+            <w:proofErr w:type="spellStart"/>
             <w:r>
               <w:rPr>
                 <w:rFonts w:ascii="Calibri" w:hAnsi="Calibri"/>
                 <w:sz w:val="18"/>
                 <w:szCs w:val="16"/>
               </w:rPr>
-              <w:t>Measurement:</w:t>
+              <w:t>Measurement</w:t>
+            </w:r>
+            <w:proofErr w:type="spellEnd"/>
+            <w:r>
+              <w:rPr>
+                <w:rFonts w:ascii="Calibri" w:hAnsi="Calibri"/>
+                <w:sz w:val="18"/>
+                <w:szCs w:val="16"/>
+              </w:rPr>
+              <w:t>:</w:t>
             </w:r>
           </w:p>
           <w:p>
@@ -5599,14 +6740,52 @@
                 <w:szCs w:val="16"/>
               </w:rPr>
             </w:pPr>
+            <w:proofErr w:type="spellStart"/>
             <w:r>
               <w:rPr>
                 <w:rFonts w:ascii="Calibri" w:hAnsi="Calibri"/>
                 <w:sz w:val="18"/>
                 <w:szCs w:val="16"/>
               </w:rPr>
-              <w:t>Stable at: 0.0lx</w:t>
-            </w:r>
+              <w:t>Stable</w:t>
+            </w:r>
+            <w:proofErr w:type="spellEnd"/>
+            <w:r>
+              <w:rPr>
+                <w:rFonts w:ascii="Calibri" w:hAnsi="Calibri"/>
+                <w:sz w:val="18"/>
+                <w:szCs w:val="16"/>
+              </w:rPr>
+              <w:t xml:space="preserve"> </w:t>
+            </w:r>
+            <w:proofErr w:type="spellStart"/>
+            <w:r>
+              <w:rPr>
+                <w:rFonts w:ascii="Calibri" w:hAnsi="Calibri"/>
+                <w:sz w:val="18"/>
+                <w:szCs w:val="16"/>
+              </w:rPr>
+              <w:t>at</w:t>
+            </w:r>
+            <w:proofErr w:type="spellEnd"/>
+            <w:r>
+              <w:rPr>
+                <w:rFonts w:ascii="Calibri" w:hAnsi="Calibri"/>
+                <w:sz w:val="18"/>
+                <w:szCs w:val="16"/>
+              </w:rPr>
+              <w:t>: 0.</w:t>
+            </w:r>
+            <w:proofErr w:type="gramStart"/>
+            <w:r>
+              <w:rPr>
+                <w:rFonts w:ascii="Calibri" w:hAnsi="Calibri"/>
+                <w:sz w:val="18"/>
+                <w:szCs w:val="16"/>
+              </w:rPr>
+              <w:t>0lx</w:t>
+            </w:r>
+            <w:proofErr w:type="gramEnd"/>
           </w:p>
           <w:p>
             <w:pPr>
@@ -5616,13 +6795,41 @@
                 <w:szCs w:val="16"/>
               </w:rPr>
             </w:pPr>
+            <w:proofErr w:type="gramStart"/>
             <w:r>
               <w:rPr>
                 <w:rFonts w:ascii="Calibri" w:hAnsi="Calibri"/>
                 <w:sz w:val="18"/>
                 <w:szCs w:val="16"/>
               </w:rPr>
-              <w:t>OK - Fade time 1: -1s</w:t>
+              <w:t>OK - Fade</w:t>
+            </w:r>
+            <w:proofErr w:type="gramEnd"/>
+            <w:r>
+              <w:rPr>
+                <w:rFonts w:ascii="Calibri" w:hAnsi="Calibri"/>
+                <w:sz w:val="18"/>
+                <w:szCs w:val="16"/>
+              </w:rPr>
+              <w:t xml:space="preserve"> </w:t>
+            </w:r>
+            <w:proofErr w:type="spellStart"/>
+            <w:r>
+              <w:rPr>
+                <w:rFonts w:ascii="Calibri" w:hAnsi="Calibri"/>
+                <w:sz w:val="18"/>
+                <w:szCs w:val="16"/>
+              </w:rPr>
+              <w:t>time</w:t>
+            </w:r>
+            <w:proofErr w:type="spellEnd"/>
+            <w:r>
+              <w:rPr>
+                <w:rFonts w:ascii="Calibri" w:hAnsi="Calibri"/>
+                <w:sz w:val="18"/>
+                <w:szCs w:val="16"/>
+              </w:rPr>
+              <w:t xml:space="preserve"> 1: -1s</w:t>
             </w:r>
           </w:p>
           <w:p>
@@ -5633,13 +6840,77 @@
                 <w:szCs w:val="16"/>
               </w:rPr>
             </w:pPr>
+            <w:proofErr w:type="gramStart"/>
             <w:r>
               <w:rPr>
                 <w:rFonts w:ascii="Calibri" w:hAnsi="Calibri"/>
                 <w:sz w:val="18"/>
                 <w:szCs w:val="16"/>
               </w:rPr>
-              <w:t>OK - Hold time 1: 122s at value: 13940.0lx (100%)</w:t>
+              <w:t>OK - Hold</w:t>
+            </w:r>
+            <w:proofErr w:type="gramEnd"/>
+            <w:r>
+              <w:rPr>
+                <w:rFonts w:ascii="Calibri" w:hAnsi="Calibri"/>
+                <w:sz w:val="18"/>
+                <w:szCs w:val="16"/>
+              </w:rPr>
+              <w:t xml:space="preserve"> </w:t>
+            </w:r>
+            <w:proofErr w:type="spellStart"/>
+            <w:r>
+              <w:rPr>
+                <w:rFonts w:ascii="Calibri" w:hAnsi="Calibri"/>
+                <w:sz w:val="18"/>
+                <w:szCs w:val="16"/>
+              </w:rPr>
+              <w:t>time</w:t>
+            </w:r>
+            <w:proofErr w:type="spellEnd"/>
+            <w:r>
+              <w:rPr>
+                <w:rFonts w:ascii="Calibri" w:hAnsi="Calibri"/>
+                <w:sz w:val="18"/>
+                <w:szCs w:val="16"/>
+              </w:rPr>
+              <w:t xml:space="preserve"> 1: 122s </w:t>
+            </w:r>
+            <w:proofErr w:type="spellStart"/>
+            <w:r>
+              <w:rPr>
+                <w:rFonts w:ascii="Calibri" w:hAnsi="Calibri"/>
+                <w:sz w:val="18"/>
+                <w:szCs w:val="16"/>
+              </w:rPr>
+              <w:t>at</w:t>
+            </w:r>
+            <w:proofErr w:type="spellEnd"/>
+            <w:r>
+              <w:rPr>
+                <w:rFonts w:ascii="Calibri" w:hAnsi="Calibri"/>
+                <w:sz w:val="18"/>
+                <w:szCs w:val="16"/>
+              </w:rPr>
+              <w:t xml:space="preserve"> </w:t>
+            </w:r>
+            <w:proofErr w:type="spellStart"/>
+            <w:r>
+              <w:rPr>
+                <w:rFonts w:ascii="Calibri" w:hAnsi="Calibri"/>
+                <w:sz w:val="18"/>
+                <w:szCs w:val="16"/>
+              </w:rPr>
+              <w:t>value</w:t>
+            </w:r>
+            <w:proofErr w:type="spellEnd"/>
+            <w:r>
+              <w:rPr>
+                <w:rFonts w:ascii="Calibri" w:hAnsi="Calibri"/>
+                <w:sz w:val="18"/>
+                <w:szCs w:val="16"/>
+              </w:rPr>
+              <w:t>: 13940.0lx (100%)</w:t>
             </w:r>
           </w:p>
           <w:p>
@@ -5650,13 +6921,41 @@
                 <w:szCs w:val="16"/>
               </w:rPr>
             </w:pPr>
+            <w:proofErr w:type="gramStart"/>
             <w:r>
               <w:rPr>
                 <w:rFonts w:ascii="Calibri" w:hAnsi="Calibri"/>
                 <w:sz w:val="18"/>
                 <w:szCs w:val="16"/>
               </w:rPr>
-              <w:t>OK - Fade time 2: 31s</w:t>
+              <w:t>OK - Fade</w:t>
+            </w:r>
+            <w:proofErr w:type="gramEnd"/>
+            <w:r>
+              <w:rPr>
+                <w:rFonts w:ascii="Calibri" w:hAnsi="Calibri"/>
+                <w:sz w:val="18"/>
+                <w:szCs w:val="16"/>
+              </w:rPr>
+              <w:t xml:space="preserve"> </w:t>
+            </w:r>
+            <w:proofErr w:type="spellStart"/>
+            <w:r>
+              <w:rPr>
+                <w:rFonts w:ascii="Calibri" w:hAnsi="Calibri"/>
+                <w:sz w:val="18"/>
+                <w:szCs w:val="16"/>
+              </w:rPr>
+              <w:t>time</w:t>
+            </w:r>
+            <w:proofErr w:type="spellEnd"/>
+            <w:r>
+              <w:rPr>
+                <w:rFonts w:ascii="Calibri" w:hAnsi="Calibri"/>
+                <w:sz w:val="18"/>
+                <w:szCs w:val="16"/>
+              </w:rPr>
+              <w:t xml:space="preserve"> 2: 31s</w:t>
             </w:r>
           </w:p>
           <w:p>
@@ -5667,13 +6966,23 @@
                 <w:szCs w:val="16"/>
               </w:rPr>
             </w:pPr>
+            <w:proofErr w:type="gramStart"/>
             <w:r>
               <w:rPr>
                 <w:rFonts w:ascii="Calibri" w:hAnsi="Calibri"/>
                 <w:sz w:val="18"/>
                 <w:szCs w:val="16"/>
               </w:rPr>
-              <w:t>OK - level 2: 12.3%</w:t>
+              <w:t>OK - level</w:t>
+            </w:r>
+            <w:proofErr w:type="gramEnd"/>
+            <w:r>
+              <w:rPr>
+                <w:rFonts w:ascii="Calibri" w:hAnsi="Calibri"/>
+                <w:sz w:val="18"/>
+                <w:szCs w:val="16"/>
+              </w:rPr>
+              <w:t xml:space="preserve"> 2: 12.3%</w:t>
             </w:r>
           </w:p>
           <w:p>
@@ -5684,6 +6993,7 @@
                 <w:szCs w:val="16"/>
               </w:rPr>
             </w:pPr>
+            <w:proofErr w:type="gramStart"/>
             <w:r>
               <w:rPr>
                 <w:rFonts w:ascii="Calibri" w:hAnsi="Calibri"/>
@@ -5706,7 +7016,16 @@
                 <w:sz w:val="18"/>
                 <w:szCs w:val="16"/>
               </w:rPr>
-              <w:t>tlo svítilo dál, ukon</w:t>
+              <w:t>tlo</w:t>
+            </w:r>
+            <w:proofErr w:type="gramEnd"/>
+            <w:r>
+              <w:rPr>
+                <w:rFonts w:ascii="Calibri" w:hAnsi="Calibri"/>
+                <w:sz w:val="18"/>
+                <w:szCs w:val="16"/>
+              </w:rPr>
+              <w:t xml:space="preserve"> svítilo dál, ukon</w:t>
             </w:r>
             <w:r>
               <w:rPr>
@@ -5757,6 +7076,8 @@
                 <w:sz w:val="22"/>
               </w:rPr>
             </w:pPr>
+            <w:proofErr w:type="spellStart"/>
+            <w:proofErr w:type="gramStart"/>
             <w:r>
               <w:rPr>
                 <w:rFonts w:ascii="Calibri" w:hAnsi="Calibri"/>
@@ -5790,7 +7111,18 @@
                 <w:szCs w:val="16"/>
                 <w:highlight w:val="green"/>
               </w:rPr>
-              <w:t>ení OK</w:t>
+              <w:t>ení</w:t>
+            </w:r>
+            <w:proofErr w:type="spellEnd"/>
+            <w:proofErr w:type="gramEnd"/>
+            <w:r>
+              <w:rPr>
+                <w:rFonts w:ascii="Calibri" w:hAnsi="Calibri"/>
+                <w:sz w:val="18"/>
+                <w:szCs w:val="16"/>
+                <w:highlight w:val="green"/>
+              </w:rPr>
+              <w:t xml:space="preserve"> OK</w:t>
             </w:r>
           </w:p>
         </w:tc>
@@ -6169,7 +7501,7 @@
 </file>
 
 <file path=word/endnotes.xml><?xml version="1.0" encoding="utf-8"?>
-<w:endnotes xmlns:wpc="http://schemas.microsoft.com/office/word/2010/wordprocessingCanvas" xmlns:cx="http://schemas.microsoft.com/office/drawing/2014/chartex" xmlns:cx1="http://schemas.microsoft.com/office/drawing/2015/9/8/chartex" xmlns:cx2="http://schemas.microsoft.com/office/drawing/2015/10/21/chartex" xmlns:cx3="http://schemas.microsoft.com/office/drawing/2016/5/9/chartex" xmlns:cx4="http://schemas.microsoft.com/office/drawing/2016/5/10/chartex" xmlns:cx5="http://schemas.microsoft.com/office/drawing/2016/5/11/chartex" xmlns:cx6="http://schemas.microsoft.com/office/drawing/2016/5/12/chartex" xmlns:cx7="http://schemas.microsoft.com/office/drawing/2016/5/13/chartex" xmlns:cx8="http://schemas.microsoft.com/office/drawing/2016/5/14/chartex" xmlns:mc="http://schemas.openxmlformats.org/markup-compatibility/2006" xmlns:aink="http://schemas.microsoft.com/office/drawing/2016/ink" xmlns:am3d="http://schemas.microsoft.com/office/drawing/2017/model3d" xmlns:o="urn:schemas-microsoft-com:office:office" xmlns:oel="http://schemas.microsoft.com/office/2019/extlst" xmlns:r="http://schemas.openxmlformats.org/officeDocument/2006/relationships" xmlns:m="http://schemas.openxmlformats.org/officeDocument/2006/math" xmlns:v="urn:schemas-microsoft-com:vml" xmlns:wp14="http://schemas.microsoft.com/office/word/2010/wordprocessingDrawing" xmlns:wp="http://schemas.openxmlformats.org/drawingml/2006/wordprocessingDrawing" xmlns:w10="urn:schemas-microsoft-com:office:word" xmlns:w="http://schemas.openxmlformats.org/wordprocessingml/2006/main" xmlns:w14="http://schemas.microsoft.com/office/word/2010/wordml" xmlns:w15="http://schemas.microsoft.com/office/word/2012/wordml" xmlns:w16cex="http://schemas.microsoft.com/office/word/2018/wordml/cex" xmlns:w16cid="http://schemas.microsoft.com/office/word/2016/wordml/cid" xmlns:w16="http://schemas.microsoft.com/office/word/2018/wordml" xmlns:w16sdtdh="http://schemas.microsoft.com/office/word/2020/wordml/sdtdatahash" xmlns:w16se="http://schemas.microsoft.com/office/word/2015/wordml/symex" xmlns:wpg="http://schemas.microsoft.com/office/word/2010/wordprocessingGroup" xmlns:wpi="http://schemas.microsoft.com/office/word/2010/wordprocessingInk" xmlns:wne="http://schemas.microsoft.com/office/word/2006/wordml" xmlns:wps="http://schemas.microsoft.com/office/word/2010/wordprocessingShape" mc:Ignorable="w14 w15 w16se w16cid w16 w16cex w16sdtdh wp14">
+<w:endnotes xmlns:wpc="http://schemas.microsoft.com/office/word/2010/wordprocessingCanvas" xmlns:cx="http://schemas.microsoft.com/office/drawing/2014/chartex" xmlns:cx1="http://schemas.microsoft.com/office/drawing/2015/9/8/chartex" xmlns:cx2="http://schemas.microsoft.com/office/drawing/2015/10/21/chartex" xmlns:cx3="http://schemas.microsoft.com/office/drawing/2016/5/9/chartex" xmlns:cx4="http://schemas.microsoft.com/office/drawing/2016/5/10/chartex" xmlns:cx5="http://schemas.microsoft.com/office/drawing/2016/5/11/chartex" xmlns:cx6="http://schemas.microsoft.com/office/drawing/2016/5/12/chartex" xmlns:cx7="http://schemas.microsoft.com/office/drawing/2016/5/13/chartex" xmlns:cx8="http://schemas.microsoft.com/office/drawing/2016/5/14/chartex" xmlns:mc="http://schemas.openxmlformats.org/markup-compatibility/2006" xmlns:aink="http://schemas.microsoft.com/office/drawing/2016/ink" xmlns:am3d="http://schemas.microsoft.com/office/drawing/2017/model3d" xmlns:o="urn:schemas-microsoft-com:office:office" xmlns:oel="http://schemas.microsoft.com/office/2019/extlst" xmlns:r="http://schemas.openxmlformats.org/officeDocument/2006/relationships" xmlns:m="http://schemas.openxmlformats.org/officeDocument/2006/math" xmlns:v="urn:schemas-microsoft-com:vml" xmlns:wp14="http://schemas.microsoft.com/office/word/2010/wordprocessingDrawing" xmlns:wp="http://schemas.openxmlformats.org/drawingml/2006/wordprocessingDrawing" xmlns:w10="urn:schemas-microsoft-com:office:word" xmlns:w="http://schemas.openxmlformats.org/wordprocessingml/2006/main" xmlns:w14="http://schemas.microsoft.com/office/word/2010/wordml" xmlns:w15="http://schemas.microsoft.com/office/word/2012/wordml" xmlns:w16cex="http://schemas.microsoft.com/office/word/2018/wordml/cex" xmlns:w16cid="http://schemas.microsoft.com/office/word/2016/wordml/cid" xmlns:w16="http://schemas.microsoft.com/office/word/2018/wordml" xmlns:w16du="http://schemas.microsoft.com/office/word/2023/wordml/word16du" xmlns:w16sdtdh="http://schemas.microsoft.com/office/word/2020/wordml/sdtdatahash" xmlns:w16se="http://schemas.microsoft.com/office/word/2015/wordml/symex" xmlns:wpg="http://schemas.microsoft.com/office/word/2010/wordprocessingGroup" xmlns:wpi="http://schemas.microsoft.com/office/word/2010/wordprocessingInk" xmlns:wne="http://schemas.microsoft.com/office/word/2006/wordml" xmlns:wps="http://schemas.microsoft.com/office/word/2010/wordprocessingShape" mc:Ignorable="w14 w15 w16se w16cid w16 w16cex w16sdtdh w16du wp14">
   <w:endnote w:type="separator" w:id="-1">
     <w:p>
       <w:r>
@@ -6188,7 +7520,7 @@
 </file>
 
 <file path=word/footer1.xml><?xml version="1.0" encoding="utf-8"?>
-<w:ftr xmlns:wpc="http://schemas.microsoft.com/office/word/2010/wordprocessingCanvas" xmlns:cx="http://schemas.microsoft.com/office/drawing/2014/chartex" xmlns:cx1="http://schemas.microsoft.com/office/drawing/2015/9/8/chartex" xmlns:cx2="http://schemas.microsoft.com/office/drawing/2015/10/21/chartex" xmlns:cx3="http://schemas.microsoft.com/office/drawing/2016/5/9/chartex" xmlns:cx4="http://schemas.microsoft.com/office/drawing/2016/5/10/chartex" xmlns:cx5="http://schemas.microsoft.com/office/drawing/2016/5/11/chartex" xmlns:cx6="http://schemas.microsoft.com/office/drawing/2016/5/12/chartex" xmlns:cx7="http://schemas.microsoft.com/office/drawing/2016/5/13/chartex" xmlns:cx8="http://schemas.microsoft.com/office/drawing/2016/5/14/chartex" xmlns:mc="http://schemas.openxmlformats.org/markup-compatibility/2006" xmlns:aink="http://schemas.microsoft.com/office/drawing/2016/ink" xmlns:am3d="http://schemas.microsoft.com/office/drawing/2017/model3d" xmlns:o="urn:schemas-microsoft-com:office:office" xmlns:oel="http://schemas.microsoft.com/office/2019/extlst" xmlns:r="http://schemas.openxmlformats.org/officeDocument/2006/relationships" xmlns:m="http://schemas.openxmlformats.org/officeDocument/2006/math" xmlns:v="urn:schemas-microsoft-com:vml" xmlns:wp14="http://schemas.microsoft.com/office/word/2010/wordprocessingDrawing" xmlns:wp="http://schemas.openxmlformats.org/drawingml/2006/wordprocessingDrawing" xmlns:w10="urn:schemas-microsoft-com:office:word" xmlns:w="http://schemas.openxmlformats.org/wordprocessingml/2006/main" xmlns:w14="http://schemas.microsoft.com/office/word/2010/wordml" xmlns:w15="http://schemas.microsoft.com/office/word/2012/wordml" xmlns:w16cex="http://schemas.microsoft.com/office/word/2018/wordml/cex" xmlns:w16cid="http://schemas.microsoft.com/office/word/2016/wordml/cid" xmlns:w16="http://schemas.microsoft.com/office/word/2018/wordml" xmlns:w16sdtdh="http://schemas.microsoft.com/office/word/2020/wordml/sdtdatahash" xmlns:w16se="http://schemas.microsoft.com/office/word/2015/wordml/symex" xmlns:wpg="http://schemas.microsoft.com/office/word/2010/wordprocessingGroup" xmlns:wpi="http://schemas.microsoft.com/office/word/2010/wordprocessingInk" xmlns:wne="http://schemas.microsoft.com/office/word/2006/wordml" xmlns:wps="http://schemas.microsoft.com/office/word/2010/wordprocessingShape" mc:Ignorable="w14 w15 w16se w16cid w16 w16cex w16sdtdh wp14">
+<w:ftr xmlns:wpc="http://schemas.microsoft.com/office/word/2010/wordprocessingCanvas" xmlns:cx="http://schemas.microsoft.com/office/drawing/2014/chartex" xmlns:cx1="http://schemas.microsoft.com/office/drawing/2015/9/8/chartex" xmlns:cx2="http://schemas.microsoft.com/office/drawing/2015/10/21/chartex" xmlns:cx3="http://schemas.microsoft.com/office/drawing/2016/5/9/chartex" xmlns:cx4="http://schemas.microsoft.com/office/drawing/2016/5/10/chartex" xmlns:cx5="http://schemas.microsoft.com/office/drawing/2016/5/11/chartex" xmlns:cx6="http://schemas.microsoft.com/office/drawing/2016/5/12/chartex" xmlns:cx7="http://schemas.microsoft.com/office/drawing/2016/5/13/chartex" xmlns:cx8="http://schemas.microsoft.com/office/drawing/2016/5/14/chartex" xmlns:mc="http://schemas.openxmlformats.org/markup-compatibility/2006" xmlns:aink="http://schemas.microsoft.com/office/drawing/2016/ink" xmlns:am3d="http://schemas.microsoft.com/office/drawing/2017/model3d" xmlns:o="urn:schemas-microsoft-com:office:office" xmlns:oel="http://schemas.microsoft.com/office/2019/extlst" xmlns:r="http://schemas.openxmlformats.org/officeDocument/2006/relationships" xmlns:m="http://schemas.openxmlformats.org/officeDocument/2006/math" xmlns:v="urn:schemas-microsoft-com:vml" xmlns:wp14="http://schemas.microsoft.com/office/word/2010/wordprocessingDrawing" xmlns:wp="http://schemas.openxmlformats.org/drawingml/2006/wordprocessingDrawing" xmlns:w10="urn:schemas-microsoft-com:office:word" xmlns:w="http://schemas.openxmlformats.org/wordprocessingml/2006/main" xmlns:w14="http://schemas.microsoft.com/office/word/2010/wordml" xmlns:w15="http://schemas.microsoft.com/office/word/2012/wordml" xmlns:w16cex="http://schemas.microsoft.com/office/word/2018/wordml/cex" xmlns:w16cid="http://schemas.microsoft.com/office/word/2016/wordml/cid" xmlns:w16="http://schemas.microsoft.com/office/word/2018/wordml" xmlns:w16du="http://schemas.microsoft.com/office/word/2023/wordml/word16du" xmlns:w16sdtdh="http://schemas.microsoft.com/office/word/2020/wordml/sdtdatahash" xmlns:w16se="http://schemas.microsoft.com/office/word/2015/wordml/symex" xmlns:wpg="http://schemas.microsoft.com/office/word/2010/wordprocessingGroup" xmlns:wpi="http://schemas.microsoft.com/office/word/2010/wordprocessingInk" xmlns:wne="http://schemas.microsoft.com/office/word/2006/wordml" xmlns:wps="http://schemas.microsoft.com/office/word/2010/wordprocessingShape" mc:Ignorable="w14 w15 w16se w16cid w16 w16cex w16sdtdh w16du wp14">
   <w:tbl>
     <w:tblPr>
       <w:tblStyle w:val="TableGrid"/>
@@ -6256,6 +7588,8 @@
               <w:lang w:val="de-DE"/>
             </w:rPr>
           </w:pPr>
+          <w:proofErr w:type="spellStart"/>
+          <w:proofErr w:type="gramStart"/>
           <w:r>
             <w:rPr>
               <w:rFonts w:asciiTheme="minorHAnsi" w:hAnsiTheme="minorHAnsi"/>
@@ -6267,6 +7601,7 @@
             </w:rPr>
             <w:t>Úložiště</w:t>
           </w:r>
+          <w:proofErr w:type="spellEnd"/>
           <w:r>
             <w:rPr>
               <w:rFonts w:asciiTheme="minorHAnsi" w:hAnsiTheme="minorHAnsi"/>
@@ -6277,6 +7612,7 @@
             </w:rPr>
             <w:t xml:space="preserve"> :</w:t>
           </w:r>
+          <w:proofErr w:type="gramEnd"/>
         </w:p>
         <w:p>
           <w:pPr>
@@ -6364,7 +7700,7 @@
 </file>
 
 <file path=word/footnotes.xml><?xml version="1.0" encoding="utf-8"?>
-<w:footnotes xmlns:wpc="http://schemas.microsoft.com/office/word/2010/wordprocessingCanvas" xmlns:cx="http://schemas.microsoft.com/office/drawing/2014/chartex" xmlns:cx1="http://schemas.microsoft.com/office/drawing/2015/9/8/chartex" xmlns:cx2="http://schemas.microsoft.com/office/drawing/2015/10/21/chartex" xmlns:cx3="http://schemas.microsoft.com/office/drawing/2016/5/9/chartex" xmlns:cx4="http://schemas.microsoft.com/office/drawing/2016/5/10/chartex" xmlns:cx5="http://schemas.microsoft.com/office/drawing/2016/5/11/chartex" xmlns:cx6="http://schemas.microsoft.com/office/drawing/2016/5/12/chartex" xmlns:cx7="http://schemas.microsoft.com/office/drawing/2016/5/13/chartex" xmlns:cx8="http://schemas.microsoft.com/office/drawing/2016/5/14/chartex" xmlns:mc="http://schemas.openxmlformats.org/markup-compatibility/2006" xmlns:aink="http://schemas.microsoft.com/office/drawing/2016/ink" xmlns:am3d="http://schemas.microsoft.com/office/drawing/2017/model3d" xmlns:o="urn:schemas-microsoft-com:office:office" xmlns:oel="http://schemas.microsoft.com/office/2019/extlst" xmlns:r="http://schemas.openxmlformats.org/officeDocument/2006/relationships" xmlns:m="http://schemas.openxmlformats.org/officeDocument/2006/math" xmlns:v="urn:schemas-microsoft-com:vml" xmlns:wp14="http://schemas.microsoft.com/office/word/2010/wordprocessingDrawing" xmlns:wp="http://schemas.openxmlformats.org/drawingml/2006/wordprocessingDrawing" xmlns:w10="urn:schemas-microsoft-com:office:word" xmlns:w="http://schemas.openxmlformats.org/wordprocessingml/2006/main" xmlns:w14="http://schemas.microsoft.com/office/word/2010/wordml" xmlns:w15="http://schemas.microsoft.com/office/word/2012/wordml" xmlns:w16cex="http://schemas.microsoft.com/office/word/2018/wordml/cex" xmlns:w16cid="http://schemas.microsoft.com/office/word/2016/wordml/cid" xmlns:w16="http://schemas.microsoft.com/office/word/2018/wordml" xmlns:w16sdtdh="http://schemas.microsoft.com/office/word/2020/wordml/sdtdatahash" xmlns:w16se="http://schemas.microsoft.com/office/word/2015/wordml/symex" xmlns:wpg="http://schemas.microsoft.com/office/word/2010/wordprocessingGroup" xmlns:wpi="http://schemas.microsoft.com/office/word/2010/wordprocessingInk" xmlns:wne="http://schemas.microsoft.com/office/word/2006/wordml" xmlns:wps="http://schemas.microsoft.com/office/word/2010/wordprocessingShape" mc:Ignorable="w14 w15 w16se w16cid w16 w16cex w16sdtdh wp14">
+<w:footnotes xmlns:wpc="http://schemas.microsoft.com/office/word/2010/wordprocessingCanvas" xmlns:cx="http://schemas.microsoft.com/office/drawing/2014/chartex" xmlns:cx1="http://schemas.microsoft.com/office/drawing/2015/9/8/chartex" xmlns:cx2="http://schemas.microsoft.com/office/drawing/2015/10/21/chartex" xmlns:cx3="http://schemas.microsoft.com/office/drawing/2016/5/9/chartex" xmlns:cx4="http://schemas.microsoft.com/office/drawing/2016/5/10/chartex" xmlns:cx5="http://schemas.microsoft.com/office/drawing/2016/5/11/chartex" xmlns:cx6="http://schemas.microsoft.com/office/drawing/2016/5/12/chartex" xmlns:cx7="http://schemas.microsoft.com/office/drawing/2016/5/13/chartex" xmlns:cx8="http://schemas.microsoft.com/office/drawing/2016/5/14/chartex" xmlns:mc="http://schemas.openxmlformats.org/markup-compatibility/2006" xmlns:aink="http://schemas.microsoft.com/office/drawing/2016/ink" xmlns:am3d="http://schemas.microsoft.com/office/drawing/2017/model3d" xmlns:o="urn:schemas-microsoft-com:office:office" xmlns:oel="http://schemas.microsoft.com/office/2019/extlst" xmlns:r="http://schemas.openxmlformats.org/officeDocument/2006/relationships" xmlns:m="http://schemas.openxmlformats.org/officeDocument/2006/math" xmlns:v="urn:schemas-microsoft-com:vml" xmlns:wp14="http://schemas.microsoft.com/office/word/2010/wordprocessingDrawing" xmlns:wp="http://schemas.openxmlformats.org/drawingml/2006/wordprocessingDrawing" xmlns:w10="urn:schemas-microsoft-com:office:word" xmlns:w="http://schemas.openxmlformats.org/wordprocessingml/2006/main" xmlns:w14="http://schemas.microsoft.com/office/word/2010/wordml" xmlns:w15="http://schemas.microsoft.com/office/word/2012/wordml" xmlns:w16cex="http://schemas.microsoft.com/office/word/2018/wordml/cex" xmlns:w16cid="http://schemas.microsoft.com/office/word/2016/wordml/cid" xmlns:w16="http://schemas.microsoft.com/office/word/2018/wordml" xmlns:w16du="http://schemas.microsoft.com/office/word/2023/wordml/word16du" xmlns:w16sdtdh="http://schemas.microsoft.com/office/word/2020/wordml/sdtdatahash" xmlns:w16se="http://schemas.microsoft.com/office/word/2015/wordml/symex" xmlns:wpg="http://schemas.microsoft.com/office/word/2010/wordprocessingGroup" xmlns:wpi="http://schemas.microsoft.com/office/word/2010/wordprocessingInk" xmlns:wne="http://schemas.microsoft.com/office/word/2006/wordml" xmlns:wps="http://schemas.microsoft.com/office/word/2010/wordprocessingShape" mc:Ignorable="w14 w15 w16se w16cid w16 w16cex w16sdtdh w16du wp14">
   <w:footnote w:type="separator" w:id="-1">
     <w:p>
       <w:r>
@@ -6383,7 +7719,7 @@
 </file>
 
 <file path=word/header1.xml><?xml version="1.0" encoding="utf-8"?>
-<w:hdr xmlns:wpc="http://schemas.microsoft.com/office/word/2010/wordprocessingCanvas" xmlns:cx="http://schemas.microsoft.com/office/drawing/2014/chartex" xmlns:cx1="http://schemas.microsoft.com/office/drawing/2015/9/8/chartex" xmlns:cx2="http://schemas.microsoft.com/office/drawing/2015/10/21/chartex" xmlns:cx3="http://schemas.microsoft.com/office/drawing/2016/5/9/chartex" xmlns:cx4="http://schemas.microsoft.com/office/drawing/2016/5/10/chartex" xmlns:cx5="http://schemas.microsoft.com/office/drawing/2016/5/11/chartex" xmlns:cx6="http://schemas.microsoft.com/office/drawing/2016/5/12/chartex" xmlns:cx7="http://schemas.microsoft.com/office/drawing/2016/5/13/chartex" xmlns:cx8="http://schemas.microsoft.com/office/drawing/2016/5/14/chartex" xmlns:mc="http://schemas.openxmlformats.org/markup-compatibility/2006" xmlns:aink="http://schemas.microsoft.com/office/drawing/2016/ink" xmlns:am3d="http://schemas.microsoft.com/office/drawing/2017/model3d" xmlns:o="urn:schemas-microsoft-com:office:office" xmlns:oel="http://schemas.microsoft.com/office/2019/extlst" xmlns:r="http://schemas.openxmlformats.org/officeDocument/2006/relationships" xmlns:m="http://schemas.openxmlformats.org/officeDocument/2006/math" xmlns:v="urn:schemas-microsoft-com:vml" xmlns:wp14="http://schemas.microsoft.com/office/word/2010/wordprocessingDrawing" xmlns:wp="http://schemas.openxmlformats.org/drawingml/2006/wordprocessingDrawing" xmlns:w10="urn:schemas-microsoft-com:office:word" xmlns:w="http://schemas.openxmlformats.org/wordprocessingml/2006/main" xmlns:w14="http://schemas.microsoft.com/office/word/2010/wordml" xmlns:w15="http://schemas.microsoft.com/office/word/2012/wordml" xmlns:w16cex="http://schemas.microsoft.com/office/word/2018/wordml/cex" xmlns:w16cid="http://schemas.microsoft.com/office/word/2016/wordml/cid" xmlns:w16="http://schemas.microsoft.com/office/word/2018/wordml" xmlns:w16sdtdh="http://schemas.microsoft.com/office/word/2020/wordml/sdtdatahash" xmlns:w16se="http://schemas.microsoft.com/office/word/2015/wordml/symex" xmlns:wpg="http://schemas.microsoft.com/office/word/2010/wordprocessingGroup" xmlns:wpi="http://schemas.microsoft.com/office/word/2010/wordprocessingInk" xmlns:wne="http://schemas.microsoft.com/office/word/2006/wordml" xmlns:wps="http://schemas.microsoft.com/office/word/2010/wordprocessingShape" mc:Ignorable="w14 w15 w16se w16cid w16 w16cex w16sdtdh wp14">
+<w:hdr xmlns:wpc="http://schemas.microsoft.com/office/word/2010/wordprocessingCanvas" xmlns:cx="http://schemas.microsoft.com/office/drawing/2014/chartex" xmlns:cx1="http://schemas.microsoft.com/office/drawing/2015/9/8/chartex" xmlns:cx2="http://schemas.microsoft.com/office/drawing/2015/10/21/chartex" xmlns:cx3="http://schemas.microsoft.com/office/drawing/2016/5/9/chartex" xmlns:cx4="http://schemas.microsoft.com/office/drawing/2016/5/10/chartex" xmlns:cx5="http://schemas.microsoft.com/office/drawing/2016/5/11/chartex" xmlns:cx6="http://schemas.microsoft.com/office/drawing/2016/5/12/chartex" xmlns:cx7="http://schemas.microsoft.com/office/drawing/2016/5/13/chartex" xmlns:cx8="http://schemas.microsoft.com/office/drawing/2016/5/14/chartex" xmlns:mc="http://schemas.openxmlformats.org/markup-compatibility/2006" xmlns:aink="http://schemas.microsoft.com/office/drawing/2016/ink" xmlns:am3d="http://schemas.microsoft.com/office/drawing/2017/model3d" xmlns:o="urn:schemas-microsoft-com:office:office" xmlns:oel="http://schemas.microsoft.com/office/2019/extlst" xmlns:r="http://schemas.openxmlformats.org/officeDocument/2006/relationships" xmlns:m="http://schemas.openxmlformats.org/officeDocument/2006/math" xmlns:v="urn:schemas-microsoft-com:vml" xmlns:wp14="http://schemas.microsoft.com/office/word/2010/wordprocessingDrawing" xmlns:wp="http://schemas.openxmlformats.org/drawingml/2006/wordprocessingDrawing" xmlns:w10="urn:schemas-microsoft-com:office:word" xmlns:w="http://schemas.openxmlformats.org/wordprocessingml/2006/main" xmlns:w14="http://schemas.microsoft.com/office/word/2010/wordml" xmlns:w15="http://schemas.microsoft.com/office/word/2012/wordml" xmlns:w16cex="http://schemas.microsoft.com/office/word/2018/wordml/cex" xmlns:w16cid="http://schemas.microsoft.com/office/word/2016/wordml/cid" xmlns:w16="http://schemas.microsoft.com/office/word/2018/wordml" xmlns:w16du="http://schemas.microsoft.com/office/word/2023/wordml/word16du" xmlns:w16sdtdh="http://schemas.microsoft.com/office/word/2020/wordml/sdtdatahash" xmlns:w16se="http://schemas.microsoft.com/office/word/2015/wordml/symex" xmlns:wpg="http://schemas.microsoft.com/office/word/2010/wordprocessingGroup" xmlns:wpi="http://schemas.microsoft.com/office/word/2010/wordprocessingInk" xmlns:wne="http://schemas.microsoft.com/office/word/2006/wordml" xmlns:wps="http://schemas.microsoft.com/office/word/2010/wordprocessingShape" mc:Ignorable="w14 w15 w16se w16cid w16 w16cex w16sdtdh w16du wp14">
   <w:tbl>
     <w:tblPr>
       <w:tblStyle w:val="TableGrid"/>
@@ -6542,8 +7878,17 @@
               <w:rFonts w:asciiTheme="minorHAnsi" w:hAnsiTheme="minorHAnsi"/>
               <w:sz w:val="22"/>
             </w:rPr>
-            <w:t xml:space="preserve"> tisku :</w:t>
+            <w:t xml:space="preserve"> </w:t>
           </w:r>
+          <w:proofErr w:type="gramStart"/>
+          <w:r>
+            <w:rPr>
+              <w:rFonts w:asciiTheme="minorHAnsi" w:hAnsiTheme="minorHAnsi"/>
+              <w:sz w:val="22"/>
+            </w:rPr>
+            <w:t>tisku :</w:t>
+          </w:r>
+          <w:proofErr w:type="gramEnd"/>
           <w:r>
             <w:rPr>
               <w:rFonts w:asciiTheme="minorHAnsi" w:hAnsiTheme="minorHAnsi"/>
@@ -6578,7 +7923,7 @@
               <w:noProof/>
               <w:sz w:val="22"/>
             </w:rPr>
-            <w:t>15.4.2024</w:t>
+            <w:t>16.5.2024</w:t>
           </w:r>
           <w:r>
             <w:rPr>
@@ -6603,6 +7948,7 @@
               <w:szCs w:val="22"/>
             </w:rPr>
           </w:pPr>
+          <w:proofErr w:type="gramStart"/>
           <w:r>
             <w:rPr>
               <w:rFonts w:asciiTheme="minorHAnsi" w:hAnsiTheme="minorHAnsi"/>
@@ -6633,7 +7979,16 @@
               <w:sz w:val="28"/>
               <w:szCs w:val="28"/>
             </w:rPr>
-            <w:t xml:space="preserve">: </w:t>
+            <w:t>:</w:t>
+          </w:r>
+          <w:proofErr w:type="gramEnd"/>
+          <w:r>
+            <w:rPr>
+              <w:rFonts w:asciiTheme="minorHAnsi" w:hAnsiTheme="minorHAnsi"/>
+              <w:sz w:val="28"/>
+              <w:szCs w:val="28"/>
+            </w:rPr>
+            <w:t xml:space="preserve"> </w:t>
           </w:r>
           <w:r>
             <w:rPr>
@@ -6888,7 +8243,7 @@
 </file>
 
 <file path=word/numbering.xml><?xml version="1.0" encoding="utf-8"?>
-<w:numbering xmlns:wpc="http://schemas.microsoft.com/office/word/2010/wordprocessingCanvas" xmlns:cx="http://schemas.microsoft.com/office/drawing/2014/chartex" xmlns:cx1="http://schemas.microsoft.com/office/drawing/2015/9/8/chartex" xmlns:cx2="http://schemas.microsoft.com/office/drawing/2015/10/21/chartex" xmlns:cx3="http://schemas.microsoft.com/office/drawing/2016/5/9/chartex" xmlns:cx4="http://schemas.microsoft.com/office/drawing/2016/5/10/chartex" xmlns:cx5="http://schemas.microsoft.com/office/drawing/2016/5/11/chartex" xmlns:cx6="http://schemas.microsoft.com/office/drawing/2016/5/12/chartex" xmlns:cx7="http://schemas.microsoft.com/office/drawing/2016/5/13/chartex" xmlns:cx8="http://schemas.microsoft.com/office/drawing/2016/5/14/chartex" xmlns:mc="http://schemas.openxmlformats.org/markup-compatibility/2006" xmlns:aink="http://schemas.microsoft.com/office/drawing/2016/ink" xmlns:am3d="http://schemas.microsoft.com/office/drawing/2017/model3d" xmlns:o="urn:schemas-microsoft-com:office:office" xmlns:oel="http://schemas.microsoft.com/office/2019/extlst" xmlns:r="http://schemas.openxmlformats.org/officeDocument/2006/relationships" xmlns:m="http://schemas.openxmlformats.org/officeDocument/2006/math" xmlns:v="urn:schemas-microsoft-com:vml" xmlns:wp14="http://schemas.microsoft.com/office/word/2010/wordprocessingDrawing" xmlns:wp="http://schemas.openxmlformats.org/drawingml/2006/wordprocessingDrawing" xmlns:w10="urn:schemas-microsoft-com:office:word" xmlns:w="http://schemas.openxmlformats.org/wordprocessingml/2006/main" xmlns:w14="http://schemas.microsoft.com/office/word/2010/wordml" xmlns:w15="http://schemas.microsoft.com/office/word/2012/wordml" xmlns:w16cex="http://schemas.microsoft.com/office/word/2018/wordml/cex" xmlns:w16cid="http://schemas.microsoft.com/office/word/2016/wordml/cid" xmlns:w16="http://schemas.microsoft.com/office/word/2018/wordml" xmlns:w16sdtdh="http://schemas.microsoft.com/office/word/2020/wordml/sdtdatahash" xmlns:w16se="http://schemas.microsoft.com/office/word/2015/wordml/symex" xmlns:wpg="http://schemas.microsoft.com/office/word/2010/wordprocessingGroup" xmlns:wpi="http://schemas.microsoft.com/office/word/2010/wordprocessingInk" xmlns:wne="http://schemas.microsoft.com/office/word/2006/wordml" xmlns:wps="http://schemas.microsoft.com/office/word/2010/wordprocessingShape" mc:Ignorable="w14 w15 w16se w16cid w16 w16cex w16sdtdh wp14">
+<w:numbering xmlns:wpc="http://schemas.microsoft.com/office/word/2010/wordprocessingCanvas" xmlns:cx="http://schemas.microsoft.com/office/drawing/2014/chartex" xmlns:cx1="http://schemas.microsoft.com/office/drawing/2015/9/8/chartex" xmlns:cx2="http://schemas.microsoft.com/office/drawing/2015/10/21/chartex" xmlns:cx3="http://schemas.microsoft.com/office/drawing/2016/5/9/chartex" xmlns:cx4="http://schemas.microsoft.com/office/drawing/2016/5/10/chartex" xmlns:cx5="http://schemas.microsoft.com/office/drawing/2016/5/11/chartex" xmlns:cx6="http://schemas.microsoft.com/office/drawing/2016/5/12/chartex" xmlns:cx7="http://schemas.microsoft.com/office/drawing/2016/5/13/chartex" xmlns:cx8="http://schemas.microsoft.com/office/drawing/2016/5/14/chartex" xmlns:mc="http://schemas.openxmlformats.org/markup-compatibility/2006" xmlns:aink="http://schemas.microsoft.com/office/drawing/2016/ink" xmlns:am3d="http://schemas.microsoft.com/office/drawing/2017/model3d" xmlns:o="urn:schemas-microsoft-com:office:office" xmlns:oel="http://schemas.microsoft.com/office/2019/extlst" xmlns:r="http://schemas.openxmlformats.org/officeDocument/2006/relationships" xmlns:m="http://schemas.openxmlformats.org/officeDocument/2006/math" xmlns:v="urn:schemas-microsoft-com:vml" xmlns:wp14="http://schemas.microsoft.com/office/word/2010/wordprocessingDrawing" xmlns:wp="http://schemas.openxmlformats.org/drawingml/2006/wordprocessingDrawing" xmlns:w10="urn:schemas-microsoft-com:office:word" xmlns:w="http://schemas.openxmlformats.org/wordprocessingml/2006/main" xmlns:w14="http://schemas.microsoft.com/office/word/2010/wordml" xmlns:w15="http://schemas.microsoft.com/office/word/2012/wordml" xmlns:w16cex="http://schemas.microsoft.com/office/word/2018/wordml/cex" xmlns:w16cid="http://schemas.microsoft.com/office/word/2016/wordml/cid" xmlns:w16="http://schemas.microsoft.com/office/word/2018/wordml" xmlns:w16du="http://schemas.microsoft.com/office/word/2023/wordml/word16du" xmlns:w16sdtdh="http://schemas.microsoft.com/office/word/2020/wordml/sdtdatahash" xmlns:w16se="http://schemas.microsoft.com/office/word/2015/wordml/symex" xmlns:wpg="http://schemas.microsoft.com/office/word/2010/wordprocessingGroup" xmlns:wpi="http://schemas.microsoft.com/office/word/2010/wordprocessingInk" xmlns:wne="http://schemas.microsoft.com/office/word/2006/wordml" xmlns:wps="http://schemas.microsoft.com/office/word/2010/wordprocessingShape" mc:Ignorable="w14 w15 w16se w16cid w16 w16cex w16sdtdh w16du wp14">
   <w:abstractNum w:abstractNumId="0" w15:restartNumberingAfterBreak="0">
     <w:nsid w:val="FFFFFFFE"/>
     <w:multiLevelType w:val="singleLevel"/>
@@ -10742,7 +12097,7 @@
 </file>
 
 <file path=word/styles.xml><?xml version="1.0" encoding="utf-8"?>
-<w:styles xmlns:mc="http://schemas.openxmlformats.org/markup-compatibility/2006" xmlns:r="http://schemas.openxmlformats.org/officeDocument/2006/relationships" xmlns:w="http://schemas.openxmlformats.org/wordprocessingml/2006/main" xmlns:w14="http://schemas.microsoft.com/office/word/2010/wordml" xmlns:w15="http://schemas.microsoft.com/office/word/2012/wordml" xmlns:w16cex="http://schemas.microsoft.com/office/word/2018/wordml/cex" xmlns:w16cid="http://schemas.microsoft.com/office/word/2016/wordml/cid" xmlns:w16="http://schemas.microsoft.com/office/word/2018/wordml" xmlns:w16sdtdh="http://schemas.microsoft.com/office/word/2020/wordml/sdtdatahash" xmlns:w16se="http://schemas.microsoft.com/office/word/2015/wordml/symex" mc:Ignorable="w14 w15 w16se w16cid w16 w16cex w16sdtdh">
+<w:styles xmlns:mc="http://schemas.openxmlformats.org/markup-compatibility/2006" xmlns:r="http://schemas.openxmlformats.org/officeDocument/2006/relationships" xmlns:w="http://schemas.openxmlformats.org/wordprocessingml/2006/main" xmlns:w14="http://schemas.microsoft.com/office/word/2010/wordml" xmlns:w15="http://schemas.microsoft.com/office/word/2012/wordml" xmlns:w16cex="http://schemas.microsoft.com/office/word/2018/wordml/cex" xmlns:w16cid="http://schemas.microsoft.com/office/word/2016/wordml/cid" xmlns:w16="http://schemas.microsoft.com/office/word/2018/wordml" xmlns:w16du="http://schemas.microsoft.com/office/word/2023/wordml/word16du" xmlns:w16sdtdh="http://schemas.microsoft.com/office/word/2020/wordml/sdtdatahash" xmlns:w16se="http://schemas.microsoft.com/office/word/2015/wordml/symex" mc:Ignorable="w14 w15 w16se w16cid w16 w16cex w16sdtdh w16du">
   <w:docDefaults>
     <w:rPrDefault>
       <w:rPr>
@@ -11557,7 +12912,7 @@
 </file>
 
 <file path=word/glossary/document.xml><?xml version="1.0" encoding="utf-8"?>
-<w:glossaryDocument xmlns:wpc="http://schemas.microsoft.com/office/word/2010/wordprocessingCanvas" xmlns:cx="http://schemas.microsoft.com/office/drawing/2014/chartex" xmlns:cx1="http://schemas.microsoft.com/office/drawing/2015/9/8/chartex" xmlns:cx2="http://schemas.microsoft.com/office/drawing/2015/10/21/chartex" xmlns:cx3="http://schemas.microsoft.com/office/drawing/2016/5/9/chartex" xmlns:cx4="http://schemas.microsoft.com/office/drawing/2016/5/10/chartex" xmlns:cx5="http://schemas.microsoft.com/office/drawing/2016/5/11/chartex" xmlns:cx6="http://schemas.microsoft.com/office/drawing/2016/5/12/chartex" xmlns:cx7="http://schemas.microsoft.com/office/drawing/2016/5/13/chartex" xmlns:cx8="http://schemas.microsoft.com/office/drawing/2016/5/14/chartex" xmlns:mc="http://schemas.openxmlformats.org/markup-compatibility/2006" xmlns:aink="http://schemas.microsoft.com/office/drawing/2016/ink" xmlns:am3d="http://schemas.microsoft.com/office/drawing/2017/model3d" xmlns:o="urn:schemas-microsoft-com:office:office" xmlns:oel="http://schemas.microsoft.com/office/2019/extlst" xmlns:r="http://schemas.openxmlformats.org/officeDocument/2006/relationships" xmlns:m="http://schemas.openxmlformats.org/officeDocument/2006/math" xmlns:v="urn:schemas-microsoft-com:vml" xmlns:wp14="http://schemas.microsoft.com/office/word/2010/wordprocessingDrawing" xmlns:wp="http://schemas.openxmlformats.org/drawingml/2006/wordprocessingDrawing" xmlns:w10="urn:schemas-microsoft-com:office:word" xmlns:w="http://schemas.openxmlformats.org/wordprocessingml/2006/main" xmlns:w14="http://schemas.microsoft.com/office/word/2010/wordml" xmlns:w15="http://schemas.microsoft.com/office/word/2012/wordml" xmlns:w16cex="http://schemas.microsoft.com/office/word/2018/wordml/cex" xmlns:w16cid="http://schemas.microsoft.com/office/word/2016/wordml/cid" xmlns:w16="http://schemas.microsoft.com/office/word/2018/wordml" xmlns:w16sdtdh="http://schemas.microsoft.com/office/word/2020/wordml/sdtdatahash" xmlns:w16se="http://schemas.microsoft.com/office/word/2015/wordml/symex" xmlns:wpg="http://schemas.microsoft.com/office/word/2010/wordprocessingGroup" xmlns:wpi="http://schemas.microsoft.com/office/word/2010/wordprocessingInk" xmlns:wne="http://schemas.microsoft.com/office/word/2006/wordml" xmlns:wps="http://schemas.microsoft.com/office/word/2010/wordprocessingShape" mc:Ignorable="w14 w15 w16se w16cid w16 w16cex w16sdtdh wp14">
+<w:glossaryDocument xmlns:wpc="http://schemas.microsoft.com/office/word/2010/wordprocessingCanvas" xmlns:cx="http://schemas.microsoft.com/office/drawing/2014/chartex" xmlns:cx1="http://schemas.microsoft.com/office/drawing/2015/9/8/chartex" xmlns:cx2="http://schemas.microsoft.com/office/drawing/2015/10/21/chartex" xmlns:cx3="http://schemas.microsoft.com/office/drawing/2016/5/9/chartex" xmlns:cx4="http://schemas.microsoft.com/office/drawing/2016/5/10/chartex" xmlns:cx5="http://schemas.microsoft.com/office/drawing/2016/5/11/chartex" xmlns:cx6="http://schemas.microsoft.com/office/drawing/2016/5/12/chartex" xmlns:cx7="http://schemas.microsoft.com/office/drawing/2016/5/13/chartex" xmlns:cx8="http://schemas.microsoft.com/office/drawing/2016/5/14/chartex" xmlns:mc="http://schemas.openxmlformats.org/markup-compatibility/2006" xmlns:aink="http://schemas.microsoft.com/office/drawing/2016/ink" xmlns:am3d="http://schemas.microsoft.com/office/drawing/2017/model3d" xmlns:o="urn:schemas-microsoft-com:office:office" xmlns:oel="http://schemas.microsoft.com/office/2019/extlst" xmlns:r="http://schemas.openxmlformats.org/officeDocument/2006/relationships" xmlns:m="http://schemas.openxmlformats.org/officeDocument/2006/math" xmlns:v="urn:schemas-microsoft-com:vml" xmlns:wp14="http://schemas.microsoft.com/office/word/2010/wordprocessingDrawing" xmlns:wp="http://schemas.openxmlformats.org/drawingml/2006/wordprocessingDrawing" xmlns:w10="urn:schemas-microsoft-com:office:word" xmlns:w="http://schemas.openxmlformats.org/wordprocessingml/2006/main" xmlns:w14="http://schemas.microsoft.com/office/word/2010/wordml" xmlns:w15="http://schemas.microsoft.com/office/word/2012/wordml" xmlns:w16cex="http://schemas.microsoft.com/office/word/2018/wordml/cex" xmlns:w16cid="http://schemas.microsoft.com/office/word/2016/wordml/cid" xmlns:w16="http://schemas.microsoft.com/office/word/2018/wordml" xmlns:w16du="http://schemas.microsoft.com/office/word/2023/wordml/word16du" xmlns:w16sdtdh="http://schemas.microsoft.com/office/word/2020/wordml/sdtdatahash" xmlns:w16se="http://schemas.microsoft.com/office/word/2015/wordml/symex" xmlns:wpg="http://schemas.microsoft.com/office/word/2010/wordprocessingGroup" xmlns:wpi="http://schemas.microsoft.com/office/word/2010/wordprocessingInk" xmlns:wne="http://schemas.microsoft.com/office/word/2006/wordml" xmlns:wps="http://schemas.microsoft.com/office/word/2010/wordprocessingShape" mc:Ignorable="w14 w15 w16se w16cid w16 w16cex w16sdtdh w16du wp14">
   <w:docParts>
     <w:docPart>
       <w:docPartPr>
@@ -11635,7 +12990,7 @@
 </file>
 
 <file path=word/glossary/fontTable.xml><?xml version="1.0" encoding="utf-8"?>
-<w:fonts xmlns:mc="http://schemas.openxmlformats.org/markup-compatibility/2006" xmlns:r="http://schemas.openxmlformats.org/officeDocument/2006/relationships" xmlns:w="http://schemas.openxmlformats.org/wordprocessingml/2006/main" xmlns:w14="http://schemas.microsoft.com/office/word/2010/wordml" xmlns:w15="http://schemas.microsoft.com/office/word/2012/wordml" xmlns:w16cex="http://schemas.microsoft.com/office/word/2018/wordml/cex" xmlns:w16cid="http://schemas.microsoft.com/office/word/2016/wordml/cid" xmlns:w16="http://schemas.microsoft.com/office/word/2018/wordml" xmlns:w16sdtdh="http://schemas.microsoft.com/office/word/2020/wordml/sdtdatahash" xmlns:w16se="http://schemas.microsoft.com/office/word/2015/wordml/symex" mc:Ignorable="w14 w15 w16se w16cid w16 w16cex w16sdtdh">
+<w:fonts xmlns:mc="http://schemas.openxmlformats.org/markup-compatibility/2006" xmlns:r="http://schemas.openxmlformats.org/officeDocument/2006/relationships" xmlns:w="http://schemas.openxmlformats.org/wordprocessingml/2006/main" xmlns:w14="http://schemas.microsoft.com/office/word/2010/wordml" xmlns:w15="http://schemas.microsoft.com/office/word/2012/wordml" xmlns:w16cex="http://schemas.microsoft.com/office/word/2018/wordml/cex" xmlns:w16cid="http://schemas.microsoft.com/office/word/2016/wordml/cid" xmlns:w16="http://schemas.microsoft.com/office/word/2018/wordml" xmlns:w16du="http://schemas.microsoft.com/office/word/2023/wordml/word16du" xmlns:w16sdtdh="http://schemas.microsoft.com/office/word/2020/wordml/sdtdatahash" xmlns:w16se="http://schemas.microsoft.com/office/word/2015/wordml/symex" mc:Ignorable="w14 w15 w16se w16cid w16 w16cex w16sdtdh w16du">
   <w:font w:name="Calibri">
     <w:panose1 w:val="020F0502020204030204"/>
     <w:charset w:val="EE"/>
@@ -11719,7 +13074,7 @@
 </file>
 
 <file path=word/glossary/settings.xml><?xml version="1.0" encoding="utf-8"?>
-<w:settings xmlns:mc="http://schemas.openxmlformats.org/markup-compatibility/2006" xmlns:o="urn:schemas-microsoft-com:office:office" xmlns:r="http://schemas.openxmlformats.org/officeDocument/2006/relationships" xmlns:m="http://schemas.openxmlformats.org/officeDocument/2006/math" xmlns:v="urn:schemas-microsoft-com:vml" xmlns:w10="urn:schemas-microsoft-com:office:word" xmlns:w="http://schemas.openxmlformats.org/wordprocessingml/2006/main" xmlns:w14="http://schemas.microsoft.com/office/word/2010/wordml" xmlns:w15="http://schemas.microsoft.com/office/word/2012/wordml" xmlns:w16cex="http://schemas.microsoft.com/office/word/2018/wordml/cex" xmlns:w16cid="http://schemas.microsoft.com/office/word/2016/wordml/cid" xmlns:w16="http://schemas.microsoft.com/office/word/2018/wordml" xmlns:w16sdtdh="http://schemas.microsoft.com/office/word/2020/wordml/sdtdatahash" xmlns:w16se="http://schemas.microsoft.com/office/word/2015/wordml/symex" xmlns:sl="http://schemas.openxmlformats.org/schemaLibrary/2006/main" mc:Ignorable="w14 w15 w16se w16cid w16 w16cex w16sdtdh">
+<w:settings xmlns:mc="http://schemas.openxmlformats.org/markup-compatibility/2006" xmlns:o="urn:schemas-microsoft-com:office:office" xmlns:r="http://schemas.openxmlformats.org/officeDocument/2006/relationships" xmlns:m="http://schemas.openxmlformats.org/officeDocument/2006/math" xmlns:v="urn:schemas-microsoft-com:vml" xmlns:w10="urn:schemas-microsoft-com:office:word" xmlns:w="http://schemas.openxmlformats.org/wordprocessingml/2006/main" xmlns:w14="http://schemas.microsoft.com/office/word/2010/wordml" xmlns:w15="http://schemas.microsoft.com/office/word/2012/wordml" xmlns:w16cex="http://schemas.microsoft.com/office/word/2018/wordml/cex" xmlns:w16cid="http://schemas.microsoft.com/office/word/2016/wordml/cid" xmlns:w16="http://schemas.microsoft.com/office/word/2018/wordml" xmlns:w16du="http://schemas.microsoft.com/office/word/2023/wordml/word16du" xmlns:w16sdtdh="http://schemas.microsoft.com/office/word/2020/wordml/sdtdatahash" xmlns:w16se="http://schemas.microsoft.com/office/word/2015/wordml/symex" xmlns:sl="http://schemas.openxmlformats.org/schemaLibrary/2006/main" mc:Ignorable="w14 w15 w16se w16cid w16 w16cex w16sdtdh w16du">
   <w:view w:val="normal"/>
   <w:defaultTabStop w:val="708"/>
   <w:hyphenationZone w:val="425"/>
@@ -11742,6 +13097,8 @@
     <w:rsid w:val="001E6DF6"/>
     <w:rsid w:val="00283407"/>
     <w:rsid w:val="003449D7"/>
+    <w:rsid w:val="003B6813"/>
+    <w:rsid w:val="004140B1"/>
     <w:rsid w:val="00491B0D"/>
     <w:rsid w:val="004E62A8"/>
     <w:rsid w:val="005367C2"/>
@@ -11804,7 +13161,7 @@
 </file>
 
 <file path=word/glossary/styles.xml><?xml version="1.0" encoding="utf-8"?>
-<w:styles xmlns:mc="http://schemas.openxmlformats.org/markup-compatibility/2006" xmlns:r="http://schemas.openxmlformats.org/officeDocument/2006/relationships" xmlns:w="http://schemas.openxmlformats.org/wordprocessingml/2006/main" xmlns:w14="http://schemas.microsoft.com/office/word/2010/wordml" xmlns:w15="http://schemas.microsoft.com/office/word/2012/wordml" xmlns:w16cex="http://schemas.microsoft.com/office/word/2018/wordml/cex" xmlns:w16cid="http://schemas.microsoft.com/office/word/2016/wordml/cid" xmlns:w16="http://schemas.microsoft.com/office/word/2018/wordml" xmlns:w16sdtdh="http://schemas.microsoft.com/office/word/2020/wordml/sdtdatahash" xmlns:w16se="http://schemas.microsoft.com/office/word/2015/wordml/symex" mc:Ignorable="w14 w15 w16se w16cid w16 w16cex w16sdtdh">
+<w:styles xmlns:mc="http://schemas.openxmlformats.org/markup-compatibility/2006" xmlns:r="http://schemas.openxmlformats.org/officeDocument/2006/relationships" xmlns:w="http://schemas.openxmlformats.org/wordprocessingml/2006/main" xmlns:w14="http://schemas.microsoft.com/office/word/2010/wordml" xmlns:w15="http://schemas.microsoft.com/office/word/2012/wordml" xmlns:w16cex="http://schemas.microsoft.com/office/word/2018/wordml/cex" xmlns:w16cid="http://schemas.microsoft.com/office/word/2016/wordml/cid" xmlns:w16="http://schemas.microsoft.com/office/word/2018/wordml" xmlns:w16du="http://schemas.microsoft.com/office/word/2023/wordml/word16du" xmlns:w16sdtdh="http://schemas.microsoft.com/office/word/2020/wordml/sdtdatahash" xmlns:w16se="http://schemas.microsoft.com/office/word/2015/wordml/symex" mc:Ignorable="w14 w15 w16se w16cid w16 w16cex w16sdtdh w16du">
   <w:docDefaults>
     <w:rPrDefault>
       <w:rPr>
@@ -12248,7 +13605,7 @@
 </file>
 
 <file path=word/glossary/webSettings.xml><?xml version="1.0" encoding="utf-8"?>
-<w:webSettings xmlns:mc="http://schemas.openxmlformats.org/markup-compatibility/2006" xmlns:r="http://schemas.openxmlformats.org/officeDocument/2006/relationships" xmlns:w="http://schemas.openxmlformats.org/wordprocessingml/2006/main" xmlns:w14="http://schemas.microsoft.com/office/word/2010/wordml" xmlns:w15="http://schemas.microsoft.com/office/word/2012/wordml" xmlns:w16cex="http://schemas.microsoft.com/office/word/2018/wordml/cex" xmlns:w16cid="http://schemas.microsoft.com/office/word/2016/wordml/cid" xmlns:w16="http://schemas.microsoft.com/office/word/2018/wordml" xmlns:w16sdtdh="http://schemas.microsoft.com/office/word/2020/wordml/sdtdatahash" xmlns:w16se="http://schemas.microsoft.com/office/word/2015/wordml/symex" mc:Ignorable="w14 w15 w16se w16cid w16 w16cex w16sdtdh">
+<w:webSettings xmlns:mc="http://schemas.openxmlformats.org/markup-compatibility/2006" xmlns:r="http://schemas.openxmlformats.org/officeDocument/2006/relationships" xmlns:w="http://schemas.openxmlformats.org/wordprocessingml/2006/main" xmlns:w14="http://schemas.microsoft.com/office/word/2010/wordml" xmlns:w15="http://schemas.microsoft.com/office/word/2012/wordml" xmlns:w16cex="http://schemas.microsoft.com/office/word/2018/wordml/cex" xmlns:w16cid="http://schemas.microsoft.com/office/word/2016/wordml/cid" xmlns:w16="http://schemas.microsoft.com/office/word/2018/wordml" xmlns:w16du="http://schemas.microsoft.com/office/word/2023/wordml/word16du" xmlns:w16sdtdh="http://schemas.microsoft.com/office/word/2020/wordml/sdtdatahash" xmlns:w16se="http://schemas.microsoft.com/office/word/2015/wordml/symex" mc:Ignorable="w14 w15 w16se w16cid w16 w16cex w16sdtdh w16du">
   <w:optimizeForBrowser/>
   <w:allowPNG/>
 </w:webSettings>

</xml_diff>

<commit_message>
update to 3.0 version with config file. Now only few files use it though.
Also, preparation for config.py file, that would hold few of the data together for quicker updates and distinction of corridor boxes, for now, there are 2 and extra 1 "unit" on my table

Edited export file name for better readibility (now just for program number 29).
</commit_message>
<xml_diff>
--- a/HELPMEfile - MANUAL/TEST CORRIDOR FUNKCE.docx
+++ b/HELPMEfile - MANUAL/TEST CORRIDOR FUNKCE.docx
@@ -73,8 +73,6 @@
                 <w:szCs w:val="22"/>
               </w:rPr>
             </w:pPr>
-            <w:proofErr w:type="spellStart"/>
-            <w:proofErr w:type="gramStart"/>
             <w:r>
               <w:rPr>
                 <w:rFonts w:asciiTheme="minorHAnsi" w:hAnsiTheme="minorHAnsi"/>
@@ -82,7 +80,6 @@
               </w:rPr>
               <w:t>Vypr</w:t>
             </w:r>
-            <w:proofErr w:type="spellEnd"/>
             <w:r>
               <w:rPr>
                 <w:rFonts w:asciiTheme="minorHAnsi" w:hAnsiTheme="minorHAnsi"/>
@@ -95,15 +92,7 @@
                 <w:rFonts w:asciiTheme="minorHAnsi" w:hAnsiTheme="minorHAnsi"/>
                 <w:szCs w:val="22"/>
               </w:rPr>
-              <w:t>/</w:t>
-            </w:r>
-            <w:proofErr w:type="gramEnd"/>
-            <w:r>
-              <w:rPr>
-                <w:rFonts w:asciiTheme="minorHAnsi" w:hAnsiTheme="minorHAnsi"/>
-                <w:szCs w:val="22"/>
-              </w:rPr>
-              <w:t xml:space="preserve">Přezkoušel dne:  </w:t>
+              <w:t xml:space="preserve">/Přezkoušel dne:  </w:t>
             </w:r>
             <w:r>
               <w:rPr>
@@ -257,7 +246,6 @@
               </w:rPr>
               <w:t xml:space="preserve">Funkce: </w:t>
             </w:r>
-            <w:proofErr w:type="spellStart"/>
             <w:r>
               <w:rPr>
                 <w:rFonts w:asciiTheme="minorHAnsi" w:hAnsiTheme="minorHAnsi"/>
@@ -265,7 +253,6 @@
               </w:rPr>
               <w:t>tp</w:t>
             </w:r>
-            <w:proofErr w:type="spellEnd"/>
           </w:p>
         </w:tc>
         <w:tc>
@@ -421,21 +408,12 @@
               </w:rPr>
               <w:fldChar w:fldCharType="separate"/>
             </w:r>
-            <w:proofErr w:type="spellStart"/>
             <w:r>
               <w:rPr>
                 <w:rFonts w:asciiTheme="minorHAnsi" w:hAnsiTheme="minorHAnsi"/>
                 <w:szCs w:val="22"/>
               </w:rPr>
-              <w:t>Kulhanek</w:t>
-            </w:r>
-            <w:proofErr w:type="spellEnd"/>
-            <w:r>
-              <w:rPr>
-                <w:rFonts w:asciiTheme="minorHAnsi" w:hAnsiTheme="minorHAnsi"/>
-                <w:szCs w:val="22"/>
-              </w:rPr>
-              <w:t xml:space="preserve"> P.</w:t>
+              <w:t>Kulhanek P.</w:t>
             </w:r>
             <w:r>
               <w:rPr>
@@ -1145,17 +1123,12 @@
               <w:t xml:space="preserve">KONTROLA </w:t>
             </w:r>
             <w:r>
-              <w:t xml:space="preserve">CORRIDOR </w:t>
-            </w:r>
-            <w:proofErr w:type="gramStart"/>
-            <w:r>
-              <w:t>FUNKCE</w:t>
+              <w:t>CORRIDOR FUNKCE</w:t>
             </w:r>
             <w:r>
               <w:t xml:space="preserve"> - PŘÍPRAVA</w:t>
             </w:r>
             <w:bookmarkEnd w:id="7"/>
-            <w:proofErr w:type="gramEnd"/>
           </w:p>
         </w:tc>
         <w:tc>
@@ -1357,23 +1330,7 @@
                 <w:rFonts w:ascii="Calibri" w:hAnsi="Calibri"/>
                 <w:sz w:val="22"/>
               </w:rPr>
-              <w:t xml:space="preserve"> vypínač pro přivedení napětí </w:t>
-            </w:r>
-            <w:proofErr w:type="gramStart"/>
-            <w:r>
-              <w:rPr>
-                <w:rFonts w:ascii="Calibri" w:hAnsi="Calibri"/>
-                <w:sz w:val="22"/>
-              </w:rPr>
-              <w:t>230V</w:t>
-            </w:r>
-            <w:proofErr w:type="gramEnd"/>
-            <w:r>
-              <w:rPr>
-                <w:rFonts w:ascii="Calibri" w:hAnsi="Calibri"/>
-                <w:sz w:val="22"/>
-              </w:rPr>
-              <w:t xml:space="preserve"> na přípravek.</w:t>
+              <w:t xml:space="preserve"> vypínač pro přivedení napětí 230V na přípravek.</w:t>
             </w:r>
           </w:p>
           <w:p>
@@ -1925,17 +1882,8 @@
                 <w:rFonts w:ascii="Calibri" w:hAnsi="Calibri"/>
                 <w:sz w:val="22"/>
               </w:rPr>
-              <w:t> </w:t>
-            </w:r>
-            <w:proofErr w:type="gramStart"/>
-            <w:r>
-              <w:rPr>
-                <w:rFonts w:ascii="Calibri" w:hAnsi="Calibri"/>
-                <w:sz w:val="22"/>
-              </w:rPr>
-              <w:t>230V</w:t>
-            </w:r>
-            <w:proofErr w:type="gramEnd"/>
+              <w:t> 230V</w:t>
+            </w:r>
             <w:r>
               <w:rPr>
                 <w:rFonts w:ascii="Calibri" w:hAnsi="Calibri"/>
@@ -1977,21 +1925,12 @@
               </w:rPr>
               <w:t xml:space="preserve">⏚ </w:t>
             </w:r>
-            <w:proofErr w:type="gramStart"/>
             <w:r>
               <w:rPr>
                 <w:rFonts w:asciiTheme="minorHAnsi" w:eastAsia="Microsoft JhengHei" w:hAnsiTheme="minorHAnsi" w:cstheme="minorHAnsi"/>
                 <w:sz w:val="22"/>
               </w:rPr>
-              <w:t>N  L</w:t>
-            </w:r>
-            <w:proofErr w:type="gramEnd"/>
-            <w:r>
-              <w:rPr>
-                <w:rFonts w:asciiTheme="minorHAnsi" w:eastAsia="Microsoft JhengHei" w:hAnsiTheme="minorHAnsi" w:cstheme="minorHAnsi"/>
-                <w:sz w:val="22"/>
-              </w:rPr>
-              <w:t>1</w:t>
+              <w:t>N  L1</w:t>
             </w:r>
             <w:r>
               <w:rPr>
@@ -2111,15 +2050,7 @@
                 <w:rFonts w:asciiTheme="minorHAnsi" w:eastAsia="Microsoft JhengHei" w:hAnsiTheme="minorHAnsi" w:cstheme="minorHAnsi"/>
                 <w:sz w:val="22"/>
               </w:rPr>
-              <w:t xml:space="preserve">, pro správné zpětné </w:t>
-            </w:r>
-            <w:proofErr w:type="gramStart"/>
-            <w:r>
-              <w:rPr>
-                <w:rFonts w:asciiTheme="minorHAnsi" w:eastAsia="Microsoft JhengHei" w:hAnsiTheme="minorHAnsi" w:cstheme="minorHAnsi"/>
-                <w:sz w:val="22"/>
-              </w:rPr>
-              <w:t>zapojení</w:t>
+              <w:t>, pro správné zpětné zapojení</w:t>
             </w:r>
             <w:r>
               <w:rPr>
@@ -2138,7 +2069,6 @@
               </w:rPr>
               <w:t>!</w:t>
             </w:r>
-            <w:proofErr w:type="gramEnd"/>
           </w:p>
           <w:p>
             <w:pPr>
@@ -2189,21 +2119,12 @@
               </w:rPr>
               <w:t xml:space="preserve">⏚ </w:t>
             </w:r>
-            <w:proofErr w:type="gramStart"/>
             <w:r>
               <w:rPr>
                 <w:rFonts w:asciiTheme="minorHAnsi" w:eastAsia="Microsoft JhengHei" w:hAnsiTheme="minorHAnsi" w:cstheme="minorHAnsi"/>
                 <w:sz w:val="22"/>
               </w:rPr>
-              <w:t>N  L</w:t>
-            </w:r>
-            <w:proofErr w:type="gramEnd"/>
-            <w:r>
-              <w:rPr>
-                <w:rFonts w:asciiTheme="minorHAnsi" w:eastAsia="Microsoft JhengHei" w:hAnsiTheme="minorHAnsi" w:cstheme="minorHAnsi"/>
-                <w:sz w:val="22"/>
-              </w:rPr>
-              <w:t>1 L2</w:t>
+              <w:t>N  L1 L2</w:t>
             </w:r>
             <w:r>
               <w:rPr>
@@ -2418,29 +2339,7 @@
                 <w:color w:val="808080" w:themeColor="background1" w:themeShade="80"/>
                 <w:sz w:val="22"/>
               </w:rPr>
-              <w:t>TCI LED driver T-LED 60/80-400 DALI NFC programovaný driver</w:t>
-            </w:r>
-            <w:proofErr w:type="gramStart"/>
-            <w:r>
-              <w:rPr>
-                <w:rFonts w:ascii="Calibri" w:hAnsi="Calibri"/>
-                <w:i/>
-                <w:iCs/>
-                <w:color w:val="808080" w:themeColor="background1" w:themeShade="80"/>
-                <w:sz w:val="22"/>
-              </w:rPr>
-              <w:t>, ,</w:t>
-            </w:r>
-            <w:proofErr w:type="gramEnd"/>
-            <w:r>
-              <w:rPr>
-                <w:rFonts w:ascii="Calibri" w:hAnsi="Calibri"/>
-                <w:i/>
-                <w:iCs/>
-                <w:color w:val="808080" w:themeColor="background1" w:themeShade="80"/>
-                <w:sz w:val="22"/>
-              </w:rPr>
-              <w:t xml:space="preserve"> </w:t>
+              <w:t xml:space="preserve">TCI LED driver T-LED 60/80-400 DALI NFC programovaný driver, , </w:t>
             </w:r>
             <w:r>
               <w:rPr>
@@ -3328,7 +3227,7 @@
                 <w:sz w:val="22"/>
               </w:rPr>
               <w:drawing>
-                <wp:inline distT="0" distB="0" distL="0" distR="0" wp14:anchorId="116D4B89" wp14:editId="37F55952">
+                <wp:inline distT="0" distB="0" distL="0" distR="0" wp14:anchorId="116D4B89" wp14:editId="787C0D0D">
                   <wp:extent cx="5753100" cy="3236118"/>
                   <wp:effectExtent l="0" t="0" r="0" b="2540"/>
                   <wp:docPr id="1" name="Picture 1"/>
@@ -3463,21 +3362,12 @@
                 <w:sz w:val="22"/>
               </w:rPr>
             </w:pPr>
-            <w:proofErr w:type="spellStart"/>
-            <w:r>
-              <w:rPr>
-                <w:rFonts w:ascii="Calibri" w:hAnsi="Calibri"/>
-                <w:sz w:val="22"/>
-              </w:rPr>
-              <w:t>Zmáčkout</w:t>
-            </w:r>
-            <w:proofErr w:type="spellEnd"/>
-            <w:r>
-              <w:rPr>
-                <w:rFonts w:ascii="Calibri" w:hAnsi="Calibri"/>
-                <w:sz w:val="22"/>
-              </w:rPr>
-              <w:t xml:space="preserve"> tlačítko STOP v programu.</w:t>
+            <w:r>
+              <w:rPr>
+                <w:rFonts w:ascii="Calibri" w:hAnsi="Calibri"/>
+                <w:sz w:val="22"/>
+              </w:rPr>
+              <w:t>Zmáčkout tlačítko STOP v programu.</w:t>
             </w:r>
           </w:p>
           <w:p>
@@ -3497,55 +3387,7 @@
                 <w:rFonts w:ascii="Calibri" w:hAnsi="Calibri"/>
                 <w:sz w:val="22"/>
               </w:rPr>
-              <w:t xml:space="preserve">Mikroprocesor se připojí pod názvem </w:t>
-            </w:r>
-            <w:proofErr w:type="spellStart"/>
-            <w:r>
-              <w:rPr>
-                <w:rFonts w:ascii="Calibri" w:hAnsi="Calibri"/>
-                <w:sz w:val="22"/>
-              </w:rPr>
-              <w:t>Raspberry</w:t>
-            </w:r>
-            <w:proofErr w:type="spellEnd"/>
-            <w:r>
-              <w:rPr>
-                <w:rFonts w:ascii="Calibri" w:hAnsi="Calibri"/>
-                <w:sz w:val="22"/>
-              </w:rPr>
-              <w:t xml:space="preserve"> </w:t>
-            </w:r>
-            <w:proofErr w:type="spellStart"/>
-            <w:r>
-              <w:rPr>
-                <w:rFonts w:ascii="Calibri" w:hAnsi="Calibri"/>
-                <w:sz w:val="22"/>
-              </w:rPr>
-              <w:t>Pi</w:t>
-            </w:r>
-            <w:proofErr w:type="spellEnd"/>
-            <w:r>
-              <w:rPr>
-                <w:rFonts w:ascii="Calibri" w:hAnsi="Calibri"/>
-                <w:sz w:val="22"/>
-              </w:rPr>
-              <w:t xml:space="preserve"> </w:t>
-            </w:r>
-            <w:proofErr w:type="spellStart"/>
-            <w:r>
-              <w:rPr>
-                <w:rFonts w:ascii="Calibri" w:hAnsi="Calibri"/>
-                <w:sz w:val="22"/>
-              </w:rPr>
-              <w:t>Pico</w:t>
-            </w:r>
-            <w:proofErr w:type="spellEnd"/>
-            <w:r>
-              <w:rPr>
-                <w:rFonts w:ascii="Calibri" w:hAnsi="Calibri"/>
-                <w:sz w:val="22"/>
-              </w:rPr>
-              <w:t xml:space="preserve"> – pokud ne, opakovat od kroku č. 3.</w:t>
+              <w:t>Mikroprocesor se připojí pod názvem Raspberry Pi Pico – pokud ne, opakovat od kroku č. 3.</w:t>
             </w:r>
           </w:p>
           <w:p>
@@ -3765,7 +3607,6 @@
               </w:rPr>
               <w:t>„</w:t>
             </w:r>
-            <w:proofErr w:type="spellStart"/>
             <w:r>
               <w:rPr>
                 <w:rFonts w:ascii="Calibri" w:hAnsi="Calibri"/>
@@ -3773,17 +3614,7 @@
                 <w:bCs/>
                 <w:sz w:val="22"/>
               </w:rPr>
-              <w:t>download</w:t>
-            </w:r>
-            <w:proofErr w:type="spellEnd"/>
-            <w:r>
-              <w:rPr>
-                <w:rFonts w:ascii="Calibri" w:hAnsi="Calibri"/>
-                <w:b/>
-                <w:bCs/>
-                <w:sz w:val="22"/>
-              </w:rPr>
-              <w:t xml:space="preserve"> to C:\Users\</w:t>
+              <w:t>download to C:\Users\</w:t>
             </w:r>
             <w:r>
               <w:rPr>
@@ -4071,52 +3902,24 @@
                 <w:sz w:val="18"/>
                 <w:szCs w:val="16"/>
               </w:rPr>
-              <w:t xml:space="preserve">Program </w:t>
-            </w:r>
-            <w:proofErr w:type="spellStart"/>
-            <w:r>
+              <w:t>Program started 09:16:45 2023-07-28</w:t>
+            </w:r>
+          </w:p>
+          <w:p>
+            <w:pPr>
               <w:rPr>
                 <w:rFonts w:ascii="Roboto" w:hAnsi="Roboto"/>
                 <w:sz w:val="18"/>
                 <w:szCs w:val="16"/>
               </w:rPr>
-              <w:t>started</w:t>
-            </w:r>
-            <w:proofErr w:type="spellEnd"/>
+            </w:pPr>
             <w:r>
               <w:rPr>
                 <w:rFonts w:ascii="Roboto" w:hAnsi="Roboto"/>
                 <w:sz w:val="18"/>
                 <w:szCs w:val="16"/>
               </w:rPr>
-              <w:t xml:space="preserve"> 09:16:45 2023-07-28</w:t>
-            </w:r>
-          </w:p>
-          <w:p>
-            <w:pPr>
-              <w:rPr>
-                <w:rFonts w:ascii="Roboto" w:hAnsi="Roboto"/>
-                <w:sz w:val="18"/>
-                <w:szCs w:val="16"/>
-              </w:rPr>
-            </w:pPr>
-            <w:proofErr w:type="spellStart"/>
-            <w:r>
-              <w:rPr>
-                <w:rFonts w:ascii="Roboto" w:hAnsi="Roboto"/>
-                <w:sz w:val="18"/>
-                <w:szCs w:val="16"/>
-              </w:rPr>
-              <w:t>version</w:t>
-            </w:r>
-            <w:proofErr w:type="spellEnd"/>
-            <w:r>
-              <w:rPr>
-                <w:rFonts w:ascii="Roboto" w:hAnsi="Roboto"/>
-                <w:sz w:val="18"/>
-                <w:szCs w:val="16"/>
-              </w:rPr>
-              <w:t>: v2.5-01-</w:t>
+              <w:t>version: v2.5-01-</w:t>
             </w:r>
             <w:r>
               <w:rPr>
@@ -4133,25 +3936,7 @@
                 <w:sz w:val="18"/>
                 <w:szCs w:val="16"/>
               </w:rPr>
-              <w:t xml:space="preserve"> FIN:0.</w:t>
-            </w:r>
-            <w:proofErr w:type="gramStart"/>
-            <w:r>
-              <w:rPr>
-                <w:rFonts w:ascii="Roboto" w:hAnsi="Roboto"/>
-                <w:sz w:val="18"/>
-                <w:szCs w:val="16"/>
-              </w:rPr>
-              <w:t>7s</w:t>
-            </w:r>
-            <w:proofErr w:type="gramEnd"/>
-            <w:r>
-              <w:rPr>
-                <w:rFonts w:ascii="Roboto" w:hAnsi="Roboto"/>
-                <w:sz w:val="18"/>
-                <w:szCs w:val="16"/>
-              </w:rPr>
-              <w:t>, RON:120s/100%, FOUT:32s, ABL:10%, SOFF:/</w:t>
+              <w:t xml:space="preserve"> FIN:0.7s, RON:120s/100%, FOUT:32s, ABL:10%, SOFF:/</w:t>
             </w:r>
           </w:p>
           <w:p>
@@ -4171,23 +3956,30 @@
                 <w:szCs w:val="16"/>
               </w:rPr>
             </w:pPr>
-            <w:proofErr w:type="spellStart"/>
             <w:r>
               <w:rPr>
                 <w:rFonts w:ascii="Roboto" w:hAnsi="Roboto"/>
                 <w:sz w:val="18"/>
                 <w:szCs w:val="16"/>
               </w:rPr>
-              <w:t>Parameters</w:t>
-            </w:r>
-            <w:proofErr w:type="spellEnd"/>
-            <w:r>
+              <w:t>Parameters:</w:t>
+            </w:r>
+          </w:p>
+          <w:p>
+            <w:pPr>
               <w:rPr>
                 <w:rFonts w:ascii="Roboto" w:hAnsi="Roboto"/>
                 <w:sz w:val="18"/>
                 <w:szCs w:val="16"/>
               </w:rPr>
-              <w:t>:</w:t>
+            </w:pPr>
+            <w:r>
+              <w:rPr>
+                <w:rFonts w:ascii="Roboto" w:hAnsi="Roboto"/>
+                <w:sz w:val="18"/>
+                <w:szCs w:val="16"/>
+              </w:rPr>
+              <w:t>Fade 0.7s, Hold 120s at 100%</w:t>
             </w:r>
           </w:p>
           <w:p>
@@ -4204,184 +3996,41 @@
                 <w:sz w:val="18"/>
                 <w:szCs w:val="16"/>
               </w:rPr>
-              <w:t>Fade 0.</w:t>
-            </w:r>
-            <w:proofErr w:type="gramStart"/>
-            <w:r>
+              <w:t>fade 32s, hold 60s at 10%</w:t>
+            </w:r>
+          </w:p>
+          <w:p>
+            <w:pPr>
               <w:rPr>
                 <w:rFonts w:ascii="Roboto" w:hAnsi="Roboto"/>
                 <w:sz w:val="18"/>
                 <w:szCs w:val="16"/>
               </w:rPr>
-              <w:t>7s</w:t>
-            </w:r>
-            <w:proofErr w:type="gramEnd"/>
+            </w:pPr>
             <w:r>
               <w:rPr>
                 <w:rFonts w:ascii="Roboto" w:hAnsi="Roboto"/>
                 <w:sz w:val="18"/>
                 <w:szCs w:val="16"/>
               </w:rPr>
-              <w:t xml:space="preserve">, Hold 120s </w:t>
-            </w:r>
-            <w:proofErr w:type="spellStart"/>
-            <w:r>
+              <w:t>fade 0s, hold 0s at 0%</w:t>
+            </w:r>
+          </w:p>
+          <w:p>
+            <w:pPr>
               <w:rPr>
                 <w:rFonts w:ascii="Roboto" w:hAnsi="Roboto"/>
                 <w:sz w:val="18"/>
                 <w:szCs w:val="16"/>
               </w:rPr>
-              <w:t>at</w:t>
-            </w:r>
-            <w:proofErr w:type="spellEnd"/>
+            </w:pPr>
             <w:r>
               <w:rPr>
                 <w:rFonts w:ascii="Roboto" w:hAnsi="Roboto"/>
                 <w:sz w:val="18"/>
                 <w:szCs w:val="16"/>
               </w:rPr>
-              <w:t xml:space="preserve"> 100%</w:t>
-            </w:r>
-          </w:p>
-          <w:p>
-            <w:pPr>
-              <w:rPr>
-                <w:rFonts w:ascii="Roboto" w:hAnsi="Roboto"/>
-                <w:sz w:val="18"/>
-                <w:szCs w:val="16"/>
-              </w:rPr>
-            </w:pPr>
-            <w:r>
-              <w:rPr>
-                <w:rFonts w:ascii="Roboto" w:hAnsi="Roboto"/>
-                <w:sz w:val="18"/>
-                <w:szCs w:val="16"/>
-              </w:rPr>
-              <w:t xml:space="preserve">fade </w:t>
-            </w:r>
-            <w:proofErr w:type="gramStart"/>
-            <w:r>
-              <w:rPr>
-                <w:rFonts w:ascii="Roboto" w:hAnsi="Roboto"/>
-                <w:sz w:val="18"/>
-                <w:szCs w:val="16"/>
-              </w:rPr>
-              <w:t>32s</w:t>
-            </w:r>
-            <w:proofErr w:type="gramEnd"/>
-            <w:r>
-              <w:rPr>
-                <w:rFonts w:ascii="Roboto" w:hAnsi="Roboto"/>
-                <w:sz w:val="18"/>
-                <w:szCs w:val="16"/>
-              </w:rPr>
-              <w:t xml:space="preserve">, hold 60s </w:t>
-            </w:r>
-            <w:proofErr w:type="spellStart"/>
-            <w:r>
-              <w:rPr>
-                <w:rFonts w:ascii="Roboto" w:hAnsi="Roboto"/>
-                <w:sz w:val="18"/>
-                <w:szCs w:val="16"/>
-              </w:rPr>
-              <w:t>at</w:t>
-            </w:r>
-            <w:proofErr w:type="spellEnd"/>
-            <w:r>
-              <w:rPr>
-                <w:rFonts w:ascii="Roboto" w:hAnsi="Roboto"/>
-                <w:sz w:val="18"/>
-                <w:szCs w:val="16"/>
-              </w:rPr>
-              <w:t xml:space="preserve"> 10%</w:t>
-            </w:r>
-          </w:p>
-          <w:p>
-            <w:pPr>
-              <w:rPr>
-                <w:rFonts w:ascii="Roboto" w:hAnsi="Roboto"/>
-                <w:sz w:val="18"/>
-                <w:szCs w:val="16"/>
-              </w:rPr>
-            </w:pPr>
-            <w:r>
-              <w:rPr>
-                <w:rFonts w:ascii="Roboto" w:hAnsi="Roboto"/>
-                <w:sz w:val="18"/>
-                <w:szCs w:val="16"/>
-              </w:rPr>
-              <w:t xml:space="preserve">fade </w:t>
-            </w:r>
-            <w:proofErr w:type="gramStart"/>
-            <w:r>
-              <w:rPr>
-                <w:rFonts w:ascii="Roboto" w:hAnsi="Roboto"/>
-                <w:sz w:val="18"/>
-                <w:szCs w:val="16"/>
-              </w:rPr>
-              <w:t>0s</w:t>
-            </w:r>
-            <w:proofErr w:type="gramEnd"/>
-            <w:r>
-              <w:rPr>
-                <w:rFonts w:ascii="Roboto" w:hAnsi="Roboto"/>
-                <w:sz w:val="18"/>
-                <w:szCs w:val="16"/>
-              </w:rPr>
-              <w:t xml:space="preserve">, hold 0s </w:t>
-            </w:r>
-            <w:proofErr w:type="spellStart"/>
-            <w:r>
-              <w:rPr>
-                <w:rFonts w:ascii="Roboto" w:hAnsi="Roboto"/>
-                <w:sz w:val="18"/>
-                <w:szCs w:val="16"/>
-              </w:rPr>
-              <w:t>at</w:t>
-            </w:r>
-            <w:proofErr w:type="spellEnd"/>
-            <w:r>
-              <w:rPr>
-                <w:rFonts w:ascii="Roboto" w:hAnsi="Roboto"/>
-                <w:sz w:val="18"/>
-                <w:szCs w:val="16"/>
-              </w:rPr>
-              <w:t xml:space="preserve"> 0%</w:t>
-            </w:r>
-          </w:p>
-          <w:p>
-            <w:pPr>
-              <w:rPr>
-                <w:rFonts w:ascii="Roboto" w:hAnsi="Roboto"/>
-                <w:sz w:val="18"/>
-                <w:szCs w:val="16"/>
-              </w:rPr>
-            </w:pPr>
-            <w:r>
-              <w:rPr>
-                <w:rFonts w:ascii="Roboto" w:hAnsi="Roboto"/>
-                <w:sz w:val="18"/>
-                <w:szCs w:val="16"/>
-              </w:rPr>
-              <w:t xml:space="preserve">Driver nikdy nevypíná úplně do </w:t>
-            </w:r>
-            <w:proofErr w:type="gramStart"/>
-            <w:r>
-              <w:rPr>
-                <w:rFonts w:ascii="Roboto" w:hAnsi="Roboto"/>
-                <w:sz w:val="18"/>
-                <w:szCs w:val="16"/>
-              </w:rPr>
-              <w:t>0%</w:t>
-            </w:r>
-            <w:proofErr w:type="gramEnd"/>
-            <w:r>
-              <w:rPr>
-                <w:rFonts w:ascii="Roboto" w:hAnsi="Roboto"/>
-                <w:sz w:val="18"/>
-                <w:szCs w:val="16"/>
-              </w:rPr>
-              <w:t xml:space="preserve"> ale měří jen: 00:04:10</w:t>
+              <w:t>Driver nikdy nevypíná úplně do 0% ale měří jen: 00:04:10</w:t>
             </w:r>
           </w:p>
           <w:p>
@@ -4401,23 +4050,30 @@
                 <w:szCs w:val="16"/>
               </w:rPr>
             </w:pPr>
-            <w:proofErr w:type="spellStart"/>
             <w:r>
               <w:rPr>
                 <w:rFonts w:ascii="Roboto" w:hAnsi="Roboto"/>
                 <w:sz w:val="18"/>
                 <w:szCs w:val="16"/>
               </w:rPr>
-              <w:t>Measurement</w:t>
-            </w:r>
-            <w:proofErr w:type="spellEnd"/>
-            <w:r>
+              <w:t>Measurement:</w:t>
+            </w:r>
+          </w:p>
+          <w:p>
+            <w:pPr>
               <w:rPr>
                 <w:rFonts w:ascii="Roboto" w:hAnsi="Roboto"/>
                 <w:sz w:val="18"/>
                 <w:szCs w:val="16"/>
               </w:rPr>
-              <w:t>:</w:t>
+            </w:pPr>
+            <w:r>
+              <w:rPr>
+                <w:rFonts w:ascii="Roboto" w:hAnsi="Roboto"/>
+                <w:sz w:val="18"/>
+                <w:szCs w:val="16"/>
+              </w:rPr>
+              <w:t>Stable at: 0.0lx</w:t>
             </w:r>
           </w:p>
           <w:p>
@@ -4428,52 +4084,48 @@
                 <w:szCs w:val="16"/>
               </w:rPr>
             </w:pPr>
-            <w:proofErr w:type="spellStart"/>
             <w:r>
               <w:rPr>
                 <w:rFonts w:ascii="Roboto" w:hAnsi="Roboto"/>
                 <w:sz w:val="18"/>
                 <w:szCs w:val="16"/>
               </w:rPr>
-              <w:t>Stable</w:t>
-            </w:r>
-            <w:proofErr w:type="spellEnd"/>
-            <w:r>
+              <w:t>OK - Fade time 1: -1s</w:t>
+            </w:r>
+          </w:p>
+          <w:p>
+            <w:pPr>
               <w:rPr>
                 <w:rFonts w:ascii="Roboto" w:hAnsi="Roboto"/>
                 <w:sz w:val="18"/>
                 <w:szCs w:val="16"/>
               </w:rPr>
-              <w:t xml:space="preserve"> </w:t>
-            </w:r>
-            <w:proofErr w:type="spellStart"/>
+            </w:pPr>
             <w:r>
               <w:rPr>
                 <w:rFonts w:ascii="Roboto" w:hAnsi="Roboto"/>
                 <w:sz w:val="18"/>
                 <w:szCs w:val="16"/>
               </w:rPr>
-              <w:t>at</w:t>
-            </w:r>
-            <w:proofErr w:type="spellEnd"/>
-            <w:r>
+              <w:t>OK - Hold time 1: 122s at value: 13940.0lx (100%)</w:t>
+            </w:r>
+          </w:p>
+          <w:p>
+            <w:pPr>
               <w:rPr>
                 <w:rFonts w:ascii="Roboto" w:hAnsi="Roboto"/>
                 <w:sz w:val="18"/>
                 <w:szCs w:val="16"/>
               </w:rPr>
-              <w:t>: 0.</w:t>
-            </w:r>
-            <w:proofErr w:type="gramStart"/>
+            </w:pPr>
             <w:r>
               <w:rPr>
                 <w:rFonts w:ascii="Roboto" w:hAnsi="Roboto"/>
                 <w:sz w:val="18"/>
                 <w:szCs w:val="16"/>
               </w:rPr>
-              <w:t>0lx</w:t>
-            </w:r>
-            <w:proofErr w:type="gramEnd"/>
+              <w:t>OK - Fade time 2: 31s</w:t>
+            </w:r>
           </w:p>
           <w:p>
             <w:pPr>
@@ -4483,221 +4135,30 @@
                 <w:szCs w:val="16"/>
               </w:rPr>
             </w:pPr>
-            <w:proofErr w:type="gramStart"/>
             <w:r>
               <w:rPr>
                 <w:rFonts w:ascii="Roboto" w:hAnsi="Roboto"/>
                 <w:sz w:val="18"/>
                 <w:szCs w:val="16"/>
               </w:rPr>
-              <w:t>OK - Fade</w:t>
-            </w:r>
-            <w:proofErr w:type="gramEnd"/>
-            <w:r>
+              <w:t>OK - level 2: 12.3%</w:t>
+            </w:r>
+          </w:p>
+          <w:p>
+            <w:pPr>
               <w:rPr>
                 <w:rFonts w:ascii="Roboto" w:hAnsi="Roboto"/>
                 <w:sz w:val="18"/>
                 <w:szCs w:val="16"/>
               </w:rPr>
-              <w:t xml:space="preserve"> </w:t>
-            </w:r>
-            <w:proofErr w:type="spellStart"/>
+            </w:pPr>
             <w:r>
               <w:rPr>
                 <w:rFonts w:ascii="Roboto" w:hAnsi="Roboto"/>
                 <w:sz w:val="18"/>
                 <w:szCs w:val="16"/>
               </w:rPr>
-              <w:t>time</w:t>
-            </w:r>
-            <w:proofErr w:type="spellEnd"/>
-            <w:r>
-              <w:rPr>
-                <w:rFonts w:ascii="Roboto" w:hAnsi="Roboto"/>
-                <w:sz w:val="18"/>
-                <w:szCs w:val="16"/>
-              </w:rPr>
-              <w:t xml:space="preserve"> 1: -1s</w:t>
-            </w:r>
-          </w:p>
-          <w:p>
-            <w:pPr>
-              <w:rPr>
-                <w:rFonts w:ascii="Roboto" w:hAnsi="Roboto"/>
-                <w:sz w:val="18"/>
-                <w:szCs w:val="16"/>
-              </w:rPr>
-            </w:pPr>
-            <w:proofErr w:type="gramStart"/>
-            <w:r>
-              <w:rPr>
-                <w:rFonts w:ascii="Roboto" w:hAnsi="Roboto"/>
-                <w:sz w:val="18"/>
-                <w:szCs w:val="16"/>
-              </w:rPr>
-              <w:t>OK - Hold</w:t>
-            </w:r>
-            <w:proofErr w:type="gramEnd"/>
-            <w:r>
-              <w:rPr>
-                <w:rFonts w:ascii="Roboto" w:hAnsi="Roboto"/>
-                <w:sz w:val="18"/>
-                <w:szCs w:val="16"/>
-              </w:rPr>
-              <w:t xml:space="preserve"> </w:t>
-            </w:r>
-            <w:proofErr w:type="spellStart"/>
-            <w:r>
-              <w:rPr>
-                <w:rFonts w:ascii="Roboto" w:hAnsi="Roboto"/>
-                <w:sz w:val="18"/>
-                <w:szCs w:val="16"/>
-              </w:rPr>
-              <w:t>time</w:t>
-            </w:r>
-            <w:proofErr w:type="spellEnd"/>
-            <w:r>
-              <w:rPr>
-                <w:rFonts w:ascii="Roboto" w:hAnsi="Roboto"/>
-                <w:sz w:val="18"/>
-                <w:szCs w:val="16"/>
-              </w:rPr>
-              <w:t xml:space="preserve"> 1: 122s </w:t>
-            </w:r>
-            <w:proofErr w:type="spellStart"/>
-            <w:r>
-              <w:rPr>
-                <w:rFonts w:ascii="Roboto" w:hAnsi="Roboto"/>
-                <w:sz w:val="18"/>
-                <w:szCs w:val="16"/>
-              </w:rPr>
-              <w:t>at</w:t>
-            </w:r>
-            <w:proofErr w:type="spellEnd"/>
-            <w:r>
-              <w:rPr>
-                <w:rFonts w:ascii="Roboto" w:hAnsi="Roboto"/>
-                <w:sz w:val="18"/>
-                <w:szCs w:val="16"/>
-              </w:rPr>
-              <w:t xml:space="preserve"> </w:t>
-            </w:r>
-            <w:proofErr w:type="spellStart"/>
-            <w:r>
-              <w:rPr>
-                <w:rFonts w:ascii="Roboto" w:hAnsi="Roboto"/>
-                <w:sz w:val="18"/>
-                <w:szCs w:val="16"/>
-              </w:rPr>
-              <w:t>value</w:t>
-            </w:r>
-            <w:proofErr w:type="spellEnd"/>
-            <w:r>
-              <w:rPr>
-                <w:rFonts w:ascii="Roboto" w:hAnsi="Roboto"/>
-                <w:sz w:val="18"/>
-                <w:szCs w:val="16"/>
-              </w:rPr>
-              <w:t>: 13940.0lx (100%)</w:t>
-            </w:r>
-          </w:p>
-          <w:p>
-            <w:pPr>
-              <w:rPr>
-                <w:rFonts w:ascii="Roboto" w:hAnsi="Roboto"/>
-                <w:sz w:val="18"/>
-                <w:szCs w:val="16"/>
-              </w:rPr>
-            </w:pPr>
-            <w:proofErr w:type="gramStart"/>
-            <w:r>
-              <w:rPr>
-                <w:rFonts w:ascii="Roboto" w:hAnsi="Roboto"/>
-                <w:sz w:val="18"/>
-                <w:szCs w:val="16"/>
-              </w:rPr>
-              <w:t>OK - Fade</w:t>
-            </w:r>
-            <w:proofErr w:type="gramEnd"/>
-            <w:r>
-              <w:rPr>
-                <w:rFonts w:ascii="Roboto" w:hAnsi="Roboto"/>
-                <w:sz w:val="18"/>
-                <w:szCs w:val="16"/>
-              </w:rPr>
-              <w:t xml:space="preserve"> </w:t>
-            </w:r>
-            <w:proofErr w:type="spellStart"/>
-            <w:r>
-              <w:rPr>
-                <w:rFonts w:ascii="Roboto" w:hAnsi="Roboto"/>
-                <w:sz w:val="18"/>
-                <w:szCs w:val="16"/>
-              </w:rPr>
-              <w:t>time</w:t>
-            </w:r>
-            <w:proofErr w:type="spellEnd"/>
-            <w:r>
-              <w:rPr>
-                <w:rFonts w:ascii="Roboto" w:hAnsi="Roboto"/>
-                <w:sz w:val="18"/>
-                <w:szCs w:val="16"/>
-              </w:rPr>
-              <w:t xml:space="preserve"> 2: 31s</w:t>
-            </w:r>
-          </w:p>
-          <w:p>
-            <w:pPr>
-              <w:rPr>
-                <w:rFonts w:ascii="Roboto" w:hAnsi="Roboto"/>
-                <w:sz w:val="18"/>
-                <w:szCs w:val="16"/>
-              </w:rPr>
-            </w:pPr>
-            <w:proofErr w:type="gramStart"/>
-            <w:r>
-              <w:rPr>
-                <w:rFonts w:ascii="Roboto" w:hAnsi="Roboto"/>
-                <w:sz w:val="18"/>
-                <w:szCs w:val="16"/>
-              </w:rPr>
-              <w:t>OK - level</w:t>
-            </w:r>
-            <w:proofErr w:type="gramEnd"/>
-            <w:r>
-              <w:rPr>
-                <w:rFonts w:ascii="Roboto" w:hAnsi="Roboto"/>
-                <w:sz w:val="18"/>
-                <w:szCs w:val="16"/>
-              </w:rPr>
-              <w:t xml:space="preserve"> 2: 12.3%</w:t>
-            </w:r>
-          </w:p>
-          <w:p>
-            <w:pPr>
-              <w:rPr>
-                <w:rFonts w:ascii="Roboto" w:hAnsi="Roboto"/>
-                <w:sz w:val="18"/>
-                <w:szCs w:val="16"/>
-              </w:rPr>
-            </w:pPr>
-            <w:proofErr w:type="gramStart"/>
-            <w:r>
-              <w:rPr>
-                <w:rFonts w:ascii="Roboto" w:hAnsi="Roboto"/>
-                <w:sz w:val="18"/>
-                <w:szCs w:val="16"/>
-              </w:rPr>
-              <w:t>OK - Světlo</w:t>
-            </w:r>
-            <w:proofErr w:type="gramEnd"/>
-            <w:r>
-              <w:rPr>
-                <w:rFonts w:ascii="Roboto" w:hAnsi="Roboto"/>
-                <w:sz w:val="18"/>
-                <w:szCs w:val="16"/>
-              </w:rPr>
-              <w:t xml:space="preserve"> svítilo dál, ukončeno automaticky po definovaném čase</w:t>
+              <w:t>OK - Světlo svítilo dál, ukončeno automaticky po definovaném čase</w:t>
             </w:r>
           </w:p>
           <w:p>
@@ -4716,8 +4177,6 @@
                 <w:sz w:val="22"/>
               </w:rPr>
             </w:pPr>
-            <w:proofErr w:type="spellStart"/>
-            <w:proofErr w:type="gramStart"/>
             <w:r>
               <w:rPr>
                 <w:rFonts w:ascii="Roboto" w:hAnsi="Roboto"/>
@@ -4733,18 +4192,7 @@
                 <w:szCs w:val="16"/>
                 <w:highlight w:val="green"/>
               </w:rPr>
-              <w:t>Měření</w:t>
-            </w:r>
-            <w:proofErr w:type="spellEnd"/>
-            <w:proofErr w:type="gramEnd"/>
-            <w:r>
-              <w:rPr>
-                <w:rFonts w:ascii="Roboto" w:hAnsi="Roboto"/>
-                <w:sz w:val="18"/>
-                <w:szCs w:val="16"/>
-                <w:highlight w:val="green"/>
-              </w:rPr>
-              <w:t xml:space="preserve"> OK</w:t>
+              <w:t>Měření OK</w:t>
             </w:r>
           </w:p>
         </w:tc>
@@ -5294,8 +4742,6 @@
               <w:lang w:val="de-DE"/>
             </w:rPr>
           </w:pPr>
-          <w:proofErr w:type="spellStart"/>
-          <w:proofErr w:type="gramStart"/>
           <w:r>
             <w:rPr>
               <w:rFonts w:asciiTheme="minorHAnsi" w:hAnsiTheme="minorHAnsi"/>
@@ -5307,7 +4753,6 @@
             </w:rPr>
             <w:t>Úložiště</w:t>
           </w:r>
-          <w:proofErr w:type="spellEnd"/>
           <w:r>
             <w:rPr>
               <w:rFonts w:asciiTheme="minorHAnsi" w:hAnsiTheme="minorHAnsi"/>
@@ -5318,7 +4763,6 @@
             </w:rPr>
             <w:t xml:space="preserve"> :</w:t>
           </w:r>
-          <w:proofErr w:type="gramEnd"/>
         </w:p>
         <w:p>
           <w:pPr>
@@ -5584,17 +5028,8 @@
               <w:rFonts w:asciiTheme="minorHAnsi" w:hAnsiTheme="minorHAnsi"/>
               <w:sz w:val="22"/>
             </w:rPr>
-            <w:t xml:space="preserve"> </w:t>
+            <w:t xml:space="preserve"> tisku :</w:t>
           </w:r>
-          <w:proofErr w:type="gramStart"/>
-          <w:r>
-            <w:rPr>
-              <w:rFonts w:asciiTheme="minorHAnsi" w:hAnsiTheme="minorHAnsi"/>
-              <w:sz w:val="22"/>
-            </w:rPr>
-            <w:t>tisku :</w:t>
-          </w:r>
-          <w:proofErr w:type="gramEnd"/>
           <w:r>
             <w:rPr>
               <w:rFonts w:asciiTheme="minorHAnsi" w:hAnsiTheme="minorHAnsi"/>
@@ -5629,7 +5064,7 @@
               <w:noProof/>
               <w:sz w:val="22"/>
             </w:rPr>
-            <w:t>17.9.2024</w:t>
+            <w:t>12.12.2024</w:t>
           </w:r>
           <w:r>
             <w:rPr>
@@ -5654,7 +5089,6 @@
               <w:szCs w:val="22"/>
             </w:rPr>
           </w:pPr>
-          <w:proofErr w:type="gramStart"/>
           <w:r>
             <w:rPr>
               <w:rFonts w:asciiTheme="minorHAnsi" w:hAnsiTheme="minorHAnsi"/>
@@ -5685,16 +5119,7 @@
               <w:sz w:val="28"/>
               <w:szCs w:val="28"/>
             </w:rPr>
-            <w:t>:</w:t>
-          </w:r>
-          <w:proofErr w:type="gramEnd"/>
-          <w:r>
-            <w:rPr>
-              <w:rFonts w:asciiTheme="minorHAnsi" w:hAnsiTheme="minorHAnsi"/>
-              <w:sz w:val="28"/>
-              <w:szCs w:val="28"/>
-            </w:rPr>
-            <w:t xml:space="preserve"> </w:t>
+            <w:t xml:space="preserve">: </w:t>
           </w:r>
           <w:r>
             <w:rPr>
@@ -10810,6 +10235,7 @@
     <w:rsid w:val="001C6973"/>
     <w:rsid w:val="001E6DF6"/>
     <w:rsid w:val="00283407"/>
+    <w:rsid w:val="002944A3"/>
     <w:rsid w:val="003449D7"/>
     <w:rsid w:val="00364A38"/>
     <w:rsid w:val="003B6813"/>
@@ -10854,6 +10280,7 @@
     <w:rsid w:val="00CC6932"/>
     <w:rsid w:val="00CD01D4"/>
     <w:rsid w:val="00DE402F"/>
+    <w:rsid w:val="00DF0364"/>
     <w:rsid w:val="00E6197F"/>
     <w:rsid w:val="00E851AC"/>
     <w:rsid w:val="00ED1497"/>

</xml_diff>